<commit_message>
New topography file with correct shape
</commit_message>
<xml_diff>
--- a/Documents/Project Journal.docx
+++ b/Documents/Project Journal.docx
@@ -4948,19 +4948,39 @@
       <w:pPr>
         <w:bidi w:val="0"/>
         <w:rPr>
-          <w:b/>
-          <w:bCs/>
-          <w:sz w:val="28"/>
-          <w:szCs w:val="28"/>
-        </w:rPr>
-      </w:pPr>
-    </w:p>
-    <w:p>
-      <w:pPr>
-        <w:bidi w:val="0"/>
-        <w:rPr>
-          <w:sz w:val="28"/>
-          <w:szCs w:val="28"/>
+          <w:sz w:val="28"/>
+          <w:szCs w:val="28"/>
+        </w:rPr>
+      </w:pPr>
+      <w:r>
+        <w:rPr>
+          <w:sz w:val="28"/>
+          <w:szCs w:val="28"/>
+        </w:rPr>
+        <w:t xml:space="preserve">- logging python library for </w:t>
+      </w:r>
+      <w:r>
+        <w:rPr>
+          <w:sz w:val="28"/>
+          <w:szCs w:val="28"/>
+        </w:rPr>
+        <w:t xml:space="preserve">flow </w:t>
+      </w:r>
+      <w:r>
+        <w:rPr>
+          <w:sz w:val="28"/>
+          <w:szCs w:val="28"/>
+        </w:rPr>
+        <w:t>debug logs.</w:t>
+      </w:r>
+    </w:p>
+    <w:p>
+      <w:pPr>
+        <w:bidi w:val="0"/>
+        <w:rPr>
+          <w:sz w:val="28"/>
+          <w:szCs w:val="28"/>
+          <w:rtl/>
         </w:rPr>
       </w:pPr>
     </w:p>
@@ -4999,7 +5019,16 @@
           <w:sz w:val="28"/>
           <w:szCs w:val="28"/>
         </w:rPr>
-        <w:t>: Start Coding the basic modules and play with the data.</w:t>
+        <w:t xml:space="preserve">: </w:t>
+      </w:r>
+      <w:r>
+        <w:rPr>
+          <w:b/>
+          <w:bCs/>
+          <w:sz w:val="28"/>
+          <w:szCs w:val="28"/>
+        </w:rPr>
+        <w:t>Data Documentation:</w:t>
       </w:r>
     </w:p>
     <w:p>
@@ -5130,37 +5159,6 @@
       <w:pPr>
         <w:bidi w:val="0"/>
         <w:rPr>
-          <w:sz w:val="28"/>
-          <w:szCs w:val="28"/>
-        </w:rPr>
-      </w:pPr>
-    </w:p>
-    <w:p>
-      <w:pPr>
-        <w:bidi w:val="0"/>
-        <w:rPr>
-          <w:b/>
-          <w:bCs/>
-          <w:sz w:val="28"/>
-          <w:szCs w:val="28"/>
-          <w:u w:val="single"/>
-        </w:rPr>
-      </w:pPr>
-      <w:r>
-        <w:rPr>
-          <w:b/>
-          <w:bCs/>
-          <w:sz w:val="28"/>
-          <w:szCs w:val="28"/>
-          <w:u w:val="single"/>
-        </w:rPr>
-        <w:t>Data Documentation:</w:t>
-      </w:r>
-    </w:p>
-    <w:p>
-      <w:pPr>
-        <w:bidi w:val="0"/>
-        <w:rPr>
           <w:b/>
           <w:bCs/>
           <w:sz w:val="28"/>
@@ -5313,6 +5311,7 @@
           <w:sz w:val="28"/>
           <w:szCs w:val="28"/>
         </w:rPr>
+        <w:lastRenderedPageBreak/>
         <w:t>"</w:t>
       </w:r>
       <w:proofErr w:type="gramStart"/>
@@ -5356,7 +5355,35 @@
           <w:sz w:val="28"/>
           <w:szCs w:val="28"/>
         </w:rPr>
-        <w:t xml:space="preserve"> points between 29.996 and 34.007</w:t>
+        <w:t xml:space="preserve"> points between </w:t>
+      </w:r>
+      <w:r>
+        <w:rPr>
+          <w:sz w:val="28"/>
+          <w:szCs w:val="28"/>
+        </w:rPr>
+        <w:t>28.996716325654262</w:t>
+      </w:r>
+      <w:r>
+        <w:rPr>
+          <w:sz w:val="28"/>
+          <w:szCs w:val="28"/>
+        </w:rPr>
+        <w:t xml:space="preserve"> </w:t>
+      </w:r>
+      <w:r>
+        <w:rPr>
+          <w:sz w:val="28"/>
+          <w:szCs w:val="28"/>
+        </w:rPr>
+        <w:t xml:space="preserve">and </w:t>
+      </w:r>
+      <w:r>
+        <w:rPr>
+          <w:sz w:val="28"/>
+          <w:szCs w:val="28"/>
+        </w:rPr>
+        <w:t>34.00777509644337</w:t>
       </w:r>
     </w:p>
     <w:p>
@@ -5417,7 +5444,35 @@
           <w:sz w:val="28"/>
           <w:szCs w:val="28"/>
         </w:rPr>
-        <w:t xml:space="preserve"> points between 33.200 and 36.596</w:t>
+        <w:t xml:space="preserve"> points between </w:t>
+      </w:r>
+      <w:r>
+        <w:rPr>
+          <w:sz w:val="28"/>
+          <w:szCs w:val="28"/>
+        </w:rPr>
+        <w:t>33.20034536095077</w:t>
+      </w:r>
+      <w:r>
+        <w:rPr>
+          <w:sz w:val="28"/>
+          <w:szCs w:val="28"/>
+        </w:rPr>
+        <w:t xml:space="preserve"> </w:t>
+      </w:r>
+      <w:r>
+        <w:rPr>
+          <w:sz w:val="28"/>
+          <w:szCs w:val="28"/>
+        </w:rPr>
+        <w:t xml:space="preserve">and </w:t>
+      </w:r>
+      <w:r>
+        <w:rPr>
+          <w:sz w:val="28"/>
+          <w:szCs w:val="28"/>
+        </w:rPr>
+        <w:t>36.59654466075468</w:t>
       </w:r>
     </w:p>
     <w:p>
@@ -5993,58 +6048,254 @@
           <w:sz w:val="28"/>
           <w:szCs w:val="28"/>
         </w:rPr>
-        <w:t>####################</w:t>
-      </w:r>
-    </w:p>
-    <w:p>
-      <w:pPr>
-        <w:bidi w:val="0"/>
-        <w:rPr>
-          <w:b/>
-          <w:bCs/>
-          <w:sz w:val="28"/>
-          <w:szCs w:val="28"/>
-        </w:rPr>
-      </w:pPr>
-      <w:r>
-        <w:rPr>
-          <w:b/>
-          <w:bCs/>
+        <w:t xml:space="preserve">Data </w:t>
+      </w:r>
+      <w:r>
+        <w:rPr>
+          <w:b/>
+          <w:bCs/>
+          <w:sz w:val="28"/>
+          <w:szCs w:val="28"/>
+        </w:rPr>
+        <w:t>Invalidity</w:t>
+      </w:r>
+    </w:p>
+    <w:p>
+      <w:pPr>
+        <w:bidi w:val="0"/>
+        <w:rPr>
+          <w:sz w:val="28"/>
+          <w:szCs w:val="28"/>
+        </w:rPr>
+      </w:pPr>
+      <w:r>
+        <w:rPr>
           <w:sz w:val="28"/>
           <w:szCs w:val="28"/>
         </w:rPr>
         <w:lastRenderedPageBreak/>
-        <w:t>Coding Documentation:</w:t>
-      </w:r>
-    </w:p>
-    <w:p>
-      <w:pPr>
-        <w:bidi w:val="0"/>
-        <w:rPr>
-          <w:sz w:val="28"/>
-          <w:szCs w:val="28"/>
-        </w:rPr>
-      </w:pPr>
-      <w:r>
-        <w:rPr>
-          <w:sz w:val="28"/>
-          <w:szCs w:val="28"/>
-        </w:rPr>
-        <w:t xml:space="preserve">- Started </w:t>
-      </w:r>
-      <w:r>
-        <w:rPr>
-          <w:sz w:val="28"/>
-          <w:szCs w:val="28"/>
-        </w:rPr>
-        <w:t xml:space="preserve">coding </w:t>
-      </w:r>
-      <w:r>
-        <w:rPr>
-          <w:sz w:val="28"/>
-          <w:szCs w:val="28"/>
-        </w:rPr>
-        <w:t xml:space="preserve">the "consts.py" module with some file paths formats to easily open the data. And for future </w:t>
+        <w:t>As said, the data might be invalid/missing in some 1x1 spots on the grid.</w:t>
+      </w:r>
+    </w:p>
+    <w:p>
+      <w:pPr>
+        <w:bidi w:val="0"/>
+        <w:rPr>
+          <w:sz w:val="28"/>
+          <w:szCs w:val="28"/>
+        </w:rPr>
+      </w:pPr>
+      <w:r>
+        <w:rPr>
+          <w:sz w:val="28"/>
+          <w:szCs w:val="28"/>
+        </w:rPr>
+        <w:t>We need to decide how to treat such data points, while we want to make samples out of a 1x1 spot and its 9x9 surrounding cell.</w:t>
+      </w:r>
+    </w:p>
+    <w:p>
+      <w:pPr>
+        <w:bidi w:val="0"/>
+        <w:rPr>
+          <w:sz w:val="28"/>
+          <w:szCs w:val="28"/>
+        </w:rPr>
+      </w:pPr>
+      <w:r>
+        <w:rPr>
+          <w:sz w:val="28"/>
+          <w:szCs w:val="28"/>
+        </w:rPr>
+        <w:t>After looking for patterns in the invalidity of the data, it was said the data should only be invalid in the seas.</w:t>
+      </w:r>
+    </w:p>
+    <w:p>
+      <w:pPr>
+        <w:bidi w:val="0"/>
+        <w:rPr>
+          <w:sz w:val="28"/>
+          <w:szCs w:val="28"/>
+        </w:rPr>
+      </w:pPr>
+      <w:r>
+        <w:rPr>
+          <w:sz w:val="28"/>
+          <w:szCs w:val="28"/>
+        </w:rPr>
+        <w:t xml:space="preserve">So I printed the validity of True/False as White/Black of </w:t>
+      </w:r>
+      <w:r>
+        <w:rPr>
+          <w:sz w:val="28"/>
+          <w:szCs w:val="28"/>
+        </w:rPr>
+        <w:t>2</w:t>
+      </w:r>
+      <w:r>
+        <w:rPr>
+          <w:sz w:val="28"/>
+          <w:szCs w:val="28"/>
+        </w:rPr>
+        <w:t xml:space="preserve"> days:</w:t>
+      </w:r>
+    </w:p>
+    <w:p>
+      <w:pPr>
+        <w:bidi w:val="0"/>
+        <w:rPr>
+          <w:sz w:val="28"/>
+          <w:szCs w:val="28"/>
+        </w:rPr>
+      </w:pPr>
+      <w:r>
+        <w:rPr>
+          <w:noProof/>
+        </w:rPr>
+        <w:drawing>
+          <wp:inline distT="0" distB="0" distL="0" distR="0" wp14:anchorId="5C8C98AE" wp14:editId="52A6EBF1">
+            <wp:extent cx="2992302" cy="2211572"/>
+            <wp:effectExtent l="0" t="0" r="0" b="0"/>
+            <wp:docPr id="1" name="Picture 1"/>
+            <wp:cNvGraphicFramePr>
+              <a:graphicFrameLocks xmlns:a="http://schemas.openxmlformats.org/drawingml/2006/main" noChangeAspect="1"/>
+            </wp:cNvGraphicFramePr>
+            <a:graphic xmlns:a="http://schemas.openxmlformats.org/drawingml/2006/main">
+              <a:graphicData uri="http://schemas.openxmlformats.org/drawingml/2006/picture">
+                <pic:pic xmlns:pic="http://schemas.openxmlformats.org/drawingml/2006/picture">
+                  <pic:nvPicPr>
+                    <pic:cNvPr id="1" name=""/>
+                    <pic:cNvPicPr/>
+                  </pic:nvPicPr>
+                  <pic:blipFill>
+                    <a:blip r:embed="rId12"/>
+                    <a:stretch>
+                      <a:fillRect/>
+                    </a:stretch>
+                  </pic:blipFill>
+                  <pic:spPr>
+                    <a:xfrm>
+                      <a:off x="0" y="0"/>
+                      <a:ext cx="3010590" cy="2225088"/>
+                    </a:xfrm>
+                    <a:prstGeom prst="rect">
+                      <a:avLst/>
+                    </a:prstGeom>
+                  </pic:spPr>
+                </pic:pic>
+              </a:graphicData>
+            </a:graphic>
+          </wp:inline>
+        </w:drawing>
+      </w:r>
+    </w:p>
+    <w:p>
+      <w:pPr>
+        <w:bidi w:val="0"/>
+        <w:rPr>
+          <w:sz w:val="28"/>
+          <w:szCs w:val="28"/>
+        </w:rPr>
+      </w:pPr>
+      <w:r>
+        <w:rPr>
+          <w:sz w:val="28"/>
+          <w:szCs w:val="28"/>
+        </w:rPr>
+        <w:t>Aside from about 10-30 points the validity map is the same between days and it looks like a ground-sea map</w:t>
+      </w:r>
+      <w:r>
+        <w:rPr>
+          <w:sz w:val="28"/>
+          <w:szCs w:val="28"/>
+        </w:rPr>
+        <w:t xml:space="preserve"> of Israel</w:t>
+      </w:r>
+      <w:r>
+        <w:rPr>
+          <w:sz w:val="28"/>
+          <w:szCs w:val="28"/>
+        </w:rPr>
+        <w:t>.</w:t>
+      </w:r>
+    </w:p>
+    <w:p>
+      <w:pPr>
+        <w:bidi w:val="0"/>
+        <w:rPr>
+          <w:sz w:val="28"/>
+          <w:szCs w:val="28"/>
+        </w:rPr>
+      </w:pPr>
+      <w:r>
+        <w:rPr>
+          <w:sz w:val="28"/>
+          <w:szCs w:val="28"/>
+        </w:rPr>
+        <w:t xml:space="preserve">Overall it means we can use only 1x1 spots with a valid 9x9 surrounding and it </w:t>
+      </w:r>
+      <w:r>
+        <w:rPr>
+          <w:sz w:val="28"/>
+          <w:szCs w:val="28"/>
+        </w:rPr>
+        <w:t>should work fine</w:t>
+      </w:r>
+      <w:r>
+        <w:rPr>
+          <w:sz w:val="28"/>
+          <w:szCs w:val="28"/>
+        </w:rPr>
+        <w:t>.</w:t>
+      </w:r>
+      <w:r>
+        <w:rPr>
+          <w:sz w:val="28"/>
+          <w:szCs w:val="28"/>
+        </w:rPr>
+        <w:br/>
+      </w:r>
+    </w:p>
+    <w:p>
+      <w:pPr>
+        <w:bidi w:val="0"/>
+        <w:rPr>
+          <w:b/>
+          <w:bCs/>
+          <w:sz w:val="28"/>
+          <w:szCs w:val="28"/>
+        </w:rPr>
+      </w:pPr>
+      <w:r>
+        <w:rPr>
+          <w:b/>
+          <w:bCs/>
+          <w:sz w:val="28"/>
+          <w:szCs w:val="28"/>
+        </w:rPr>
+        <w:t>The Topography Data</w:t>
+      </w:r>
+    </w:p>
+    <w:p>
+      <w:pPr>
+        <w:bidi w:val="0"/>
+        <w:rPr>
+          <w:sz w:val="28"/>
+          <w:szCs w:val="28"/>
+        </w:rPr>
+      </w:pPr>
+      <w:r>
+        <w:rPr>
+          <w:sz w:val="28"/>
+          <w:szCs w:val="28"/>
+        </w:rPr>
+        <w:t>Queried and exported</w:t>
+      </w:r>
+      <w:r>
+        <w:rPr>
+          <w:sz w:val="28"/>
+          <w:szCs w:val="28"/>
+        </w:rPr>
+        <w:t xml:space="preserve"> from "google earth engine", in .tiff format that has a </w:t>
       </w:r>
       <w:proofErr w:type="spellStart"/>
       <w:r>
@@ -6052,7 +6303,7 @@
           <w:sz w:val="28"/>
           <w:szCs w:val="28"/>
         </w:rPr>
-        <w:t>Consts</w:t>
+        <w:t>numpy</w:t>
       </w:r>
       <w:proofErr w:type="spellEnd"/>
       <w:r>
@@ -6060,6 +6311,43 @@
           <w:sz w:val="28"/>
           <w:szCs w:val="28"/>
         </w:rPr>
+        <w:t xml:space="preserve"> array.</w:t>
+      </w:r>
+      <w:r>
+        <w:rPr>
+          <w:sz w:val="28"/>
+          <w:szCs w:val="28"/>
+        </w:rPr>
+        <w:t xml:space="preserve"> </w:t>
+      </w:r>
+      <w:r>
+        <w:rPr>
+          <w:sz w:val="28"/>
+          <w:szCs w:val="28"/>
+        </w:rPr>
+        <w:t>C</w:t>
+      </w:r>
+      <w:r>
+        <w:rPr>
+          <w:sz w:val="28"/>
+          <w:szCs w:val="28"/>
+        </w:rPr>
+        <w:t xml:space="preserve">an be read with python's </w:t>
+      </w:r>
+      <w:proofErr w:type="spellStart"/>
+      <w:r>
+        <w:rPr>
+          <w:sz w:val="28"/>
+          <w:szCs w:val="28"/>
+        </w:rPr>
+        <w:t>tifffile.imread</w:t>
+      </w:r>
+      <w:proofErr w:type="spellEnd"/>
+      <w:r>
+        <w:rPr>
+          <w:sz w:val="28"/>
+          <w:szCs w:val="28"/>
+        </w:rPr>
         <w:t>.</w:t>
       </w:r>
     </w:p>
@@ -6076,42 +6364,488 @@
           <w:sz w:val="28"/>
           <w:szCs w:val="28"/>
         </w:rPr>
-        <w:t xml:space="preserve">- Started </w:t>
-      </w:r>
-      <w:r>
-        <w:rPr>
-          <w:sz w:val="28"/>
-          <w:szCs w:val="28"/>
-        </w:rPr>
-        <w:t xml:space="preserve">coding </w:t>
-      </w:r>
-      <w:r>
-        <w:rPr>
-          <w:sz w:val="28"/>
-          <w:szCs w:val="28"/>
-        </w:rPr>
-        <w:t xml:space="preserve">the </w:t>
-      </w:r>
-      <w:r>
-        <w:rPr>
-          <w:sz w:val="28"/>
-          <w:szCs w:val="28"/>
-        </w:rPr>
-        <w:t>"</w:t>
-      </w:r>
-      <w:r>
-        <w:rPr>
-          <w:sz w:val="28"/>
-          <w:szCs w:val="28"/>
-        </w:rPr>
-        <w:t>netCDFHandler</w:t>
-      </w:r>
-      <w:r>
-        <w:rPr>
-          <w:sz w:val="28"/>
-          <w:szCs w:val="28"/>
-        </w:rPr>
-        <w:t xml:space="preserve">.py" module – exports my class </w:t>
+        <w:t xml:space="preserve">The dataset I received had the wrong resolution, as its shape was </w:t>
+      </w:r>
+      <w:r>
+        <w:rPr>
+          <w:sz w:val="28"/>
+          <w:szCs w:val="28"/>
+        </w:rPr>
+        <w:t>379x559</w:t>
+      </w:r>
+      <w:r>
+        <w:rPr>
+          <w:sz w:val="28"/>
+          <w:szCs w:val="28"/>
+        </w:rPr>
+        <w:t>, when the LST's shape was 409x603. That would make it impossible to align the correct elevation to a sample.</w:t>
+      </w:r>
+    </w:p>
+    <w:p>
+      <w:pPr>
+        <w:bidi w:val="0"/>
+        <w:rPr>
+          <w:sz w:val="28"/>
+          <w:szCs w:val="28"/>
+        </w:rPr>
+      </w:pPr>
+      <w:r>
+        <w:rPr>
+          <w:sz w:val="28"/>
+          <w:szCs w:val="28"/>
+        </w:rPr>
+        <w:t>In order to generate a correct resolution topography dataset I had to figure exactly how to LST dataset was made to recreate it in the google earth engine query.</w:t>
+      </w:r>
+    </w:p>
+    <w:p>
+      <w:pPr>
+        <w:bidi w:val="0"/>
+        <w:rPr>
+          <w:sz w:val="28"/>
+          <w:szCs w:val="28"/>
+        </w:rPr>
+      </w:pPr>
+      <w:r>
+        <w:rPr>
+          <w:sz w:val="28"/>
+          <w:szCs w:val="28"/>
+          <w:u w:val="single"/>
+        </w:rPr>
+        <w:t>In the LST data</w:t>
+      </w:r>
+      <w:proofErr w:type="gramStart"/>
+      <w:r>
+        <w:rPr>
+          <w:sz w:val="28"/>
+          <w:szCs w:val="28"/>
+          <w:u w:val="single"/>
+        </w:rPr>
+        <w:t>:</w:t>
+      </w:r>
+      <w:proofErr w:type="gramEnd"/>
+      <w:r>
+        <w:rPr>
+          <w:sz w:val="28"/>
+          <w:szCs w:val="28"/>
+        </w:rPr>
+        <w:br/>
+      </w:r>
+      <w:r>
+        <w:rPr>
+          <w:sz w:val="28"/>
+          <w:szCs w:val="28"/>
+        </w:rPr>
+        <w:t>latitude, 603 points between 28.996716325654262 and 34.00777509644337</w:t>
+      </w:r>
+      <w:r>
+        <w:rPr>
+          <w:sz w:val="28"/>
+          <w:szCs w:val="28"/>
+        </w:rPr>
+        <w:br/>
+      </w:r>
+      <w:r>
+        <w:rPr>
+          <w:sz w:val="28"/>
+          <w:szCs w:val="28"/>
+        </w:rPr>
+        <w:t>longitude, 409 points between 33.20034536095077 and 36.59654466075468</w:t>
+      </w:r>
+    </w:p>
+    <w:p>
+      <w:pPr>
+        <w:bidi w:val="0"/>
+        <w:rPr>
+          <w:sz w:val="28"/>
+          <w:szCs w:val="28"/>
+        </w:rPr>
+      </w:pPr>
+      <w:r>
+        <w:rPr>
+          <w:sz w:val="28"/>
+          <w:szCs w:val="28"/>
+        </w:rPr>
+        <w:lastRenderedPageBreak/>
+        <w:t xml:space="preserve">Found the length of the north and south borders to be 313km and 330km respectively, meaning the distance between each </w:t>
+      </w:r>
+      <w:r>
+        <w:rPr>
+          <w:sz w:val="28"/>
+          <w:szCs w:val="28"/>
+        </w:rPr>
+        <w:t>LST</w:t>
+      </w:r>
+      <w:r>
+        <w:rPr>
+          <w:sz w:val="28"/>
+          <w:szCs w:val="28"/>
+        </w:rPr>
+        <w:t xml:space="preserve"> sample is changing.</w:t>
+      </w:r>
+    </w:p>
+    <w:p>
+      <w:pPr>
+        <w:bidi w:val="0"/>
+        <w:rPr>
+          <w:sz w:val="28"/>
+          <w:szCs w:val="28"/>
+        </w:rPr>
+      </w:pPr>
+      <w:r>
+        <w:rPr>
+          <w:sz w:val="28"/>
+          <w:szCs w:val="28"/>
+        </w:rPr>
+        <w:t>After checking the difference between each longitude/latitude</w:t>
+      </w:r>
+      <w:r>
+        <w:rPr>
+          <w:sz w:val="28"/>
+          <w:szCs w:val="28"/>
+        </w:rPr>
+        <w:t xml:space="preserve"> (in degrees)</w:t>
+      </w:r>
+      <w:r>
+        <w:rPr>
+          <w:sz w:val="28"/>
+          <w:szCs w:val="28"/>
+        </w:rPr>
+        <w:t xml:space="preserve">, they were all equal ~1/120 of a </w:t>
+      </w:r>
+      <w:proofErr w:type="gramStart"/>
+      <w:r>
+        <w:rPr>
+          <w:sz w:val="28"/>
+          <w:szCs w:val="28"/>
+        </w:rPr>
+        <w:t>degree :</w:t>
+      </w:r>
+      <w:proofErr w:type="gramEnd"/>
+    </w:p>
+    <w:p>
+      <w:pPr>
+        <w:bidi w:val="0"/>
+        <w:rPr>
+          <w:sz w:val="28"/>
+          <w:szCs w:val="28"/>
+        </w:rPr>
+      </w:pPr>
+      <w:r>
+        <w:rPr>
+          <w:noProof/>
+        </w:rPr>
+        <w:drawing>
+          <wp:inline distT="0" distB="0" distL="0" distR="0" wp14:anchorId="288DA2FD" wp14:editId="2FE62146">
+            <wp:extent cx="5731510" cy="842010"/>
+            <wp:effectExtent l="0" t="0" r="2540" b="0"/>
+            <wp:docPr id="5" name="Picture 5"/>
+            <wp:cNvGraphicFramePr>
+              <a:graphicFrameLocks xmlns:a="http://schemas.openxmlformats.org/drawingml/2006/main" noChangeAspect="1"/>
+            </wp:cNvGraphicFramePr>
+            <a:graphic xmlns:a="http://schemas.openxmlformats.org/drawingml/2006/main">
+              <a:graphicData uri="http://schemas.openxmlformats.org/drawingml/2006/picture">
+                <pic:pic xmlns:pic="http://schemas.openxmlformats.org/drawingml/2006/picture">
+                  <pic:nvPicPr>
+                    <pic:cNvPr id="1" name=""/>
+                    <pic:cNvPicPr/>
+                  </pic:nvPicPr>
+                  <pic:blipFill>
+                    <a:blip r:embed="rId13"/>
+                    <a:stretch>
+                      <a:fillRect/>
+                    </a:stretch>
+                  </pic:blipFill>
+                  <pic:spPr>
+                    <a:xfrm>
+                      <a:off x="0" y="0"/>
+                      <a:ext cx="5731510" cy="842010"/>
+                    </a:xfrm>
+                    <a:prstGeom prst="rect">
+                      <a:avLst/>
+                    </a:prstGeom>
+                  </pic:spPr>
+                </pic:pic>
+              </a:graphicData>
+            </a:graphic>
+          </wp:inline>
+        </w:drawing>
+      </w:r>
+    </w:p>
+    <w:p>
+      <w:pPr>
+        <w:bidi w:val="0"/>
+        <w:rPr>
+          <w:sz w:val="28"/>
+          <w:szCs w:val="28"/>
+        </w:rPr>
+      </w:pPr>
+      <w:r>
+        <w:rPr>
+          <w:sz w:val="28"/>
+          <w:szCs w:val="28"/>
+        </w:rPr>
+        <w:t>From the commonly used NASA topography dataset "</w:t>
+      </w:r>
+      <w:r>
+        <w:rPr>
+          <w:sz w:val="28"/>
+          <w:szCs w:val="28"/>
+        </w:rPr>
+        <w:t>USGS/SRTMGL1_003</w:t>
+      </w:r>
+      <w:r>
+        <w:rPr>
+          <w:sz w:val="28"/>
+          <w:szCs w:val="28"/>
+        </w:rPr>
+        <w:t>" it is documented to have resolution of arc-seconds (1/3600 of a degree), so rescaling 30x30 pixels to each output pixel is about right</w:t>
+      </w:r>
+      <w:r>
+        <w:rPr>
+          <w:sz w:val="28"/>
+          <w:szCs w:val="28"/>
+        </w:rPr>
+        <w:t xml:space="preserve"> and possible</w:t>
+      </w:r>
+      <w:r>
+        <w:rPr>
+          <w:sz w:val="28"/>
+          <w:szCs w:val="28"/>
+        </w:rPr>
+        <w:t>.</w:t>
+      </w:r>
+    </w:p>
+    <w:p>
+      <w:pPr>
+        <w:bidi w:val="0"/>
+        <w:rPr>
+          <w:sz w:val="28"/>
+          <w:szCs w:val="28"/>
+        </w:rPr>
+      </w:pPr>
+      <w:r>
+        <w:rPr>
+          <w:sz w:val="28"/>
+          <w:szCs w:val="28"/>
+        </w:rPr>
+        <w:t>I confirmed it by clipping the dataset to a rectangle within the bounding degrees of the LST data, and received shape (</w:t>
+      </w:r>
+      <w:r>
+        <w:rPr>
+          <w:sz w:val="28"/>
+          <w:szCs w:val="28"/>
+        </w:rPr>
+        <w:t>12228</w:t>
+      </w:r>
+      <w:proofErr w:type="gramStart"/>
+      <w:r>
+        <w:rPr>
+          <w:sz w:val="28"/>
+          <w:szCs w:val="28"/>
+        </w:rPr>
+        <w:t>,18041</w:t>
+      </w:r>
+      <w:proofErr w:type="gramEnd"/>
+      <w:r>
+        <w:rPr>
+          <w:sz w:val="28"/>
+          <w:szCs w:val="28"/>
+        </w:rPr>
+        <w:t xml:space="preserve">), </w:t>
+      </w:r>
+      <w:r>
+        <w:rPr>
+          <w:sz w:val="28"/>
+          <w:szCs w:val="28"/>
+        </w:rPr>
+        <w:t>that matches</w:t>
+      </w:r>
+      <w:r>
+        <w:rPr>
+          <w:sz w:val="28"/>
+          <w:szCs w:val="28"/>
+        </w:rPr>
+        <w:t>: (</w:t>
+      </w:r>
+      <w:proofErr w:type="spellStart"/>
+      <w:r>
+        <w:rPr>
+          <w:sz w:val="28"/>
+          <w:szCs w:val="28"/>
+        </w:rPr>
+        <w:t>max_degree</w:t>
+      </w:r>
+      <w:proofErr w:type="spellEnd"/>
+      <w:r>
+        <w:rPr>
+          <w:sz w:val="28"/>
+          <w:szCs w:val="28"/>
+        </w:rPr>
+        <w:t>-min-</w:t>
+      </w:r>
+      <w:proofErr w:type="spellStart"/>
+      <w:r>
+        <w:rPr>
+          <w:sz w:val="28"/>
+          <w:szCs w:val="28"/>
+        </w:rPr>
+        <w:t>digree</w:t>
+      </w:r>
+      <w:proofErr w:type="spellEnd"/>
+      <w:r>
+        <w:rPr>
+          <w:sz w:val="28"/>
+          <w:szCs w:val="28"/>
+        </w:rPr>
+        <w:t>)/pixels ~= 1/3600.</w:t>
+      </w:r>
+      <w:r>
+        <w:rPr>
+          <w:noProof/>
+        </w:rPr>
+        <w:t xml:space="preserve"> </w:t>
+      </w:r>
+    </w:p>
+    <w:p>
+      <w:pPr>
+        <w:bidi w:val="0"/>
+        <w:rPr>
+          <w:sz w:val="28"/>
+          <w:szCs w:val="28"/>
+        </w:rPr>
+      </w:pPr>
+      <w:r>
+        <w:rPr>
+          <w:sz w:val="28"/>
+          <w:szCs w:val="28"/>
+        </w:rPr>
+        <w:t>I wrote a script in Earth Engine to scale this rectangle topography to dimensions of 409x603 just like the LST shape and exported a good looking .tiff file.</w:t>
+      </w:r>
+      <w:r>
+        <w:rPr>
+          <w:sz w:val="28"/>
+          <w:szCs w:val="28"/>
+        </w:rPr>
+        <w:t xml:space="preserve"> (Script is saved near the data file)</w:t>
+      </w:r>
+    </w:p>
+    <w:p>
+      <w:pPr>
+        <w:bidi w:val="0"/>
+        <w:rPr>
+          <w:sz w:val="28"/>
+          <w:szCs w:val="28"/>
+        </w:rPr>
+      </w:pPr>
+      <w:r>
+        <w:rPr>
+          <w:sz w:val="28"/>
+          <w:szCs w:val="28"/>
+        </w:rPr>
+        <w:t>Its min height is -415 and max height is 2687, which correctly describe the Dead Sea and the Hermon</w:t>
+      </w:r>
+      <w:r>
+        <w:rPr>
+          <w:sz w:val="28"/>
+          <w:szCs w:val="28"/>
+        </w:rPr>
+        <w:t xml:space="preserve"> heights.</w:t>
+      </w:r>
+    </w:p>
+    <w:p>
+      <w:pPr>
+        <w:bidi w:val="0"/>
+        <w:rPr>
+          <w:sz w:val="28"/>
+          <w:szCs w:val="28"/>
+        </w:rPr>
+      </w:pPr>
+      <w:r>
+        <w:rPr>
+          <w:sz w:val="28"/>
+          <w:szCs w:val="28"/>
+        </w:rPr>
+        <w:br/>
+      </w:r>
+      <w:r>
+        <w:rPr>
+          <w:noProof/>
+        </w:rPr>
+        <w:drawing>
+          <wp:inline distT="0" distB="0" distL="0" distR="0" wp14:anchorId="454325E5" wp14:editId="3C11A493">
+            <wp:extent cx="2137144" cy="2746800"/>
+            <wp:effectExtent l="0" t="0" r="0" b="0"/>
+            <wp:docPr id="6" name="Picture 6"/>
+            <wp:cNvGraphicFramePr>
+              <a:graphicFrameLocks xmlns:a="http://schemas.openxmlformats.org/drawingml/2006/main" noChangeAspect="1"/>
+            </wp:cNvGraphicFramePr>
+            <a:graphic xmlns:a="http://schemas.openxmlformats.org/drawingml/2006/main">
+              <a:graphicData uri="http://schemas.openxmlformats.org/drawingml/2006/picture">
+                <pic:pic xmlns:pic="http://schemas.openxmlformats.org/drawingml/2006/picture">
+                  <pic:nvPicPr>
+                    <pic:cNvPr id="1" name=""/>
+                    <pic:cNvPicPr/>
+                  </pic:nvPicPr>
+                  <pic:blipFill>
+                    <a:blip r:embed="rId14"/>
+                    <a:stretch>
+                      <a:fillRect/>
+                    </a:stretch>
+                  </pic:blipFill>
+                  <pic:spPr>
+                    <a:xfrm>
+                      <a:off x="0" y="0"/>
+                      <a:ext cx="2156610" cy="2771819"/>
+                    </a:xfrm>
+                    <a:prstGeom prst="rect">
+                      <a:avLst/>
+                    </a:prstGeom>
+                  </pic:spPr>
+                </pic:pic>
+              </a:graphicData>
+            </a:graphic>
+          </wp:inline>
+        </w:drawing>
+      </w:r>
+      <w:r>
+        <w:rPr>
+          <w:noProof/>
+        </w:rPr>
+        <w:drawing>
+          <wp:inline distT="0" distB="0" distL="0" distR="0" wp14:anchorId="791BD14B" wp14:editId="6F83734B">
+            <wp:extent cx="3496985" cy="2764465"/>
+            <wp:effectExtent l="0" t="0" r="8255" b="0"/>
+            <wp:docPr id="7" name="Picture 7"/>
+            <wp:cNvGraphicFramePr>
+              <a:graphicFrameLocks xmlns:a="http://schemas.openxmlformats.org/drawingml/2006/main" noChangeAspect="1"/>
+            </wp:cNvGraphicFramePr>
+            <a:graphic xmlns:a="http://schemas.openxmlformats.org/drawingml/2006/main">
+              <a:graphicData uri="http://schemas.openxmlformats.org/drawingml/2006/picture">
+                <pic:pic xmlns:pic="http://schemas.openxmlformats.org/drawingml/2006/picture">
+                  <pic:nvPicPr>
+                    <pic:cNvPr id="1" name=""/>
+                    <pic:cNvPicPr/>
+                  </pic:nvPicPr>
+                  <pic:blipFill>
+                    <a:blip r:embed="rId15"/>
+                    <a:stretch>
+                      <a:fillRect/>
+                    </a:stretch>
+                  </pic:blipFill>
+                  <pic:spPr>
+                    <a:xfrm>
+                      <a:off x="0" y="0"/>
+                      <a:ext cx="3505282" cy="2771024"/>
+                    </a:xfrm>
+                    <a:prstGeom prst="rect">
+                      <a:avLst/>
+                    </a:prstGeom>
+                  </pic:spPr>
+                </pic:pic>
+              </a:graphicData>
+            </a:graphic>
+          </wp:inline>
+        </w:drawing>
       </w:r>
       <w:proofErr w:type="spellStart"/>
       <w:proofErr w:type="gramStart"/>
@@ -6120,298 +6854,731 @@
           <w:sz w:val="28"/>
           <w:szCs w:val="28"/>
         </w:rPr>
-        <w:t>api</w:t>
+        <w:t>ax.imshow</w:t>
+      </w:r>
+      <w:proofErr w:type="spellEnd"/>
+      <w:r>
+        <w:rPr>
+          <w:sz w:val="28"/>
+          <w:szCs w:val="28"/>
+        </w:rPr>
+        <w:t>(</w:t>
+      </w:r>
+      <w:proofErr w:type="gramEnd"/>
+      <w:r>
+        <w:rPr>
+          <w:sz w:val="28"/>
+          <w:szCs w:val="28"/>
+        </w:rPr>
+        <w:t xml:space="preserve">image==0, </w:t>
+      </w:r>
+      <w:proofErr w:type="spellStart"/>
+      <w:r>
+        <w:rPr>
+          <w:sz w:val="28"/>
+          <w:szCs w:val="28"/>
+        </w:rPr>
+        <w:t>cmap</w:t>
+      </w:r>
+      <w:proofErr w:type="spellEnd"/>
+      <w:r>
+        <w:rPr>
+          <w:sz w:val="28"/>
+          <w:szCs w:val="28"/>
+        </w:rPr>
+        <w:t>=</w:t>
+      </w:r>
+      <w:proofErr w:type="spellStart"/>
+      <w:r>
+        <w:rPr>
+          <w:sz w:val="28"/>
+          <w:szCs w:val="28"/>
+        </w:rPr>
+        <w:t>plt.cm.binary</w:t>
+      </w:r>
+      <w:proofErr w:type="spellEnd"/>
+      <w:r>
+        <w:rPr>
+          <w:sz w:val="28"/>
+          <w:szCs w:val="28"/>
+        </w:rPr>
+        <w:t>, interpolation='nearest')</w:t>
+      </w:r>
+      <w:r>
+        <w:rPr>
+          <w:sz w:val="28"/>
+          <w:szCs w:val="28"/>
+        </w:rPr>
+        <w:br/>
+      </w:r>
+      <w:proofErr w:type="spellStart"/>
+      <w:r>
+        <w:rPr>
+          <w:sz w:val="28"/>
+          <w:szCs w:val="28"/>
+        </w:rPr>
+        <w:t>sns.heatmap</w:t>
+      </w:r>
+      <w:proofErr w:type="spellEnd"/>
+      <w:r>
+        <w:rPr>
+          <w:sz w:val="28"/>
+          <w:szCs w:val="28"/>
+        </w:rPr>
+        <w:t>(</w:t>
+      </w:r>
+      <w:proofErr w:type="spellStart"/>
+      <w:r>
+        <w:rPr>
+          <w:sz w:val="28"/>
+          <w:szCs w:val="28"/>
+        </w:rPr>
+        <w:t>image_f</w:t>
+      </w:r>
+      <w:proofErr w:type="spellEnd"/>
+      <w:r>
+        <w:rPr>
+          <w:sz w:val="28"/>
+          <w:szCs w:val="28"/>
+        </w:rPr>
+        <w:t>)</w:t>
+      </w:r>
+      <w:r>
+        <w:rPr>
+          <w:sz w:val="28"/>
+          <w:szCs w:val="28"/>
+        </w:rPr>
+        <w:br/>
+      </w:r>
+    </w:p>
+    <w:p>
+      <w:pPr>
+        <w:bidi w:val="0"/>
+        <w:rPr>
+          <w:b/>
+          <w:bCs/>
+          <w:sz w:val="28"/>
+          <w:szCs w:val="28"/>
+        </w:rPr>
+      </w:pPr>
+      <w:r>
+        <w:rPr>
+          <w:b/>
+          <w:bCs/>
+          <w:sz w:val="28"/>
+          <w:szCs w:val="28"/>
+        </w:rPr>
+        <w:lastRenderedPageBreak/>
+        <w:t>DEBUG</w:t>
+      </w:r>
+      <w:r>
+        <w:rPr>
+          <w:b/>
+          <w:bCs/>
+          <w:sz w:val="28"/>
+          <w:szCs w:val="28"/>
+        </w:rPr>
+        <w:t xml:space="preserve"> SECTION</w:t>
+      </w:r>
+    </w:p>
+    <w:p>
+      <w:pPr>
+        <w:bidi w:val="0"/>
+        <w:rPr>
+          <w:sz w:val="28"/>
+          <w:szCs w:val="28"/>
+        </w:rPr>
+      </w:pPr>
+      <w:proofErr w:type="gramStart"/>
+      <w:r>
+        <w:rPr>
+          <w:sz w:val="28"/>
+          <w:szCs w:val="28"/>
+        </w:rPr>
+        <w:t>in</w:t>
+      </w:r>
+      <w:proofErr w:type="gramEnd"/>
+      <w:r>
+        <w:rPr>
+          <w:sz w:val="28"/>
+          <w:szCs w:val="28"/>
+        </w:rPr>
+        <w:t xml:space="preserve"> </w:t>
+      </w:r>
+      <w:proofErr w:type="spellStart"/>
+      <w:r>
+        <w:rPr>
+          <w:sz w:val="28"/>
+          <w:szCs w:val="28"/>
+        </w:rPr>
+        <w:t>ipython</w:t>
+      </w:r>
+      <w:proofErr w:type="spellEnd"/>
+      <w:r>
+        <w:rPr>
+          <w:sz w:val="28"/>
+          <w:szCs w:val="28"/>
+        </w:rPr>
+        <w:t xml:space="preserve"> run and then play with the outputs</w:t>
+      </w:r>
+    </w:p>
+    <w:p>
+      <w:pPr>
+        <w:bidi w:val="0"/>
+        <w:rPr>
+          <w:sz w:val="28"/>
+          <w:szCs w:val="28"/>
+        </w:rPr>
+      </w:pPr>
+      <w:r>
+        <w:rPr>
+          <w:sz w:val="28"/>
+          <w:szCs w:val="28"/>
+        </w:rPr>
+        <w:t>%run ./main.py</w:t>
+      </w:r>
+    </w:p>
+    <w:p>
+      <w:pPr>
+        <w:bidi w:val="0"/>
+        <w:rPr>
+          <w:sz w:val="28"/>
+          <w:szCs w:val="28"/>
+        </w:rPr>
+      </w:pPr>
+      <w:r>
+        <w:rPr>
+          <w:sz w:val="28"/>
+          <w:szCs w:val="28"/>
+        </w:rPr>
+        <w:t xml:space="preserve">Can also use debugging with breakpoints in </w:t>
+      </w:r>
+      <w:proofErr w:type="spellStart"/>
+      <w:r>
+        <w:rPr>
+          <w:sz w:val="28"/>
+          <w:szCs w:val="28"/>
+        </w:rPr>
+        <w:t>vscode</w:t>
+      </w:r>
+      <w:proofErr w:type="spellEnd"/>
+    </w:p>
+    <w:p>
+      <w:pPr>
+        <w:bidi w:val="0"/>
+        <w:rPr>
+          <w:sz w:val="28"/>
+          <w:szCs w:val="28"/>
+        </w:rPr>
+      </w:pPr>
+    </w:p>
+    <w:p>
+      <w:pPr>
+        <w:bidi w:val="0"/>
+        <w:rPr>
+          <w:b/>
+          <w:bCs/>
+          <w:sz w:val="28"/>
+          <w:szCs w:val="28"/>
+        </w:rPr>
+      </w:pPr>
+      <w:r>
+        <w:rPr>
+          <w:b/>
+          <w:bCs/>
+          <w:sz w:val="28"/>
+          <w:szCs w:val="28"/>
+        </w:rPr>
+        <w:t>TODO SECTION</w:t>
+      </w:r>
+    </w:p>
+    <w:p>
+      <w:pPr>
+        <w:bidi w:val="0"/>
+        <w:rPr>
+          <w:b/>
+          <w:bCs/>
+          <w:sz w:val="28"/>
+          <w:szCs w:val="28"/>
+        </w:rPr>
+      </w:pPr>
+      <w:proofErr w:type="gramStart"/>
+      <w:r>
+        <w:rPr>
+          <w:b/>
+          <w:bCs/>
+          <w:sz w:val="28"/>
+          <w:szCs w:val="28"/>
+        </w:rPr>
+        <w:t>add</w:t>
+      </w:r>
+      <w:proofErr w:type="gramEnd"/>
+      <w:r>
+        <w:rPr>
+          <w:b/>
+          <w:bCs/>
+          <w:sz w:val="28"/>
+          <w:szCs w:val="28"/>
+        </w:rPr>
+        <w:t xml:space="preserve"> height reads</w:t>
+      </w:r>
+      <w:r>
+        <w:rPr>
+          <w:b/>
+          <w:bCs/>
+          <w:sz w:val="28"/>
+          <w:szCs w:val="28"/>
+        </w:rPr>
+        <w:t xml:space="preserve"> </w:t>
+      </w:r>
+    </w:p>
+    <w:p>
+      <w:pPr>
+        <w:bidi w:val="0"/>
+        <w:rPr>
+          <w:b/>
+          <w:bCs/>
+          <w:sz w:val="28"/>
+          <w:szCs w:val="28"/>
+        </w:rPr>
+      </w:pPr>
+      <w:proofErr w:type="gramStart"/>
+      <w:r>
+        <w:rPr>
+          <w:b/>
+          <w:bCs/>
+          <w:sz w:val="28"/>
+          <w:szCs w:val="28"/>
+        </w:rPr>
+        <w:t>add</w:t>
+      </w:r>
+      <w:proofErr w:type="gramEnd"/>
+      <w:r>
+        <w:rPr>
+          <w:b/>
+          <w:bCs/>
+          <w:sz w:val="28"/>
+          <w:szCs w:val="28"/>
+        </w:rPr>
+        <w:t xml:space="preserve"> height to dataset</w:t>
+      </w:r>
+      <w:r>
+        <w:rPr>
+          <w:b/>
+          <w:bCs/>
+          <w:sz w:val="28"/>
+          <w:szCs w:val="28"/>
+        </w:rPr>
+        <w:t xml:space="preserve"> (how? 9x9</w:t>
+      </w:r>
+      <w:r>
+        <w:rPr>
+          <w:b/>
+          <w:bCs/>
+          <w:sz w:val="28"/>
+          <w:szCs w:val="28"/>
+        </w:rPr>
+        <w:t>, maybe only center-mean is enough</w:t>
+      </w:r>
+      <w:r>
+        <w:rPr>
+          <w:b/>
+          <w:bCs/>
+          <w:sz w:val="28"/>
+          <w:szCs w:val="28"/>
+        </w:rPr>
+        <w:t>)</w:t>
+      </w:r>
+    </w:p>
+    <w:p>
+      <w:pPr>
+        <w:bidi w:val="0"/>
+        <w:rPr>
+          <w:b/>
+          <w:bCs/>
+          <w:sz w:val="28"/>
+          <w:szCs w:val="28"/>
+        </w:rPr>
+      </w:pPr>
+      <w:proofErr w:type="gramStart"/>
+      <w:r>
+        <w:rPr>
+          <w:b/>
+          <w:bCs/>
+          <w:sz w:val="28"/>
+          <w:szCs w:val="28"/>
+        </w:rPr>
+        <w:t>make</w:t>
+      </w:r>
+      <w:proofErr w:type="gramEnd"/>
+      <w:r>
+        <w:rPr>
+          <w:b/>
+          <w:bCs/>
+          <w:sz w:val="28"/>
+          <w:szCs w:val="28"/>
+        </w:rPr>
+        <w:t xml:space="preserve"> the 3 wanted predictors. </w:t>
+      </w:r>
+    </w:p>
+    <w:p>
+      <w:pPr>
+        <w:bidi w:val="0"/>
+        <w:rPr>
+          <w:b/>
+          <w:bCs/>
+          <w:sz w:val="28"/>
+          <w:szCs w:val="28"/>
+        </w:rPr>
+      </w:pPr>
+      <w:proofErr w:type="spellStart"/>
+      <w:proofErr w:type="gramStart"/>
+      <w:r>
+        <w:rPr>
+          <w:b/>
+          <w:bCs/>
+          <w:sz w:val="28"/>
+          <w:szCs w:val="28"/>
+        </w:rPr>
+        <w:t>calc</w:t>
       </w:r>
       <w:proofErr w:type="spellEnd"/>
       <w:proofErr w:type="gramEnd"/>
       <w:r>
         <w:rPr>
-          <w:sz w:val="28"/>
-          <w:szCs w:val="28"/>
-        </w:rPr>
-        <w:t xml:space="preserve"> to the </w:t>
-      </w:r>
-      <w:proofErr w:type="spellStart"/>
-      <w:r>
-        <w:rPr>
-          <w:sz w:val="28"/>
-          <w:szCs w:val="28"/>
-        </w:rPr>
-        <w:t>NetCDF</w:t>
-      </w:r>
-      <w:proofErr w:type="spellEnd"/>
-      <w:r>
-        <w:rPr>
-          <w:sz w:val="28"/>
-          <w:szCs w:val="28"/>
-        </w:rPr>
-        <w:t xml:space="preserve"> file, preferably doing the translation to tensors</w:t>
-      </w:r>
-    </w:p>
-    <w:p>
-      <w:pPr>
-        <w:bidi w:val="0"/>
-        <w:rPr>
-          <w:sz w:val="28"/>
-          <w:szCs w:val="28"/>
-        </w:rPr>
-      </w:pPr>
-      <w:r>
-        <w:rPr>
-          <w:sz w:val="28"/>
-          <w:szCs w:val="28"/>
-        </w:rPr>
-        <w:t xml:space="preserve">- </w:t>
-      </w:r>
-      <w:proofErr w:type="spellStart"/>
-      <w:r>
-        <w:rPr>
-          <w:sz w:val="28"/>
-          <w:szCs w:val="28"/>
-        </w:rPr>
-        <w:t>Staerted</w:t>
-      </w:r>
-      <w:proofErr w:type="spellEnd"/>
-      <w:r>
-        <w:rPr>
-          <w:sz w:val="28"/>
-          <w:szCs w:val="28"/>
-        </w:rPr>
-        <w:t xml:space="preserve"> coding the "datasets.py" module – that exports </w:t>
-      </w:r>
-      <w:proofErr w:type="spellStart"/>
-      <w:proofErr w:type="gramStart"/>
-      <w:r>
-        <w:rPr>
-          <w:sz w:val="28"/>
-          <w:szCs w:val="28"/>
-        </w:rPr>
-        <w:t>api</w:t>
-      </w:r>
-      <w:proofErr w:type="spellEnd"/>
-      <w:proofErr w:type="gramEnd"/>
-      <w:r>
-        <w:rPr>
-          <w:sz w:val="28"/>
-          <w:szCs w:val="28"/>
-        </w:rPr>
-        <w:t xml:space="preserve"> for different datasets we might make out of the raw data.</w:t>
-      </w:r>
-    </w:p>
-    <w:p>
-      <w:pPr>
-        <w:bidi w:val="0"/>
-        <w:rPr>
-          <w:b/>
-          <w:bCs/>
-          <w:sz w:val="28"/>
-          <w:szCs w:val="28"/>
-        </w:rPr>
-      </w:pPr>
-      <w:r>
-        <w:rPr>
-          <w:b/>
-          <w:bCs/>
-          <w:sz w:val="28"/>
-          <w:szCs w:val="28"/>
-        </w:rPr>
-        <w:t>####################</w:t>
-      </w:r>
-    </w:p>
-    <w:p>
-      <w:pPr>
-        <w:bidi w:val="0"/>
-        <w:rPr>
-          <w:sz w:val="28"/>
-          <w:szCs w:val="28"/>
-        </w:rPr>
-      </w:pPr>
-    </w:p>
-    <w:p>
-      <w:pPr>
-        <w:bidi w:val="0"/>
-        <w:rPr>
-          <w:b/>
-          <w:bCs/>
-          <w:sz w:val="28"/>
-          <w:szCs w:val="28"/>
-        </w:rPr>
-      </w:pPr>
-      <w:r>
-        <w:rPr>
-          <w:b/>
-          <w:bCs/>
-          <w:sz w:val="28"/>
-          <w:szCs w:val="28"/>
-        </w:rPr>
-        <w:t>Chapter 6: Data Decisions</w:t>
-      </w:r>
-    </w:p>
-    <w:p>
-      <w:pPr>
-        <w:bidi w:val="0"/>
-        <w:rPr>
-          <w:sz w:val="28"/>
-          <w:szCs w:val="28"/>
-        </w:rPr>
-      </w:pPr>
-      <w:r>
-        <w:rPr>
-          <w:sz w:val="28"/>
-          <w:szCs w:val="28"/>
-        </w:rPr>
-        <w:t>As said, the data might be invalid/missing in some 1x1 spots on the grid.</w:t>
-      </w:r>
-    </w:p>
-    <w:p>
-      <w:pPr>
-        <w:bidi w:val="0"/>
-        <w:rPr>
-          <w:sz w:val="28"/>
-          <w:szCs w:val="28"/>
-        </w:rPr>
-      </w:pPr>
-      <w:r>
-        <w:rPr>
-          <w:sz w:val="28"/>
-          <w:szCs w:val="28"/>
-        </w:rPr>
-        <w:t>We need to decide how to treat such data points, while we want to make samples out of a 1x1 spot and its 9x9 surrounding cell. And we have some options.</w:t>
-      </w:r>
-    </w:p>
-    <w:p>
-      <w:pPr>
-        <w:bidi w:val="0"/>
-        <w:rPr>
-          <w:sz w:val="28"/>
-          <w:szCs w:val="28"/>
-        </w:rPr>
-      </w:pPr>
-      <w:r>
-        <w:rPr>
-          <w:sz w:val="28"/>
-          <w:szCs w:val="28"/>
-        </w:rPr>
-        <w:t>1. Only pick valid 1x1 spots, ignore their 9x9 cell</w:t>
-      </w:r>
-    </w:p>
-    <w:p>
-      <w:pPr>
-        <w:bidi w:val="0"/>
-        <w:rPr>
-          <w:sz w:val="28"/>
-          <w:szCs w:val="28"/>
-        </w:rPr>
-      </w:pPr>
-      <w:r>
-        <w:rPr>
-          <w:sz w:val="28"/>
-          <w:szCs w:val="28"/>
-        </w:rPr>
-        <w:t>2. Only pick valid 1x1 spots, with more than threshold% of valid spots in their 9x9 cell</w:t>
-      </w:r>
-    </w:p>
-    <w:p>
-      <w:pPr>
-        <w:bidi w:val="0"/>
-        <w:rPr>
-          <w:sz w:val="28"/>
-          <w:szCs w:val="28"/>
-        </w:rPr>
-      </w:pPr>
-      <w:r>
-        <w:rPr>
-          <w:sz w:val="28"/>
-          <w:szCs w:val="28"/>
-        </w:rPr>
-        <w:t>3. Only pick valid 1x1 spots, where all of their 9x9 are valid spots.</w:t>
-      </w:r>
-    </w:p>
-    <w:p>
-      <w:pPr>
-        <w:bidi w:val="0"/>
-        <w:rPr>
-          <w:sz w:val="28"/>
-          <w:szCs w:val="28"/>
-        </w:rPr>
-      </w:pPr>
-      <w:r>
-        <w:rPr>
-          <w:sz w:val="28"/>
-          <w:szCs w:val="28"/>
-        </w:rPr>
-        <w:br/>
-        <w:t>Of course option 1 would not give us any data to learn from, and option 2 with lower threshold% means low possible correlation to the surrounding.</w:t>
-      </w:r>
-      <w:r>
-        <w:rPr>
-          <w:sz w:val="28"/>
-          <w:szCs w:val="28"/>
-        </w:rPr>
-        <w:br/>
-        <w:t>Also option 3 is actually option 2 with 100% threshold</w:t>
-      </w:r>
-    </w:p>
-    <w:p>
-      <w:pPr>
-        <w:bidi w:val="0"/>
-        <w:rPr>
-          <w:sz w:val="28"/>
-          <w:szCs w:val="28"/>
-        </w:rPr>
-      </w:pPr>
-      <w:r>
-        <w:rPr>
-          <w:sz w:val="28"/>
-          <w:szCs w:val="28"/>
-        </w:rPr>
-        <w:t xml:space="preserve">The Question is what is our wanted threshold%, for that lets try to understand how many </w:t>
-      </w:r>
-      <w:proofErr w:type="spellStart"/>
-      <w:r>
-        <w:rPr>
-          <w:sz w:val="28"/>
-          <w:szCs w:val="28"/>
-        </w:rPr>
-        <w:t>datapoints</w:t>
-      </w:r>
-      <w:proofErr w:type="spellEnd"/>
-      <w:r>
-        <w:rPr>
-          <w:sz w:val="28"/>
-          <w:szCs w:val="28"/>
-        </w:rPr>
-        <w:t xml:space="preserve"> would remain if we use a 100% threshold</w:t>
-      </w:r>
-    </w:p>
-    <w:p>
-      <w:pPr>
-        <w:bidi w:val="0"/>
-        <w:rPr>
-          <w:rFonts w:hint="cs"/>
-          <w:sz w:val="28"/>
-          <w:szCs w:val="28"/>
-          <w:rtl/>
-        </w:rPr>
-      </w:pPr>
-      <w:r>
-        <w:rPr>
-          <w:sz w:val="28"/>
-          <w:szCs w:val="28"/>
-        </w:rPr>
-        <w:t>We can make the threshold a hyper parameter of the model (of the preprocessing part)</w:t>
-      </w:r>
-    </w:p>
-    <w:p>
-      <w:pPr>
-        <w:bidi w:val="0"/>
-        <w:rPr>
-          <w:sz w:val="28"/>
-          <w:szCs w:val="28"/>
-        </w:rPr>
-      </w:pPr>
+          <w:b/>
+          <w:bCs/>
+          <w:sz w:val="28"/>
+          <w:szCs w:val="28"/>
+        </w:rPr>
+        <w:t xml:space="preserve"> </w:t>
+      </w:r>
       <w:bookmarkStart w:id="0" w:name="_GoBack"/>
       <w:bookmarkEnd w:id="0"/>
+      <w:r>
+        <w:rPr>
+          <w:b/>
+          <w:bCs/>
+          <w:sz w:val="28"/>
+          <w:szCs w:val="28"/>
+        </w:rPr>
+        <w:t>RMSE of mean returner</w:t>
+      </w:r>
+    </w:p>
+    <w:p>
+      <w:pPr>
+        <w:bidi w:val="0"/>
+        <w:rPr>
+          <w:b/>
+          <w:bCs/>
+          <w:sz w:val="28"/>
+          <w:szCs w:val="28"/>
+        </w:rPr>
+      </w:pPr>
+    </w:p>
+    <w:p>
+      <w:pPr>
+        <w:bidi w:val="0"/>
+        <w:rPr>
+          <w:b/>
+          <w:bCs/>
+          <w:sz w:val="28"/>
+          <w:szCs w:val="28"/>
+        </w:rPr>
+      </w:pPr>
+      <w:proofErr w:type="gramStart"/>
+      <w:r>
+        <w:rPr>
+          <w:b/>
+          <w:bCs/>
+          <w:sz w:val="28"/>
+          <w:szCs w:val="28"/>
+        </w:rPr>
+        <w:t>plan</w:t>
+      </w:r>
+      <w:proofErr w:type="gramEnd"/>
+      <w:r>
+        <w:rPr>
+          <w:b/>
+          <w:bCs/>
+          <w:sz w:val="28"/>
+          <w:szCs w:val="28"/>
+        </w:rPr>
+        <w:t xml:space="preserve"> normalizing for data</w:t>
+      </w:r>
+    </w:p>
+    <w:p>
+      <w:pPr>
+        <w:bidi w:val="0"/>
+        <w:rPr>
+          <w:b/>
+          <w:bCs/>
+          <w:sz w:val="28"/>
+          <w:szCs w:val="28"/>
+        </w:rPr>
+      </w:pPr>
+      <w:r>
+        <w:rPr>
+          <w:b/>
+          <w:bCs/>
+          <w:sz w:val="28"/>
+          <w:szCs w:val="28"/>
+        </w:rPr>
+        <w:t xml:space="preserve">- </w:t>
+      </w:r>
+      <w:proofErr w:type="gramStart"/>
+      <w:r>
+        <w:rPr>
+          <w:b/>
+          <w:bCs/>
+          <w:sz w:val="28"/>
+          <w:szCs w:val="28"/>
+        </w:rPr>
+        <w:t>if</w:t>
+      </w:r>
+      <w:proofErr w:type="gramEnd"/>
+      <w:r>
+        <w:rPr>
+          <w:b/>
+          <w:bCs/>
+          <w:sz w:val="28"/>
+          <w:szCs w:val="28"/>
+        </w:rPr>
+        <w:t xml:space="preserve"> dynamic by current data range might make different RMSE between </w:t>
+      </w:r>
+      <w:proofErr w:type="spellStart"/>
+      <w:r>
+        <w:rPr>
+          <w:b/>
+          <w:bCs/>
+          <w:sz w:val="28"/>
+          <w:szCs w:val="28"/>
+        </w:rPr>
+        <w:t>datas</w:t>
+      </w:r>
+      <w:proofErr w:type="spellEnd"/>
+    </w:p>
+    <w:p>
+      <w:pPr>
+        <w:bidi w:val="0"/>
+        <w:rPr>
+          <w:b/>
+          <w:bCs/>
+          <w:sz w:val="28"/>
+          <w:szCs w:val="28"/>
+        </w:rPr>
+      </w:pPr>
+      <w:r>
+        <w:rPr>
+          <w:b/>
+          <w:bCs/>
+          <w:sz w:val="28"/>
+          <w:szCs w:val="28"/>
+        </w:rPr>
+        <w:t xml:space="preserve">- might be ok different RMSE and </w:t>
+      </w:r>
+      <w:proofErr w:type="spellStart"/>
+      <w:r>
+        <w:rPr>
+          <w:b/>
+          <w:bCs/>
+          <w:sz w:val="28"/>
+          <w:szCs w:val="28"/>
+        </w:rPr>
+        <w:t>calc</w:t>
+      </w:r>
+      <w:proofErr w:type="spellEnd"/>
+      <w:r>
+        <w:rPr>
+          <w:b/>
+          <w:bCs/>
+          <w:sz w:val="28"/>
+          <w:szCs w:val="28"/>
+        </w:rPr>
+        <w:t xml:space="preserve"> 3 returners for each data change</w:t>
+      </w:r>
+    </w:p>
+    <w:p>
+      <w:pPr>
+        <w:bidi w:val="0"/>
+        <w:rPr>
+          <w:b/>
+          <w:bCs/>
+          <w:sz w:val="28"/>
+          <w:szCs w:val="28"/>
+        </w:rPr>
+      </w:pPr>
+      <w:r>
+        <w:rPr>
+          <w:b/>
+          <w:bCs/>
+          <w:sz w:val="28"/>
+          <w:szCs w:val="28"/>
+        </w:rPr>
+        <w:t xml:space="preserve">- </w:t>
+      </w:r>
+      <w:proofErr w:type="gramStart"/>
+      <w:r>
+        <w:rPr>
+          <w:b/>
+          <w:bCs/>
+          <w:sz w:val="28"/>
+          <w:szCs w:val="28"/>
+        </w:rPr>
+        <w:t>same</w:t>
+      </w:r>
+      <w:proofErr w:type="gramEnd"/>
+      <w:r>
+        <w:rPr>
+          <w:b/>
+          <w:bCs/>
+          <w:sz w:val="28"/>
+          <w:szCs w:val="28"/>
+        </w:rPr>
+        <w:t xml:space="preserve"> normal for mean and center (keep relations), do by centers? </w:t>
+      </w:r>
+      <w:proofErr w:type="gramStart"/>
+      <w:r>
+        <w:rPr>
+          <w:b/>
+          <w:bCs/>
+          <w:sz w:val="28"/>
+          <w:szCs w:val="28"/>
+        </w:rPr>
+        <w:t>standardize</w:t>
+      </w:r>
+      <w:proofErr w:type="gramEnd"/>
+    </w:p>
+    <w:p>
+      <w:pPr>
+        <w:bidi w:val="0"/>
+        <w:rPr>
+          <w:b/>
+          <w:bCs/>
+          <w:sz w:val="28"/>
+          <w:szCs w:val="28"/>
+        </w:rPr>
+      </w:pPr>
+      <w:r>
+        <w:rPr>
+          <w:b/>
+          <w:bCs/>
+          <w:sz w:val="28"/>
+          <w:szCs w:val="28"/>
+        </w:rPr>
+        <w:t xml:space="preserve">- </w:t>
+      </w:r>
+      <w:proofErr w:type="gramStart"/>
+      <w:r>
+        <w:rPr>
+          <w:b/>
+          <w:bCs/>
+          <w:sz w:val="28"/>
+          <w:szCs w:val="28"/>
+        </w:rPr>
+        <w:t>day</w:t>
+      </w:r>
+      <w:proofErr w:type="gramEnd"/>
+      <w:r>
+        <w:rPr>
+          <w:b/>
+          <w:bCs/>
+          <w:sz w:val="28"/>
+          <w:szCs w:val="28"/>
+        </w:rPr>
+        <w:t xml:space="preserve"> - </w:t>
+      </w:r>
+      <w:r>
+        <w:rPr>
+          <w:b/>
+          <w:bCs/>
+          <w:sz w:val="28"/>
+          <w:szCs w:val="28"/>
+        </w:rPr>
+        <w:t>https://ianlondon.github.io/blog/encodin</w:t>
+      </w:r>
+      <w:r>
+        <w:rPr>
+          <w:b/>
+          <w:bCs/>
+          <w:sz w:val="28"/>
+          <w:szCs w:val="28"/>
+        </w:rPr>
+        <w:t>g-cyclical-features-24hour-time</w:t>
+      </w:r>
+    </w:p>
+    <w:p>
+      <w:pPr>
+        <w:bidi w:val="0"/>
+        <w:rPr>
+          <w:b/>
+          <w:bCs/>
+          <w:sz w:val="28"/>
+          <w:szCs w:val="28"/>
+        </w:rPr>
+      </w:pPr>
+      <w:proofErr w:type="gramStart"/>
+      <w:r>
+        <w:rPr>
+          <w:b/>
+          <w:bCs/>
+          <w:sz w:val="28"/>
+          <w:szCs w:val="28"/>
+        </w:rPr>
+        <w:t>try</w:t>
+      </w:r>
+      <w:proofErr w:type="gramEnd"/>
+      <w:r>
+        <w:rPr>
+          <w:b/>
+          <w:bCs/>
+          <w:sz w:val="28"/>
+          <w:szCs w:val="28"/>
+        </w:rPr>
+        <w:t xml:space="preserve"> simple model for completed 5 day dataset</w:t>
+      </w:r>
+    </w:p>
+    <w:p>
+      <w:pPr>
+        <w:bidi w:val="0"/>
+        <w:rPr>
+          <w:b/>
+          <w:bCs/>
+          <w:sz w:val="28"/>
+          <w:szCs w:val="28"/>
+        </w:rPr>
+      </w:pPr>
+    </w:p>
+    <w:p>
+      <w:pPr>
+        <w:bidi w:val="0"/>
+        <w:rPr>
+          <w:b/>
+          <w:bCs/>
+          <w:sz w:val="28"/>
+          <w:szCs w:val="28"/>
+        </w:rPr>
+      </w:pPr>
+      <w:proofErr w:type="gramStart"/>
+      <w:r>
+        <w:rPr>
+          <w:b/>
+          <w:bCs/>
+          <w:sz w:val="28"/>
+          <w:szCs w:val="28"/>
+        </w:rPr>
+        <w:t>graph</w:t>
+      </w:r>
+      <w:proofErr w:type="gramEnd"/>
+      <w:r>
+        <w:rPr>
+          <w:b/>
+          <w:bCs/>
+          <w:sz w:val="28"/>
+          <w:szCs w:val="28"/>
+        </w:rPr>
+        <w:t xml:space="preserve"> 3 returners loss per epoch (mean should be horizontal line)</w:t>
+      </w:r>
     </w:p>
     <w:sectPr>
       <w:pgSz w:w="11906" w:h="16838"/>

</xml_diff>

<commit_message>
topo, preconfig, fscaling, deep model, trivial model
</commit_message>
<xml_diff>
--- a/Documents/Project Journal.docx
+++ b/Documents/Project Journal.docx
@@ -4978,6 +4978,46 @@
       <w:pPr>
         <w:bidi w:val="0"/>
         <w:rPr>
+          <w:b/>
+          <w:bCs/>
+          <w:sz w:val="28"/>
+          <w:szCs w:val="28"/>
+        </w:rPr>
+      </w:pPr>
+      <w:r>
+        <w:rPr>
+          <w:b/>
+          <w:bCs/>
+          <w:sz w:val="28"/>
+          <w:szCs w:val="28"/>
+        </w:rPr>
+        <w:t xml:space="preserve">TODO: add </w:t>
+      </w:r>
+      <w:proofErr w:type="spellStart"/>
+      <w:r>
+        <w:rPr>
+          <w:b/>
+          <w:bCs/>
+          <w:sz w:val="28"/>
+          <w:szCs w:val="28"/>
+        </w:rPr>
+        <w:t>dsi</w:t>
+      </w:r>
+      <w:proofErr w:type="spellEnd"/>
+      <w:r>
+        <w:rPr>
+          <w:b/>
+          <w:bCs/>
+          <w:sz w:val="28"/>
+          <w:szCs w:val="28"/>
+        </w:rPr>
+        <w:t xml:space="preserve"> remote environment</w:t>
+      </w:r>
+    </w:p>
+    <w:p>
+      <w:pPr>
+        <w:bidi w:val="0"/>
+        <w:rPr>
           <w:sz w:val="28"/>
           <w:szCs w:val="28"/>
           <w:rtl/>
@@ -5019,7 +5059,25 @@
           <w:sz w:val="28"/>
           <w:szCs w:val="28"/>
         </w:rPr>
-        <w:t xml:space="preserve">: </w:t>
+        <w:t>:</w:t>
+      </w:r>
+      <w:r>
+        <w:rPr>
+          <w:b/>
+          <w:bCs/>
+          <w:sz w:val="28"/>
+          <w:szCs w:val="28"/>
+        </w:rPr>
+        <w:t xml:space="preserve"> Raw</w:t>
+      </w:r>
+      <w:r>
+        <w:rPr>
+          <w:b/>
+          <w:bCs/>
+          <w:sz w:val="28"/>
+          <w:szCs w:val="28"/>
+        </w:rPr>
+        <w:t xml:space="preserve"> </w:t>
       </w:r>
       <w:r>
         <w:rPr>
@@ -5955,7 +6013,21 @@
           <w:sz w:val="28"/>
           <w:szCs w:val="28"/>
         </w:rPr>
-        <w:t>* Notice the time variable has 364 instead of 366 (leap year) because 2 samples are missing.</w:t>
+        <w:t xml:space="preserve">* Notice the time variable has 364 instead of 366 (leap year) because 2 </w:t>
+      </w:r>
+      <w:r>
+        <w:rPr>
+          <w:sz w:val="28"/>
+          <w:szCs w:val="28"/>
+        </w:rPr>
+        <w:t xml:space="preserve">days </w:t>
+      </w:r>
+      <w:r>
+        <w:rPr>
+          <w:sz w:val="28"/>
+          <w:szCs w:val="28"/>
+        </w:rPr>
+        <w:t>samples are missing.</w:t>
       </w:r>
     </w:p>
     <w:p>
@@ -5987,7 +6059,16 @@
           <w:sz w:val="28"/>
           <w:szCs w:val="28"/>
         </w:rPr>
-        <w:t xml:space="preserve"> masked array which means it may have invalid data (like </w:t>
+        <w:t xml:space="preserve"> masked array which means it may hav</w:t>
+      </w:r>
+      <w:bookmarkStart w:id="0" w:name="_GoBack"/>
+      <w:bookmarkEnd w:id="0"/>
+      <w:r>
+        <w:rPr>
+          <w:sz w:val="28"/>
+          <w:szCs w:val="28"/>
+        </w:rPr>
+        <w:t xml:space="preserve">e invalid data (like </w:t>
       </w:r>
       <w:proofErr w:type="spellStart"/>
       <w:r>
@@ -6030,24 +6111,41 @@
           <w:szCs w:val="28"/>
         </w:rPr>
       </w:pPr>
-    </w:p>
-    <w:p>
-      <w:pPr>
-        <w:bidi w:val="0"/>
-        <w:rPr>
-          <w:b/>
-          <w:bCs/>
-          <w:sz w:val="28"/>
-          <w:szCs w:val="28"/>
-        </w:rPr>
-      </w:pPr>
-      <w:r>
-        <w:rPr>
-          <w:b/>
-          <w:bCs/>
-          <w:sz w:val="28"/>
-          <w:szCs w:val="28"/>
-        </w:rPr>
+      <w:r>
+        <w:rPr>
+          <w:sz w:val="28"/>
+          <w:szCs w:val="28"/>
+        </w:rPr>
+        <w:t>The units of the LST are 0.02 Kelvin, in range 7500-65535</w:t>
+      </w:r>
+    </w:p>
+    <w:p>
+      <w:pPr>
+        <w:bidi w:val="0"/>
+        <w:rPr>
+          <w:sz w:val="28"/>
+          <w:szCs w:val="28"/>
+        </w:rPr>
+      </w:pPr>
+    </w:p>
+    <w:p>
+      <w:pPr>
+        <w:bidi w:val="0"/>
+        <w:rPr>
+          <w:b/>
+          <w:bCs/>
+          <w:sz w:val="28"/>
+          <w:szCs w:val="28"/>
+        </w:rPr>
+      </w:pPr>
+      <w:r>
+        <w:rPr>
+          <w:b/>
+          <w:bCs/>
+          <w:sz w:val="28"/>
+          <w:szCs w:val="28"/>
+        </w:rPr>
+        <w:lastRenderedPageBreak/>
         <w:t xml:space="preserve">Data </w:t>
       </w:r>
       <w:r>
@@ -6073,7 +6171,6 @@
           <w:sz w:val="28"/>
           <w:szCs w:val="28"/>
         </w:rPr>
-        <w:lastRenderedPageBreak/>
         <w:t>As said, the data might be invalid/missing in some 1x1 spots on the grid.</w:t>
       </w:r>
     </w:p>
@@ -6394,7 +6491,21 @@
           <w:sz w:val="28"/>
           <w:szCs w:val="28"/>
         </w:rPr>
-        <w:t>In order to generate a correct resolution topography dataset I had to figure exactly how to LST dataset was made to recreate it in the google earth engine query.</w:t>
+        <w:t>In order to generate a correct resolution topography dataset I had to figure exactly how t</w:t>
+      </w:r>
+      <w:r>
+        <w:rPr>
+          <w:sz w:val="28"/>
+          <w:szCs w:val="28"/>
+        </w:rPr>
+        <w:t>he</w:t>
+      </w:r>
+      <w:r>
+        <w:rPr>
+          <w:sz w:val="28"/>
+          <w:szCs w:val="28"/>
+        </w:rPr>
+        <w:t xml:space="preserve"> LST dataset was made to recreate it in the google earth engine query.</w:t>
       </w:r>
     </w:p>
     <w:p>
@@ -6411,6 +6522,7 @@
           <w:szCs w:val="28"/>
           <w:u w:val="single"/>
         </w:rPr>
+        <w:lastRenderedPageBreak/>
         <w:t>In the LST data</w:t>
       </w:r>
       <w:proofErr w:type="gramStart"/>
@@ -6465,7 +6577,6 @@
           <w:sz w:val="28"/>
           <w:szCs w:val="28"/>
         </w:rPr>
-        <w:lastRenderedPageBreak/>
         <w:t xml:space="preserve">Found the length of the north and south borders to be 313km and 330km respectively, meaning the distance between each </w:t>
       </w:r>
       <w:r>
@@ -6765,6 +6876,7 @@
           <w:sz w:val="28"/>
           <w:szCs w:val="28"/>
         </w:rPr>
+        <w:lastRenderedPageBreak/>
         <w:br/>
       </w:r>
       <w:r>
@@ -6968,7 +7080,309 @@
           <w:sz w:val="28"/>
           <w:szCs w:val="28"/>
         </w:rPr>
+        <w:t>Chapter 6</w:t>
+      </w:r>
+      <w:r>
+        <w:rPr>
+          <w:b/>
+          <w:bCs/>
+          <w:sz w:val="28"/>
+          <w:szCs w:val="28"/>
+        </w:rPr>
+        <w:t>: Data Normalization</w:t>
+      </w:r>
+    </w:p>
+    <w:p>
+      <w:pPr>
+        <w:bidi w:val="0"/>
+        <w:rPr>
+          <w:sz w:val="28"/>
+          <w:szCs w:val="28"/>
+        </w:rPr>
+      </w:pPr>
+      <w:r>
+        <w:rPr>
+          <w:sz w:val="28"/>
+          <w:szCs w:val="28"/>
+        </w:rPr>
+        <w:t>This is task does not have a perfect answer.</w:t>
+      </w:r>
+    </w:p>
+    <w:p>
+      <w:pPr>
+        <w:bidi w:val="0"/>
+        <w:rPr>
+          <w:sz w:val="28"/>
+          <w:szCs w:val="28"/>
+        </w:rPr>
+      </w:pPr>
+      <w:r>
+        <w:rPr>
+          <w:sz w:val="28"/>
+          <w:szCs w:val="28"/>
+        </w:rPr>
+        <w:t>However, after parsing the raw data, and forming a dataset with each sample having the model inputs as described in the projects description. We have the following columns:</w:t>
+      </w:r>
+    </w:p>
+    <w:p>
+      <w:pPr>
+        <w:bidi w:val="0"/>
+        <w:rPr>
+          <w:sz w:val="28"/>
+          <w:szCs w:val="28"/>
+        </w:rPr>
+      </w:pPr>
+      <w:r>
+        <w:rPr>
+          <w:sz w:val="28"/>
+          <w:szCs w:val="28"/>
+        </w:rPr>
+        <w:t>- day of the year</w:t>
+      </w:r>
+      <w:r>
+        <w:rPr>
+          <w:sz w:val="28"/>
+          <w:szCs w:val="28"/>
+        </w:rPr>
+        <w:br/>
+        <w:t>- longitude</w:t>
+      </w:r>
+      <w:r>
+        <w:rPr>
+          <w:sz w:val="28"/>
+          <w:szCs w:val="28"/>
+        </w:rPr>
+        <w:br/>
+        <w:t>- latitude</w:t>
+      </w:r>
+      <w:r>
+        <w:rPr>
+          <w:sz w:val="28"/>
+          <w:szCs w:val="28"/>
+        </w:rPr>
+        <w:br/>
+        <w:t>- LST average on 9x9</w:t>
+      </w:r>
+      <w:r>
+        <w:rPr>
+          <w:sz w:val="28"/>
+          <w:szCs w:val="28"/>
+        </w:rPr>
+        <w:br/>
+        <w:t>- height average on 9x9</w:t>
+      </w:r>
+      <w:r>
+        <w:rPr>
+          <w:sz w:val="28"/>
+          <w:szCs w:val="28"/>
+        </w:rPr>
+        <w:br/>
+        <w:t>- 81 columns of each cell's height diff from</w:t>
+      </w:r>
+      <w:r>
+        <w:rPr>
+          <w:sz w:val="28"/>
+          <w:szCs w:val="28"/>
+        </w:rPr>
+        <w:t xml:space="preserve"> the average of its 9x9 grid</w:t>
+      </w:r>
+    </w:p>
+    <w:p>
+      <w:pPr>
+        <w:bidi w:val="0"/>
+        <w:rPr>
+          <w:sz w:val="28"/>
+          <w:szCs w:val="28"/>
+        </w:rPr>
+      </w:pPr>
+      <w:r>
+        <w:rPr>
+          <w:sz w:val="28"/>
+          <w:szCs w:val="28"/>
+        </w:rPr>
+        <w:t xml:space="preserve">The question is how to tackle normalization without ruining the relations between the features (ex. different height </w:t>
+      </w:r>
+      <w:r>
+        <w:rPr>
+          <w:sz w:val="28"/>
+          <w:szCs w:val="28"/>
+        </w:rPr>
+        <w:t xml:space="preserve">diffs </w:t>
+      </w:r>
+      <w:r>
+        <w:rPr>
+          <w:sz w:val="28"/>
+          <w:szCs w:val="28"/>
+        </w:rPr>
+        <w:t>features getting differently normalized might affect the "grid" they should from)</w:t>
+      </w:r>
+    </w:p>
+    <w:p>
+      <w:pPr>
+        <w:bidi w:val="0"/>
+        <w:rPr>
+          <w:sz w:val="28"/>
+          <w:szCs w:val="28"/>
+        </w:rPr>
+      </w:pPr>
+      <w:r>
+        <w:rPr>
+          <w:sz w:val="28"/>
+          <w:szCs w:val="28"/>
+        </w:rPr>
+        <w:t xml:space="preserve">The </w:t>
+      </w:r>
+      <w:r>
+        <w:rPr>
+          <w:b/>
+          <w:bCs/>
+          <w:sz w:val="28"/>
+          <w:szCs w:val="28"/>
+        </w:rPr>
+        <w:t>day of the year</w:t>
+      </w:r>
+      <w:r>
+        <w:rPr>
+          <w:sz w:val="28"/>
+          <w:szCs w:val="28"/>
+        </w:rPr>
+        <w:t xml:space="preserve"> has a problem with not being cyclic – day 0 and day 364 should be close. We could use a cyclic function like </w:t>
+      </w:r>
+      <w:proofErr w:type="gramStart"/>
+      <w:r>
+        <w:rPr>
+          <w:sz w:val="28"/>
+          <w:szCs w:val="28"/>
+        </w:rPr>
+        <w:t>sin(</w:t>
+      </w:r>
+      <w:proofErr w:type="gramEnd"/>
+      <w:r>
+        <w:rPr>
+          <w:sz w:val="28"/>
+          <w:szCs w:val="28"/>
+        </w:rPr>
+        <w:t>) but it would create repeats (</w:t>
+      </w:r>
+      <w:r>
+        <w:rPr>
+          <w:sz w:val="28"/>
+          <w:szCs w:val="28"/>
+        </w:rPr>
+        <w:t>intermediate value theorem</w:t>
+      </w:r>
+      <w:r>
+        <w:rPr>
+          <w:sz w:val="28"/>
+          <w:szCs w:val="28"/>
+        </w:rPr>
+        <w:t xml:space="preserve"> proves there are 2 different values that would map to the same output).</w:t>
+      </w:r>
+      <w:r>
+        <w:rPr>
+          <w:sz w:val="28"/>
+          <w:szCs w:val="28"/>
+        </w:rPr>
+        <w:br/>
+        <w:t xml:space="preserve">Therefor we must split the day to 2 cyclic columns, such as </w:t>
+      </w:r>
+      <w:proofErr w:type="gramStart"/>
+      <w:r>
+        <w:rPr>
+          <w:sz w:val="28"/>
+          <w:szCs w:val="28"/>
+        </w:rPr>
+        <w:t>sin(</w:t>
+      </w:r>
+      <w:proofErr w:type="gramEnd"/>
+      <w:r>
+        <w:rPr>
+          <w:sz w:val="28"/>
+          <w:szCs w:val="28"/>
+        </w:rPr>
+        <w:t xml:space="preserve">day), cos(day), </w:t>
+      </w:r>
+      <w:r>
+        <w:rPr>
+          <w:sz w:val="28"/>
+          <w:szCs w:val="28"/>
+        </w:rPr>
         <w:lastRenderedPageBreak/>
+        <w:t xml:space="preserve">representing the day of the year as a </w:t>
+      </w:r>
+      <w:r>
+        <w:rPr>
+          <w:rFonts w:hint="cs"/>
+          <w:sz w:val="28"/>
+          <w:szCs w:val="28"/>
+        </w:rPr>
+        <w:t>U</w:t>
+      </w:r>
+      <w:r>
+        <w:rPr>
+          <w:sz w:val="28"/>
+          <w:szCs w:val="28"/>
+        </w:rPr>
+        <w:t>nit Circle, thus cyclic without repeating outputs</w:t>
+      </w:r>
+      <w:r>
+        <w:rPr>
+          <w:sz w:val="28"/>
+          <w:szCs w:val="28"/>
+        </w:rPr>
+        <w:t>.</w:t>
+      </w:r>
+    </w:p>
+    <w:p>
+      <w:pPr>
+        <w:bidi w:val="0"/>
+        <w:rPr>
+          <w:b/>
+          <w:bCs/>
+          <w:sz w:val="28"/>
+          <w:szCs w:val="28"/>
+        </w:rPr>
+      </w:pPr>
+    </w:p>
+    <w:p>
+      <w:pPr>
+        <w:bidi w:val="0"/>
+        <w:rPr>
+          <w:b/>
+          <w:bCs/>
+          <w:sz w:val="28"/>
+          <w:szCs w:val="28"/>
+          <w:u w:val="single"/>
+        </w:rPr>
+      </w:pPr>
+      <w:r>
+        <w:rPr>
+          <w:b/>
+          <w:bCs/>
+          <w:sz w:val="28"/>
+          <w:szCs w:val="28"/>
+          <w:u w:val="single"/>
+        </w:rPr>
+        <w:t>APPENDIX</w:t>
+      </w:r>
+    </w:p>
+    <w:p>
+      <w:pPr>
+        <w:bidi w:val="0"/>
+        <w:rPr>
+          <w:b/>
+          <w:bCs/>
+          <w:sz w:val="28"/>
+          <w:szCs w:val="28"/>
+        </w:rPr>
+      </w:pPr>
+      <w:r>
+        <w:rPr>
+          <w:b/>
+          <w:bCs/>
+          <w:sz w:val="28"/>
+          <w:szCs w:val="28"/>
+        </w:rPr>
         <w:t>DEBUG</w:t>
       </w:r>
       <w:r>
@@ -7251,18 +7665,7 @@
           <w:sz w:val="28"/>
           <w:szCs w:val="28"/>
         </w:rPr>
-        <w:t xml:space="preserve"> </w:t>
-      </w:r>
-      <w:bookmarkStart w:id="0" w:name="_GoBack"/>
-      <w:bookmarkEnd w:id="0"/>
-      <w:r>
-        <w:rPr>
-          <w:b/>
-          <w:bCs/>
-          <w:sz w:val="28"/>
-          <w:szCs w:val="28"/>
-        </w:rPr>
-        <w:t>RMSE of mean returner</w:t>
+        <w:t xml:space="preserve"> RMSE of mean returner</w:t>
       </w:r>
     </w:p>
     <w:p>
@@ -7557,6 +7960,7 @@
           <w:bCs/>
           <w:sz w:val="28"/>
           <w:szCs w:val="28"/>
+          <w:rtl/>
         </w:rPr>
       </w:pPr>
       <w:proofErr w:type="gramStart"/>
@@ -7578,6 +7982,265 @@
           <w:szCs w:val="28"/>
         </w:rPr>
         <w:t xml:space="preserve"> 3 returners loss per epoch (mean should be horizontal line)</w:t>
+      </w:r>
+    </w:p>
+    <w:p>
+      <w:pPr>
+        <w:bidi w:val="0"/>
+        <w:rPr>
+          <w:b/>
+          <w:bCs/>
+          <w:sz w:val="28"/>
+          <w:szCs w:val="28"/>
+          <w:rtl/>
+        </w:rPr>
+      </w:pPr>
+    </w:p>
+    <w:p>
+      <w:pPr>
+        <w:bidi w:val="0"/>
+        <w:rPr>
+          <w:b/>
+          <w:bCs/>
+          <w:sz w:val="28"/>
+          <w:szCs w:val="28"/>
+        </w:rPr>
+      </w:pPr>
+      <w:proofErr w:type="gramStart"/>
+      <w:r>
+        <w:rPr>
+          <w:b/>
+          <w:bCs/>
+          <w:sz w:val="28"/>
+          <w:szCs w:val="28"/>
+        </w:rPr>
+        <w:t>efficiency</w:t>
+      </w:r>
+      <w:proofErr w:type="gramEnd"/>
+      <w:r>
+        <w:rPr>
+          <w:b/>
+          <w:bCs/>
+          <w:sz w:val="28"/>
+          <w:szCs w:val="28"/>
+        </w:rPr>
+        <w:t>:</w:t>
+      </w:r>
+    </w:p>
+    <w:p>
+      <w:pPr>
+        <w:bidi w:val="0"/>
+        <w:rPr>
+          <w:b/>
+          <w:bCs/>
+          <w:sz w:val="28"/>
+          <w:szCs w:val="28"/>
+        </w:rPr>
+      </w:pPr>
+      <w:proofErr w:type="gramStart"/>
+      <w:r>
+        <w:rPr>
+          <w:b/>
+          <w:bCs/>
+          <w:sz w:val="28"/>
+          <w:szCs w:val="28"/>
+        </w:rPr>
+        <w:lastRenderedPageBreak/>
+        <w:t>in</w:t>
+      </w:r>
+      <w:proofErr w:type="gramEnd"/>
+      <w:r>
+        <w:rPr>
+          <w:b/>
+          <w:bCs/>
+          <w:sz w:val="28"/>
+          <w:szCs w:val="28"/>
+        </w:rPr>
+        <w:t xml:space="preserve"> topo preprocessing, make a </w:t>
+      </w:r>
+      <w:proofErr w:type="spellStart"/>
+      <w:r>
+        <w:rPr>
+          <w:b/>
+          <w:bCs/>
+          <w:sz w:val="28"/>
+          <w:szCs w:val="28"/>
+        </w:rPr>
+        <w:t>dict</w:t>
+      </w:r>
+      <w:proofErr w:type="spellEnd"/>
+      <w:r>
+        <w:rPr>
+          <w:b/>
+          <w:bCs/>
+          <w:sz w:val="28"/>
+          <w:szCs w:val="28"/>
+        </w:rPr>
+        <w:t xml:space="preserve"> of </w:t>
+      </w:r>
+      <w:proofErr w:type="spellStart"/>
+      <w:r>
+        <w:rPr>
+          <w:b/>
+          <w:bCs/>
+          <w:sz w:val="28"/>
+          <w:szCs w:val="28"/>
+        </w:rPr>
+        <w:t>grid_count_long</w:t>
+      </w:r>
+      <w:proofErr w:type="spellEnd"/>
+      <w:r>
+        <w:rPr>
+          <w:b/>
+          <w:bCs/>
+          <w:sz w:val="28"/>
+          <w:szCs w:val="28"/>
+        </w:rPr>
+        <w:t xml:space="preserve"> x </w:t>
+      </w:r>
+      <w:proofErr w:type="spellStart"/>
+      <w:r>
+        <w:rPr>
+          <w:b/>
+          <w:bCs/>
+          <w:sz w:val="28"/>
+          <w:szCs w:val="28"/>
+        </w:rPr>
+        <w:t>grid_count_lat</w:t>
+      </w:r>
+      <w:proofErr w:type="spellEnd"/>
+      <w:r>
+        <w:rPr>
+          <w:b/>
+          <w:bCs/>
+          <w:sz w:val="28"/>
+          <w:szCs w:val="28"/>
+        </w:rPr>
+        <w:t xml:space="preserve"> x 82</w:t>
+      </w:r>
+    </w:p>
+    <w:p>
+      <w:pPr>
+        <w:bidi w:val="0"/>
+        <w:rPr>
+          <w:b/>
+          <w:bCs/>
+          <w:sz w:val="28"/>
+          <w:szCs w:val="28"/>
+        </w:rPr>
+      </w:pPr>
+      <w:proofErr w:type="spellStart"/>
+      <w:proofErr w:type="gramStart"/>
+      <w:r>
+        <w:rPr>
+          <w:b/>
+          <w:bCs/>
+          <w:sz w:val="28"/>
+          <w:szCs w:val="28"/>
+        </w:rPr>
+        <w:t>calc</w:t>
+      </w:r>
+      <w:proofErr w:type="spellEnd"/>
+      <w:proofErr w:type="gramEnd"/>
+      <w:r>
+        <w:rPr>
+          <w:b/>
+          <w:bCs/>
+          <w:sz w:val="28"/>
+          <w:szCs w:val="28"/>
+        </w:rPr>
+        <w:t xml:space="preserve"> for each </w:t>
+      </w:r>
+      <w:proofErr w:type="spellStart"/>
+      <w:r>
+        <w:rPr>
+          <w:b/>
+          <w:bCs/>
+          <w:sz w:val="28"/>
+          <w:szCs w:val="28"/>
+        </w:rPr>
+        <w:t>avg</w:t>
+      </w:r>
+      <w:proofErr w:type="spellEnd"/>
+      <w:r>
+        <w:rPr>
+          <w:b/>
+          <w:bCs/>
+          <w:sz w:val="28"/>
+          <w:szCs w:val="28"/>
+        </w:rPr>
+        <w:t xml:space="preserve"> + 81 </w:t>
+      </w:r>
+      <w:proofErr w:type="spellStart"/>
+      <w:r>
+        <w:rPr>
+          <w:b/>
+          <w:bCs/>
+          <w:sz w:val="28"/>
+          <w:szCs w:val="28"/>
+        </w:rPr>
+        <w:t>h_diffs</w:t>
+      </w:r>
+      <w:proofErr w:type="spellEnd"/>
+      <w:r>
+        <w:rPr>
+          <w:b/>
+          <w:bCs/>
+          <w:sz w:val="28"/>
+          <w:szCs w:val="28"/>
+        </w:rPr>
+        <w:t>.</w:t>
+      </w:r>
+    </w:p>
+    <w:p>
+      <w:pPr>
+        <w:bidi w:val="0"/>
+        <w:rPr>
+          <w:b/>
+          <w:bCs/>
+          <w:sz w:val="28"/>
+          <w:szCs w:val="28"/>
+        </w:rPr>
+      </w:pPr>
+      <w:proofErr w:type="gramStart"/>
+      <w:r>
+        <w:rPr>
+          <w:b/>
+          <w:bCs/>
+          <w:sz w:val="28"/>
+          <w:szCs w:val="28"/>
+        </w:rPr>
+        <w:t>then</w:t>
+      </w:r>
+      <w:proofErr w:type="gramEnd"/>
+      <w:r>
+        <w:rPr>
+          <w:b/>
+          <w:bCs/>
+          <w:sz w:val="28"/>
+          <w:szCs w:val="28"/>
+        </w:rPr>
+        <w:t xml:space="preserve"> for day for long for </w:t>
+      </w:r>
+      <w:proofErr w:type="spellStart"/>
+      <w:r>
+        <w:rPr>
+          <w:b/>
+          <w:bCs/>
+          <w:sz w:val="28"/>
+          <w:szCs w:val="28"/>
+        </w:rPr>
+        <w:t>lat</w:t>
+      </w:r>
+      <w:proofErr w:type="spellEnd"/>
+      <w:r>
+        <w:rPr>
+          <w:b/>
+          <w:bCs/>
+          <w:sz w:val="28"/>
+          <w:szCs w:val="28"/>
+        </w:rPr>
+        <w:t>, pull the correct array to add to sample</w:t>
       </w:r>
     </w:p>
     <w:sectPr>

</xml_diff>

<commit_message>
final local update, moving to dsi
</commit_message>
<xml_diff>
--- a/Documents/Project Journal.docx
+++ b/Documents/Project Journal.docx
@@ -55,18 +55,8 @@
           <w:sz w:val="28"/>
           <w:szCs w:val="28"/>
         </w:rPr>
-        <w:t xml:space="preserve">: Itay </w:t>
-      </w:r>
-      <w:proofErr w:type="spellStart"/>
-      <w:r>
-        <w:rPr>
-          <w:color w:val="222222"/>
-          <w:sz w:val="28"/>
-          <w:szCs w:val="28"/>
-        </w:rPr>
-        <w:t>Barkai</w:t>
-      </w:r>
-      <w:proofErr w:type="spellEnd"/>
+        <w:t>: Itay Barkai</w:t>
+      </w:r>
     </w:p>
     <w:p>
       <w:pPr>
@@ -214,23 +204,13 @@
           <w:szCs w:val="28"/>
         </w:rPr>
       </w:pPr>
-      <w:proofErr w:type="spellStart"/>
-      <w:r>
-        <w:rPr>
-          <w:color w:val="222222"/>
-          <w:sz w:val="28"/>
-          <w:szCs w:val="28"/>
-        </w:rPr>
-        <w:t>lat</w:t>
-      </w:r>
-      <w:proofErr w:type="spellEnd"/>
-      <w:r>
-        <w:rPr>
-          <w:color w:val="222222"/>
-          <w:sz w:val="28"/>
-          <w:szCs w:val="28"/>
-        </w:rPr>
-        <w:t>, long of observation</w:t>
+      <w:r>
+        <w:rPr>
+          <w:color w:val="222222"/>
+          <w:sz w:val="28"/>
+          <w:szCs w:val="28"/>
+        </w:rPr>
+        <w:t>lat, long of observation</w:t>
       </w:r>
     </w:p>
     <w:p>
@@ -324,23 +304,13 @@
           <w:szCs w:val="28"/>
         </w:rPr>
       </w:pPr>
-      <w:proofErr w:type="spellStart"/>
-      <w:r>
-        <w:rPr>
-          <w:color w:val="222222"/>
-          <w:sz w:val="28"/>
-          <w:szCs w:val="28"/>
-        </w:rPr>
-        <w:t>lat</w:t>
-      </w:r>
-      <w:proofErr w:type="spellEnd"/>
-      <w:r>
-        <w:rPr>
-          <w:color w:val="222222"/>
-          <w:sz w:val="28"/>
-          <w:szCs w:val="28"/>
-        </w:rPr>
-        <w:t>, long</w:t>
+      <w:r>
+        <w:rPr>
+          <w:color w:val="222222"/>
+          <w:sz w:val="28"/>
+          <w:szCs w:val="28"/>
+        </w:rPr>
+        <w:t>lat, long</w:t>
       </w:r>
     </w:p>
     <w:p>
@@ -3377,25 +3347,7 @@
           <w:szCs w:val="28"/>
         </w:rPr>
         <w:lastRenderedPageBreak/>
-        <w:t xml:space="preserve">The day in the </w:t>
-      </w:r>
-      <w:proofErr w:type="spellStart"/>
-      <w:r>
-        <w:rPr>
-          <w:color w:val="222222"/>
-          <w:sz w:val="28"/>
-          <w:szCs w:val="28"/>
-        </w:rPr>
-        <w:t>the</w:t>
-      </w:r>
-      <w:proofErr w:type="spellEnd"/>
-      <w:r>
-        <w:rPr>
-          <w:color w:val="222222"/>
-          <w:sz w:val="28"/>
-          <w:szCs w:val="28"/>
-        </w:rPr>
-        <w:t xml:space="preserve"> year (0-365, consider transform via sine and cosine)</w:t>
+        <w:t>The day in the the year (0-365, consider transform via sine and cosine)</w:t>
       </w:r>
     </w:p>
     <w:p>
@@ -3439,23 +3391,13 @@
           <w:szCs w:val="28"/>
         </w:rPr>
       </w:pPr>
-      <w:proofErr w:type="spellStart"/>
-      <w:r>
-        <w:rPr>
-          <w:color w:val="222222"/>
-          <w:sz w:val="28"/>
-          <w:szCs w:val="28"/>
-        </w:rPr>
-        <w:t>lat</w:t>
-      </w:r>
-      <w:proofErr w:type="spellEnd"/>
-      <w:r>
-        <w:rPr>
-          <w:color w:val="222222"/>
-          <w:sz w:val="28"/>
-          <w:szCs w:val="28"/>
-        </w:rPr>
-        <w:t xml:space="preserve">, long of center pixel </w:t>
+      <w:r>
+        <w:rPr>
+          <w:color w:val="222222"/>
+          <w:sz w:val="28"/>
+          <w:szCs w:val="28"/>
+        </w:rPr>
+        <w:t xml:space="preserve">lat, long of center pixel </w:t>
       </w:r>
     </w:p>
     <w:p>
@@ -3510,35 +3452,7 @@
           <w:sz w:val="28"/>
           <w:szCs w:val="28"/>
         </w:rPr>
-        <w:t xml:space="preserve">Project work includes finding the optimal feature representation and deep learning neural net architecture (# layers </w:t>
-      </w:r>
-      <w:proofErr w:type="spellStart"/>
-      <w:r>
-        <w:rPr>
-          <w:color w:val="222222"/>
-          <w:sz w:val="28"/>
-          <w:szCs w:val="28"/>
-        </w:rPr>
-        <w:t>etc</w:t>
-      </w:r>
-      <w:proofErr w:type="spellEnd"/>
-      <w:proofErr w:type="gramStart"/>
-      <w:r>
-        <w:rPr>
-          <w:color w:val="222222"/>
-          <w:sz w:val="28"/>
-          <w:szCs w:val="28"/>
-        </w:rPr>
-        <w:t>, )</w:t>
-      </w:r>
-      <w:proofErr w:type="gramEnd"/>
-      <w:r>
-        <w:rPr>
-          <w:color w:val="222222"/>
-          <w:sz w:val="28"/>
-          <w:szCs w:val="28"/>
-        </w:rPr>
-        <w:t xml:space="preserve"> as well as analysis of the results. </w:t>
+        <w:t xml:space="preserve">Project work includes finding the optimal feature representation and deep learning neural net architecture (# layers etc, ) as well as analysis of the results. </w:t>
       </w:r>
     </w:p>
     <w:p>
@@ -3823,23 +3737,7 @@
           <w:sz w:val="28"/>
           <w:szCs w:val="28"/>
         </w:rPr>
-        <w:t xml:space="preserve"> (in </w:t>
-      </w:r>
-      <w:proofErr w:type="spellStart"/>
-      <w:r>
-        <w:rPr>
-          <w:sz w:val="28"/>
-          <w:szCs w:val="28"/>
-        </w:rPr>
-        <w:t>NetCDF</w:t>
-      </w:r>
-      <w:proofErr w:type="spellEnd"/>
-      <w:r>
-        <w:rPr>
-          <w:sz w:val="28"/>
-          <w:szCs w:val="28"/>
-        </w:rPr>
-        <w:t xml:space="preserve"> format)</w:t>
+        <w:t xml:space="preserve"> (in NetCDF format)</w:t>
       </w:r>
       <w:r>
         <w:rPr>
@@ -4051,33 +3949,8 @@
           <w:sz w:val="28"/>
           <w:szCs w:val="28"/>
         </w:rPr>
-        <w:t xml:space="preserve">2. </w:t>
-      </w:r>
-      <w:proofErr w:type="spellStart"/>
-      <w:r>
-        <w:rPr>
-          <w:sz w:val="28"/>
-          <w:szCs w:val="28"/>
-        </w:rPr>
-        <w:t>Pytorch</w:t>
-      </w:r>
-      <w:proofErr w:type="spellEnd"/>
-      <w:r>
-        <w:rPr>
-          <w:sz w:val="28"/>
-          <w:szCs w:val="28"/>
-        </w:rPr>
-        <w:t xml:space="preserve"> vs </w:t>
-      </w:r>
-      <w:proofErr w:type="spellStart"/>
-      <w:r>
-        <w:rPr>
-          <w:sz w:val="28"/>
-          <w:szCs w:val="28"/>
-        </w:rPr>
-        <w:t>tensorflow</w:t>
-      </w:r>
-      <w:proofErr w:type="spellEnd"/>
+        <w:t>2. Pytorch vs tensorflow</w:t>
+      </w:r>
       <w:r>
         <w:rPr>
           <w:sz w:val="28"/>
@@ -4213,23 +4086,7 @@
           <w:szCs w:val="28"/>
         </w:rPr>
         <w:tab/>
-        <w:t xml:space="preserve">(Had some back and forth with </w:t>
-      </w:r>
-      <w:proofErr w:type="spellStart"/>
-      <w:r>
-        <w:rPr>
-          <w:sz w:val="28"/>
-          <w:szCs w:val="28"/>
-        </w:rPr>
-        <w:t>dsi</w:t>
-      </w:r>
-      <w:proofErr w:type="spellEnd"/>
-      <w:r>
-        <w:rPr>
-          <w:sz w:val="28"/>
-          <w:szCs w:val="28"/>
-        </w:rPr>
-        <w:t xml:space="preserve"> support to make it work)</w:t>
+        <w:t>(Had some back and forth with dsi support to make it work)</w:t>
       </w:r>
       <w:r>
         <w:rPr>
@@ -4281,55 +4138,14 @@
           <w:sz w:val="28"/>
           <w:szCs w:val="28"/>
         </w:rPr>
-        <w:t xml:space="preserve">To better understand how to code "correctly" and how to use </w:t>
-      </w:r>
-      <w:proofErr w:type="spellStart"/>
-      <w:r>
-        <w:rPr>
-          <w:sz w:val="28"/>
-          <w:szCs w:val="28"/>
-        </w:rPr>
-        <w:t>Tensorflow</w:t>
-      </w:r>
-      <w:proofErr w:type="spellEnd"/>
-      <w:r>
-        <w:rPr>
-          <w:sz w:val="28"/>
-          <w:szCs w:val="28"/>
-        </w:rPr>
-        <w:t xml:space="preserve">, I've seen </w:t>
-      </w:r>
-      <w:proofErr w:type="spellStart"/>
-      <w:r>
-        <w:rPr>
-          <w:sz w:val="28"/>
-          <w:szCs w:val="28"/>
-        </w:rPr>
-        <w:t>freeCodeCamp's</w:t>
-      </w:r>
-      <w:proofErr w:type="spellEnd"/>
-      <w:r>
-        <w:rPr>
-          <w:sz w:val="28"/>
-          <w:szCs w:val="28"/>
-        </w:rPr>
-        <w:t xml:space="preserve"> 7 hour "</w:t>
-      </w:r>
-      <w:proofErr w:type="spellStart"/>
-      <w:r>
-        <w:rPr>
-          <w:sz w:val="28"/>
-          <w:szCs w:val="28"/>
-        </w:rPr>
-        <w:t>TensorFlow</w:t>
-      </w:r>
-      <w:proofErr w:type="spellEnd"/>
-      <w:r>
-        <w:rPr>
-          <w:sz w:val="28"/>
-          <w:szCs w:val="28"/>
-        </w:rPr>
-        <w:t xml:space="preserve"> 2.0 Complete Course</w:t>
+        <w:t>To better understand how to code "correctly" and how to use Tensorflow, I've seen freeCodeCamp's 7 hour "</w:t>
+      </w:r>
+      <w:r>
+        <w:rPr>
+          <w:sz w:val="28"/>
+          <w:szCs w:val="28"/>
+        </w:rPr>
+        <w:t>TensorFlow 2.0 Complete Course</w:t>
       </w:r>
       <w:r>
         <w:rPr>
@@ -4379,39 +4195,7 @@
           <w:sz w:val="28"/>
           <w:szCs w:val="28"/>
         </w:rPr>
-        <w:t xml:space="preserve">Research some </w:t>
-      </w:r>
-      <w:proofErr w:type="spellStart"/>
-      <w:r>
-        <w:rPr>
-          <w:sz w:val="28"/>
-          <w:szCs w:val="28"/>
-        </w:rPr>
-        <w:t>MLOps</w:t>
-      </w:r>
-      <w:proofErr w:type="spellEnd"/>
-      <w:r>
-        <w:rPr>
-          <w:sz w:val="28"/>
-          <w:szCs w:val="28"/>
-        </w:rPr>
-        <w:t xml:space="preserve"> </w:t>
-      </w:r>
-      <w:proofErr w:type="spellStart"/>
-      <w:r>
-        <w:rPr>
-          <w:sz w:val="28"/>
-          <w:szCs w:val="28"/>
-        </w:rPr>
-        <w:t>utils</w:t>
-      </w:r>
-      <w:proofErr w:type="spellEnd"/>
-      <w:r>
-        <w:rPr>
-          <w:sz w:val="28"/>
-          <w:szCs w:val="28"/>
-        </w:rPr>
-        <w:t xml:space="preserve"> that would help plan the structure and tech stack of the project</w:t>
+        <w:t>Research some MLOps utils that would help plan the structure and tech stack of the project</w:t>
       </w:r>
     </w:p>
     <w:p>
@@ -4525,55 +4309,23 @@
           <w:sz w:val="28"/>
           <w:szCs w:val="28"/>
         </w:rPr>
-        <w:t xml:space="preserve">- I have opened a public repository on my </w:t>
-      </w:r>
-      <w:proofErr w:type="spellStart"/>
-      <w:r>
-        <w:rPr>
-          <w:sz w:val="28"/>
-          <w:szCs w:val="28"/>
-        </w:rPr>
-        <w:t>github</w:t>
-      </w:r>
-      <w:proofErr w:type="spellEnd"/>
-      <w:r>
-        <w:rPr>
-          <w:sz w:val="28"/>
-          <w:szCs w:val="28"/>
-        </w:rPr>
-        <w:t xml:space="preserve"> to better source control the project.</w:t>
-      </w:r>
-    </w:p>
-    <w:p>
-      <w:pPr>
-        <w:bidi w:val="0"/>
-        <w:rPr>
-          <w:sz w:val="28"/>
-          <w:szCs w:val="28"/>
-        </w:rPr>
-      </w:pPr>
-      <w:r>
-        <w:rPr>
-          <w:sz w:val="28"/>
-          <w:szCs w:val="28"/>
-        </w:rPr>
-        <w:t xml:space="preserve">- Multiple folders such as Documents (Project definition, </w:t>
-      </w:r>
-      <w:proofErr w:type="gramStart"/>
-      <w:r>
-        <w:rPr>
-          <w:sz w:val="28"/>
-          <w:szCs w:val="28"/>
-        </w:rPr>
-        <w:t>This</w:t>
-      </w:r>
-      <w:proofErr w:type="gramEnd"/>
-      <w:r>
-        <w:rPr>
-          <w:sz w:val="28"/>
-          <w:szCs w:val="28"/>
-        </w:rPr>
-        <w:t xml:space="preserve"> document), Data and Sources.</w:t>
+        <w:t>- I have opened a public repository on my github to better source control the project.</w:t>
+      </w:r>
+    </w:p>
+    <w:p>
+      <w:pPr>
+        <w:bidi w:val="0"/>
+        <w:rPr>
+          <w:sz w:val="28"/>
+          <w:szCs w:val="28"/>
+        </w:rPr>
+      </w:pPr>
+      <w:r>
+        <w:rPr>
+          <w:sz w:val="28"/>
+          <w:szCs w:val="28"/>
+        </w:rPr>
+        <w:t>- Multiple folders such as Documents (Project definition, This document), Data and Sources.</w:t>
       </w:r>
     </w:p>
     <w:p>
@@ -4605,23 +4357,7 @@
           <w:sz w:val="28"/>
           <w:szCs w:val="28"/>
         </w:rPr>
-        <w:t xml:space="preserve">- </w:t>
-      </w:r>
-      <w:proofErr w:type="spellStart"/>
-      <w:r>
-        <w:rPr>
-          <w:sz w:val="28"/>
-          <w:szCs w:val="28"/>
-        </w:rPr>
-        <w:t>Ipython</w:t>
-      </w:r>
-      <w:proofErr w:type="spellEnd"/>
-      <w:r>
-        <w:rPr>
-          <w:sz w:val="28"/>
-          <w:szCs w:val="28"/>
-        </w:rPr>
-        <w:t xml:space="preserve"> 7.22 for easily playing with the data and debugging.</w:t>
+        <w:t>- Ipython 7.22 for easily playing with the data and debugging.</w:t>
       </w:r>
     </w:p>
     <w:p>
@@ -4638,23 +4374,7 @@
           <w:szCs w:val="28"/>
         </w:rPr>
         <w:lastRenderedPageBreak/>
-        <w:t xml:space="preserve">- Decided to use the </w:t>
-      </w:r>
-      <w:proofErr w:type="spellStart"/>
-      <w:r>
-        <w:rPr>
-          <w:sz w:val="28"/>
-          <w:szCs w:val="28"/>
-        </w:rPr>
-        <w:t>Tensorflow</w:t>
-      </w:r>
-      <w:proofErr w:type="spellEnd"/>
-      <w:r>
-        <w:rPr>
-          <w:sz w:val="28"/>
-          <w:szCs w:val="28"/>
-        </w:rPr>
-        <w:t xml:space="preserve"> library (to gain experience in another library)</w:t>
+        <w:t>- Decided to use the Tensorflow library (to gain experience in another library)</w:t>
       </w:r>
     </w:p>
     <w:p>
@@ -4696,23 +4416,7 @@
           <w:sz w:val="28"/>
           <w:szCs w:val="28"/>
         </w:rPr>
-        <w:t xml:space="preserve">Later on finding </w:t>
-      </w:r>
-      <w:proofErr w:type="spellStart"/>
-      <w:r>
-        <w:rPr>
-          <w:sz w:val="28"/>
-          <w:szCs w:val="28"/>
-        </w:rPr>
-        <w:t>Git</w:t>
-      </w:r>
-      <w:proofErr w:type="spellEnd"/>
-      <w:r>
-        <w:rPr>
-          <w:sz w:val="28"/>
-          <w:szCs w:val="28"/>
-        </w:rPr>
-        <w:t xml:space="preserve"> not </w:t>
+        <w:t xml:space="preserve">Later on finding Git not </w:t>
       </w:r>
       <w:r>
         <w:rPr>
@@ -4749,23 +4453,7 @@
           <w:sz w:val="28"/>
           <w:szCs w:val="28"/>
         </w:rPr>
-        <w:t xml:space="preserve">I've research online and also asked Oren about useful </w:t>
-      </w:r>
-      <w:proofErr w:type="spellStart"/>
-      <w:r>
-        <w:rPr>
-          <w:sz w:val="28"/>
-          <w:szCs w:val="28"/>
-        </w:rPr>
-        <w:t>MLOps</w:t>
-      </w:r>
-      <w:proofErr w:type="spellEnd"/>
-      <w:r>
-        <w:rPr>
-          <w:sz w:val="28"/>
-          <w:szCs w:val="28"/>
-        </w:rPr>
-        <w:t>.</w:t>
+        <w:t>I've research online and also asked Oren about useful MLOps.</w:t>
       </w:r>
     </w:p>
     <w:p>
@@ -4813,55 +4501,7 @@
           <w:sz w:val="28"/>
           <w:szCs w:val="28"/>
         </w:rPr>
-        <w:t>- "</w:t>
-      </w:r>
-      <w:proofErr w:type="spellStart"/>
-      <w:r>
-        <w:rPr>
-          <w:sz w:val="28"/>
-          <w:szCs w:val="28"/>
-        </w:rPr>
-        <w:t>Git</w:t>
-      </w:r>
-      <w:proofErr w:type="spellEnd"/>
-      <w:r>
-        <w:rPr>
-          <w:sz w:val="28"/>
-          <w:szCs w:val="28"/>
-        </w:rPr>
-        <w:t>" (</w:t>
-      </w:r>
-      <w:proofErr w:type="spellStart"/>
-      <w:r>
-        <w:rPr>
-          <w:sz w:val="28"/>
-          <w:szCs w:val="28"/>
-        </w:rPr>
-        <w:t>github</w:t>
-      </w:r>
-      <w:proofErr w:type="spellEnd"/>
-      <w:r>
-        <w:rPr>
-          <w:sz w:val="28"/>
-          <w:szCs w:val="28"/>
-        </w:rPr>
-        <w:t xml:space="preserve">) for Code </w:t>
-      </w:r>
-      <w:proofErr w:type="spellStart"/>
-      <w:r>
-        <w:rPr>
-          <w:sz w:val="28"/>
-          <w:szCs w:val="28"/>
-        </w:rPr>
-        <w:t>verion</w:t>
-      </w:r>
-      <w:proofErr w:type="spellEnd"/>
-      <w:r>
-        <w:rPr>
-          <w:sz w:val="28"/>
-          <w:szCs w:val="28"/>
-        </w:rPr>
-        <w:t xml:space="preserve"> control</w:t>
+        <w:t>- "Git" (github) for Code verion control</w:t>
       </w:r>
     </w:p>
     <w:p>
@@ -4893,55 +4533,23 @@
           <w:sz w:val="28"/>
           <w:szCs w:val="28"/>
         </w:rPr>
-        <w:t>- "</w:t>
-      </w:r>
-      <w:proofErr w:type="spellStart"/>
-      <w:r>
-        <w:rPr>
-          <w:sz w:val="28"/>
-          <w:szCs w:val="28"/>
-        </w:rPr>
-        <w:t>MLFlow</w:t>
-      </w:r>
-      <w:proofErr w:type="spellEnd"/>
-      <w:r>
-        <w:rPr>
-          <w:sz w:val="28"/>
-          <w:szCs w:val="28"/>
-        </w:rPr>
-        <w:t>" for automated logging of models and their parameters</w:t>
-      </w:r>
-    </w:p>
-    <w:p>
-      <w:pPr>
-        <w:bidi w:val="0"/>
-        <w:rPr>
-          <w:sz w:val="28"/>
-          <w:szCs w:val="28"/>
-        </w:rPr>
-      </w:pPr>
-      <w:r>
-        <w:rPr>
-          <w:sz w:val="28"/>
-          <w:szCs w:val="28"/>
-        </w:rPr>
-        <w:t xml:space="preserve">- (optional) Use </w:t>
-      </w:r>
-      <w:proofErr w:type="spellStart"/>
-      <w:r>
-        <w:rPr>
-          <w:sz w:val="28"/>
-          <w:szCs w:val="28"/>
-        </w:rPr>
-        <w:t>TensorBoard</w:t>
-      </w:r>
-      <w:proofErr w:type="spellEnd"/>
-      <w:r>
-        <w:rPr>
-          <w:sz w:val="28"/>
-          <w:szCs w:val="28"/>
-        </w:rPr>
-        <w:t xml:space="preserve"> for nice visualization of performance.</w:t>
+        <w:t>- "MLFlow" for automated logging of models and their parameters</w:t>
+      </w:r>
+    </w:p>
+    <w:p>
+      <w:pPr>
+        <w:bidi w:val="0"/>
+        <w:rPr>
+          <w:sz w:val="28"/>
+          <w:szCs w:val="28"/>
+        </w:rPr>
+      </w:pPr>
+      <w:r>
+        <w:rPr>
+          <w:sz w:val="28"/>
+          <w:szCs w:val="28"/>
+        </w:rPr>
+        <w:t>- (optional) Use TensorBoard for nice visualization of performance.</w:t>
       </w:r>
     </w:p>
     <w:p>
@@ -4991,19 +4599,29 @@
           <w:sz w:val="28"/>
           <w:szCs w:val="28"/>
         </w:rPr>
-        <w:t xml:space="preserve">TODO: add </w:t>
-      </w:r>
-      <w:proofErr w:type="spellStart"/>
-      <w:r>
+        <w:t>TODO: add dsi remote environment</w:t>
+      </w:r>
+    </w:p>
+    <w:p>
+      <w:pPr>
+        <w:bidi w:val="0"/>
+        <w:rPr>
+          <w:sz w:val="28"/>
+          <w:szCs w:val="28"/>
+          <w:rtl/>
+        </w:rPr>
+      </w:pPr>
+    </w:p>
+    <w:p>
+      <w:pPr>
+        <w:bidi w:val="0"/>
         <w:rPr>
           <w:b/>
           <w:bCs/>
           <w:sz w:val="28"/>
           <w:szCs w:val="28"/>
         </w:rPr>
-        <w:t>dsi</w:t>
-      </w:r>
-      <w:proofErr w:type="spellEnd"/>
+      </w:pPr>
       <w:r>
         <w:rPr>
           <w:b/>
@@ -5011,29 +4629,17 @@
           <w:sz w:val="28"/>
           <w:szCs w:val="28"/>
         </w:rPr>
-        <w:t xml:space="preserve"> remote environment</w:t>
-      </w:r>
-    </w:p>
-    <w:p>
-      <w:pPr>
-        <w:bidi w:val="0"/>
-        <w:rPr>
-          <w:sz w:val="28"/>
-          <w:szCs w:val="28"/>
-          <w:rtl/>
-        </w:rPr>
-      </w:pPr>
-    </w:p>
-    <w:p>
-      <w:pPr>
-        <w:bidi w:val="0"/>
+        <w:t xml:space="preserve">Chapter </w:t>
+      </w:r>
+      <w:r>
         <w:rPr>
           <w:b/>
           <w:bCs/>
           <w:sz w:val="28"/>
           <w:szCs w:val="28"/>
         </w:rPr>
-      </w:pPr>
+        <w:t>5</w:t>
+      </w:r>
       <w:r>
         <w:rPr>
           <w:b/>
@@ -5041,7 +4647,7 @@
           <w:sz w:val="28"/>
           <w:szCs w:val="28"/>
         </w:rPr>
-        <w:t xml:space="preserve">Chapter </w:t>
+        <w:t>:</w:t>
       </w:r>
       <w:r>
         <w:rPr>
@@ -5050,7 +4656,7 @@
           <w:sz w:val="28"/>
           <w:szCs w:val="28"/>
         </w:rPr>
-        <w:t>5</w:t>
+        <w:t xml:space="preserve"> Raw</w:t>
       </w:r>
       <w:r>
         <w:rPr>
@@ -5059,7 +4665,7 @@
           <w:sz w:val="28"/>
           <w:szCs w:val="28"/>
         </w:rPr>
-        <w:t>:</w:t>
+        <w:t xml:space="preserve"> </w:t>
       </w:r>
       <w:r>
         <w:rPr>
@@ -5068,24 +4674,6 @@
           <w:sz w:val="28"/>
           <w:szCs w:val="28"/>
         </w:rPr>
-        <w:t xml:space="preserve"> Raw</w:t>
-      </w:r>
-      <w:r>
-        <w:rPr>
-          <w:b/>
-          <w:bCs/>
-          <w:sz w:val="28"/>
-          <w:szCs w:val="28"/>
-        </w:rPr>
-        <w:t xml:space="preserve"> </w:t>
-      </w:r>
-      <w:r>
-        <w:rPr>
-          <w:b/>
-          <w:bCs/>
-          <w:sz w:val="28"/>
-          <w:szCs w:val="28"/>
-        </w:rPr>
         <w:t>Data Documentation:</w:t>
       </w:r>
     </w:p>
@@ -5102,23 +4690,7 @@
           <w:sz w:val="28"/>
           <w:szCs w:val="28"/>
         </w:rPr>
-        <w:t xml:space="preserve">- Figured it is recommended to use the netCDF4 library to work with the </w:t>
-      </w:r>
-      <w:proofErr w:type="spellStart"/>
-      <w:r>
-        <w:rPr>
-          <w:sz w:val="28"/>
-          <w:szCs w:val="28"/>
-        </w:rPr>
-        <w:t>NetCDF</w:t>
-      </w:r>
-      <w:proofErr w:type="spellEnd"/>
-      <w:r>
-        <w:rPr>
-          <w:sz w:val="28"/>
-          <w:szCs w:val="28"/>
-        </w:rPr>
-        <w:t xml:space="preserve"> LST files.</w:t>
+        <w:t>- Figured it is recommended to use the netCDF4 library to work with the NetCDF LST files.</w:t>
       </w:r>
     </w:p>
     <w:p>
@@ -5150,23 +4722,7 @@
           <w:sz w:val="28"/>
           <w:szCs w:val="28"/>
         </w:rPr>
-        <w:t xml:space="preserve">- Using </w:t>
-      </w:r>
-      <w:proofErr w:type="spellStart"/>
-      <w:r>
-        <w:rPr>
-          <w:sz w:val="28"/>
-          <w:szCs w:val="28"/>
-        </w:rPr>
-        <w:t>ipython</w:t>
-      </w:r>
-      <w:proofErr w:type="spellEnd"/>
-      <w:r>
-        <w:rPr>
-          <w:sz w:val="28"/>
-          <w:szCs w:val="28"/>
-        </w:rPr>
-        <w:t xml:space="preserve">, and the data's documentation here: </w:t>
+        <w:t xml:space="preserve">- Using ipython, and the data's documentation here: </w:t>
       </w:r>
       <w:hyperlink r:id="rId10" w:anchor=".ZFDyHHZBwuX" w:history="1">
         <w:r>
@@ -5192,17 +4748,8 @@
           <w:sz w:val="28"/>
           <w:szCs w:val="28"/>
         </w:rPr>
-        <w:t xml:space="preserve">Figured the format of the actual data in our </w:t>
-      </w:r>
-      <w:proofErr w:type="spellStart"/>
-      <w:r>
-        <w:rPr>
-          <w:sz w:val="28"/>
-          <w:szCs w:val="28"/>
-        </w:rPr>
-        <w:t>NetCDFs</w:t>
-      </w:r>
-      <w:proofErr w:type="spellEnd"/>
+        <w:t>Figured the format of the actual data in our NetCDFs</w:t>
+      </w:r>
     </w:p>
     <w:p>
       <w:pPr>
@@ -5246,39 +4793,7 @@
           <w:sz w:val="28"/>
           <w:szCs w:val="28"/>
         </w:rPr>
-        <w:t xml:space="preserve">Consists of </w:t>
-      </w:r>
-      <w:proofErr w:type="spellStart"/>
-      <w:r>
-        <w:rPr>
-          <w:sz w:val="28"/>
-          <w:szCs w:val="28"/>
-        </w:rPr>
-        <w:t>NetCDFs</w:t>
-      </w:r>
-      <w:proofErr w:type="spellEnd"/>
-      <w:r>
-        <w:rPr>
-          <w:sz w:val="28"/>
-          <w:szCs w:val="28"/>
-        </w:rPr>
-        <w:t xml:space="preserve"> for each year </w:t>
-      </w:r>
-      <w:proofErr w:type="gramStart"/>
-      <w:r>
-        <w:rPr>
-          <w:sz w:val="28"/>
-          <w:szCs w:val="28"/>
-        </w:rPr>
-        <w:t>between 2002-2020</w:t>
-      </w:r>
-      <w:proofErr w:type="gramEnd"/>
-      <w:r>
-        <w:rPr>
-          <w:sz w:val="28"/>
-          <w:szCs w:val="28"/>
-        </w:rPr>
-        <w:t>.</w:t>
+        <w:t>Consists of NetCDFs for each year between 2002-2020.</w:t>
       </w:r>
     </w:p>
     <w:p>
@@ -5310,39 +4825,7 @@
           <w:sz w:val="28"/>
           <w:szCs w:val="28"/>
         </w:rPr>
-        <w:t xml:space="preserve">Practically each </w:t>
-      </w:r>
-      <w:proofErr w:type="spellStart"/>
-      <w:r>
-        <w:rPr>
-          <w:sz w:val="28"/>
-          <w:szCs w:val="28"/>
-        </w:rPr>
-        <w:t>NetCDF</w:t>
-      </w:r>
-      <w:proofErr w:type="spellEnd"/>
-      <w:r>
-        <w:rPr>
-          <w:sz w:val="28"/>
-          <w:szCs w:val="28"/>
-        </w:rPr>
-        <w:t xml:space="preserve"> has 5 variables named: ["y", "x", "band", "time", "__</w:t>
-      </w:r>
-      <w:proofErr w:type="spellStart"/>
-      <w:r>
-        <w:rPr>
-          <w:sz w:val="28"/>
-          <w:szCs w:val="28"/>
-        </w:rPr>
-        <w:t>xarray_dataarray_variable</w:t>
-      </w:r>
-      <w:proofErr w:type="spellEnd"/>
-      <w:r>
-        <w:rPr>
-          <w:sz w:val="28"/>
-          <w:szCs w:val="28"/>
-        </w:rPr>
-        <w:t>__"]</w:t>
+        <w:t>Practically each NetCDF has 5 variables named: ["y", "x", "band", "time", "__xarray_dataarray_variable__"]</w:t>
       </w:r>
     </w:p>
     <w:p>
@@ -5370,9 +4853,15 @@
           <w:szCs w:val="28"/>
         </w:rPr>
         <w:lastRenderedPageBreak/>
-        <w:t>"</w:t>
-      </w:r>
-      <w:proofErr w:type="gramStart"/>
+        <w:t>"y"</w:t>
+      </w:r>
+      <w:r>
+        <w:rPr>
+          <w:sz w:val="28"/>
+          <w:szCs w:val="28"/>
+        </w:rPr>
+        <w:t xml:space="preserve"> = latitude, </w:t>
+      </w:r>
       <w:r>
         <w:rPr>
           <w:b/>
@@ -5380,9 +4869,52 @@
           <w:sz w:val="28"/>
           <w:szCs w:val="28"/>
         </w:rPr>
-        <w:t>y</w:t>
-      </w:r>
-      <w:proofErr w:type="gramEnd"/>
+        <w:t>603</w:t>
+      </w:r>
+      <w:r>
+        <w:rPr>
+          <w:sz w:val="28"/>
+          <w:szCs w:val="28"/>
+        </w:rPr>
+        <w:t xml:space="preserve"> points between </w:t>
+      </w:r>
+      <w:r>
+        <w:rPr>
+          <w:sz w:val="28"/>
+          <w:szCs w:val="28"/>
+        </w:rPr>
+        <w:t>28.996716325654262</w:t>
+      </w:r>
+      <w:r>
+        <w:rPr>
+          <w:sz w:val="28"/>
+          <w:szCs w:val="28"/>
+        </w:rPr>
+        <w:t xml:space="preserve"> </w:t>
+      </w:r>
+      <w:r>
+        <w:rPr>
+          <w:sz w:val="28"/>
+          <w:szCs w:val="28"/>
+        </w:rPr>
+        <w:t xml:space="preserve">and </w:t>
+      </w:r>
+      <w:r>
+        <w:rPr>
+          <w:sz w:val="28"/>
+          <w:szCs w:val="28"/>
+        </w:rPr>
+        <w:t>34.00777509644337</w:t>
+      </w:r>
+    </w:p>
+    <w:p>
+      <w:pPr>
+        <w:bidi w:val="0"/>
+        <w:rPr>
+          <w:sz w:val="28"/>
+          <w:szCs w:val="28"/>
+        </w:rPr>
+      </w:pPr>
       <w:r>
         <w:rPr>
           <w:b/>
@@ -5390,14 +4922,14 @@
           <w:sz w:val="28"/>
           <w:szCs w:val="28"/>
         </w:rPr>
-        <w:t>"</w:t>
-      </w:r>
-      <w:r>
-        <w:rPr>
-          <w:sz w:val="28"/>
-          <w:szCs w:val="28"/>
-        </w:rPr>
-        <w:t xml:space="preserve"> = latitude, </w:t>
+        <w:t>"x"</w:t>
+      </w:r>
+      <w:r>
+        <w:rPr>
+          <w:sz w:val="28"/>
+          <w:szCs w:val="28"/>
+        </w:rPr>
+        <w:t xml:space="preserve"> = longitude, </w:t>
       </w:r>
       <w:r>
         <w:rPr>
@@ -5406,7 +4938,7 @@
           <w:sz w:val="28"/>
           <w:szCs w:val="28"/>
         </w:rPr>
-        <w:t>603</w:t>
+        <w:t>409</w:t>
       </w:r>
       <w:r>
         <w:rPr>
@@ -5420,7 +4952,7 @@
           <w:sz w:val="28"/>
           <w:szCs w:val="28"/>
         </w:rPr>
-        <w:t>28.996716325654262</w:t>
+        <w:t>33.20034536095077</w:t>
       </w:r>
       <w:r>
         <w:rPr>
@@ -5441,7 +4973,7 @@
           <w:sz w:val="28"/>
           <w:szCs w:val="28"/>
         </w:rPr>
-        <w:t>34.00777509644337</w:t>
+        <w:t>36.59654466075468</w:t>
       </w:r>
     </w:p>
     <w:p>
@@ -5459,116 +4991,7 @@
           <w:sz w:val="28"/>
           <w:szCs w:val="28"/>
         </w:rPr>
-        <w:t>"</w:t>
-      </w:r>
-      <w:proofErr w:type="gramStart"/>
-      <w:r>
-        <w:rPr>
-          <w:b/>
-          <w:bCs/>
-          <w:sz w:val="28"/>
-          <w:szCs w:val="28"/>
-        </w:rPr>
-        <w:t>x</w:t>
-      </w:r>
-      <w:proofErr w:type="gramEnd"/>
-      <w:r>
-        <w:rPr>
-          <w:b/>
-          <w:bCs/>
-          <w:sz w:val="28"/>
-          <w:szCs w:val="28"/>
-        </w:rPr>
-        <w:t>"</w:t>
-      </w:r>
-      <w:r>
-        <w:rPr>
-          <w:sz w:val="28"/>
-          <w:szCs w:val="28"/>
-        </w:rPr>
-        <w:t xml:space="preserve"> = longitude, </w:t>
-      </w:r>
-      <w:r>
-        <w:rPr>
-          <w:b/>
-          <w:bCs/>
-          <w:sz w:val="28"/>
-          <w:szCs w:val="28"/>
-        </w:rPr>
-        <w:t>409</w:t>
-      </w:r>
-      <w:r>
-        <w:rPr>
-          <w:sz w:val="28"/>
-          <w:szCs w:val="28"/>
-        </w:rPr>
-        <w:t xml:space="preserve"> points between </w:t>
-      </w:r>
-      <w:r>
-        <w:rPr>
-          <w:sz w:val="28"/>
-          <w:szCs w:val="28"/>
-        </w:rPr>
-        <w:t>33.20034536095077</w:t>
-      </w:r>
-      <w:r>
-        <w:rPr>
-          <w:sz w:val="28"/>
-          <w:szCs w:val="28"/>
-        </w:rPr>
-        <w:t xml:space="preserve"> </w:t>
-      </w:r>
-      <w:r>
-        <w:rPr>
-          <w:sz w:val="28"/>
-          <w:szCs w:val="28"/>
-        </w:rPr>
-        <w:t xml:space="preserve">and </w:t>
-      </w:r>
-      <w:r>
-        <w:rPr>
-          <w:sz w:val="28"/>
-          <w:szCs w:val="28"/>
-        </w:rPr>
-        <w:t>36.59654466075468</w:t>
-      </w:r>
-    </w:p>
-    <w:p>
-      <w:pPr>
-        <w:bidi w:val="0"/>
-        <w:rPr>
-          <w:sz w:val="28"/>
-          <w:szCs w:val="28"/>
-        </w:rPr>
-      </w:pPr>
-      <w:r>
-        <w:rPr>
-          <w:b/>
-          <w:bCs/>
-          <w:sz w:val="28"/>
-          <w:szCs w:val="28"/>
-        </w:rPr>
-        <w:t>"</w:t>
-      </w:r>
-      <w:proofErr w:type="gramStart"/>
-      <w:r>
-        <w:rPr>
-          <w:b/>
-          <w:bCs/>
-          <w:sz w:val="28"/>
-          <w:szCs w:val="28"/>
-        </w:rPr>
-        <w:t>band</w:t>
-      </w:r>
-      <w:proofErr w:type="gramEnd"/>
-      <w:r>
-        <w:rPr>
-          <w:b/>
-          <w:bCs/>
-          <w:sz w:val="28"/>
-          <w:szCs w:val="28"/>
-        </w:rPr>
-        <w:t>"</w:t>
+        <w:t>"band"</w:t>
       </w:r>
       <w:r>
         <w:rPr>
@@ -5847,9 +5270,47 @@
           <w:sz w:val="28"/>
           <w:szCs w:val="28"/>
         </w:rPr>
-        <w:t>"</w:t>
-      </w:r>
-      <w:proofErr w:type="gramStart"/>
+        <w:t>"time"</w:t>
+      </w:r>
+      <w:r>
+        <w:rPr>
+          <w:sz w:val="28"/>
+          <w:szCs w:val="28"/>
+        </w:rPr>
+        <w:t xml:space="preserve"> = day in the year for the sample – from 0 to 365</w:t>
+      </w:r>
+      <w:r>
+        <w:rPr>
+          <w:sz w:val="28"/>
+          <w:szCs w:val="28"/>
+        </w:rPr>
+        <w:t xml:space="preserve"> (366 in leap years).</w:t>
+      </w:r>
+    </w:p>
+    <w:p>
+      <w:pPr>
+        <w:bidi w:val="0"/>
+        <w:rPr>
+          <w:sz w:val="28"/>
+          <w:szCs w:val="28"/>
+        </w:rPr>
+      </w:pPr>
+      <w:r>
+        <w:rPr>
+          <w:sz w:val="28"/>
+          <w:szCs w:val="28"/>
+        </w:rPr>
+        <w:t>There might be skips in time in days that for some reason did not have a sample.</w:t>
+      </w:r>
+    </w:p>
+    <w:p>
+      <w:pPr>
+        <w:bidi w:val="0"/>
+        <w:rPr>
+          <w:sz w:val="28"/>
+          <w:szCs w:val="28"/>
+        </w:rPr>
+      </w:pPr>
       <w:r>
         <w:rPr>
           <w:b/>
@@ -5857,9 +5318,8 @@
           <w:sz w:val="28"/>
           <w:szCs w:val="28"/>
         </w:rPr>
-        <w:t>time</w:t>
-      </w:r>
-      <w:proofErr w:type="gramEnd"/>
+        <w:t>"__xarray_dataarray_variable__"</w:t>
+      </w:r>
       <w:r>
         <w:rPr>
           <w:b/>
@@ -5867,83 +5327,6 @@
           <w:sz w:val="28"/>
           <w:szCs w:val="28"/>
         </w:rPr>
-        <w:t>"</w:t>
-      </w:r>
-      <w:r>
-        <w:rPr>
-          <w:sz w:val="28"/>
-          <w:szCs w:val="28"/>
-        </w:rPr>
-        <w:t xml:space="preserve"> = day in the year for the sample – from 0 to 365</w:t>
-      </w:r>
-      <w:r>
-        <w:rPr>
-          <w:sz w:val="28"/>
-          <w:szCs w:val="28"/>
-        </w:rPr>
-        <w:t xml:space="preserve"> (366 in leap years).</w:t>
-      </w:r>
-    </w:p>
-    <w:p>
-      <w:pPr>
-        <w:bidi w:val="0"/>
-        <w:rPr>
-          <w:sz w:val="28"/>
-          <w:szCs w:val="28"/>
-        </w:rPr>
-      </w:pPr>
-      <w:r>
-        <w:rPr>
-          <w:sz w:val="28"/>
-          <w:szCs w:val="28"/>
-        </w:rPr>
-        <w:t>There might be skips in time in days that for some reason did not have a sample.</w:t>
-      </w:r>
-    </w:p>
-    <w:p>
-      <w:pPr>
-        <w:bidi w:val="0"/>
-        <w:rPr>
-          <w:sz w:val="28"/>
-          <w:szCs w:val="28"/>
-        </w:rPr>
-      </w:pPr>
-      <w:r>
-        <w:rPr>
-          <w:b/>
-          <w:bCs/>
-          <w:sz w:val="28"/>
-          <w:szCs w:val="28"/>
-        </w:rPr>
-        <w:t>"__</w:t>
-      </w:r>
-      <w:proofErr w:type="spellStart"/>
-      <w:r>
-        <w:rPr>
-          <w:b/>
-          <w:bCs/>
-          <w:sz w:val="28"/>
-          <w:szCs w:val="28"/>
-        </w:rPr>
-        <w:t>xarray_dataarray_variable</w:t>
-      </w:r>
-      <w:proofErr w:type="spellEnd"/>
-      <w:r>
-        <w:rPr>
-          <w:b/>
-          <w:bCs/>
-          <w:sz w:val="28"/>
-          <w:szCs w:val="28"/>
-        </w:rPr>
-        <w:t>__"</w:t>
-      </w:r>
-      <w:r>
-        <w:rPr>
-          <w:b/>
-          <w:bCs/>
-          <w:sz w:val="28"/>
-          <w:szCs w:val="28"/>
-        </w:rPr>
         <w:t xml:space="preserve"> </w:t>
       </w:r>
       <w:r>
@@ -5951,23 +5334,7 @@
           <w:sz w:val="28"/>
           <w:szCs w:val="28"/>
         </w:rPr>
-        <w:t xml:space="preserve">= </w:t>
-      </w:r>
-      <w:proofErr w:type="gramStart"/>
-      <w:r>
-        <w:rPr>
-          <w:sz w:val="28"/>
-          <w:szCs w:val="28"/>
-        </w:rPr>
-        <w:t>The</w:t>
-      </w:r>
-      <w:proofErr w:type="gramEnd"/>
-      <w:r>
-        <w:rPr>
-          <w:sz w:val="28"/>
-          <w:szCs w:val="28"/>
-        </w:rPr>
-        <w:t xml:space="preserve"> actual LST value for each combination of the above variables.</w:t>
+        <w:t>= The actual LST value for each combination of the above variables.</w:t>
       </w:r>
     </w:p>
     <w:p>
@@ -6043,48 +5410,7 @@
           <w:sz w:val="28"/>
           <w:szCs w:val="28"/>
         </w:rPr>
-        <w:t xml:space="preserve">This is a </w:t>
-      </w:r>
-      <w:proofErr w:type="spellStart"/>
-      <w:r>
-        <w:rPr>
-          <w:sz w:val="28"/>
-          <w:szCs w:val="28"/>
-        </w:rPr>
-        <w:t>numpy</w:t>
-      </w:r>
-      <w:proofErr w:type="spellEnd"/>
-      <w:r>
-        <w:rPr>
-          <w:sz w:val="28"/>
-          <w:szCs w:val="28"/>
-        </w:rPr>
-        <w:t xml:space="preserve"> masked array which means it may hav</w:t>
-      </w:r>
-      <w:bookmarkStart w:id="0" w:name="_GoBack"/>
-      <w:bookmarkEnd w:id="0"/>
-      <w:r>
-        <w:rPr>
-          <w:sz w:val="28"/>
-          <w:szCs w:val="28"/>
-        </w:rPr>
-        <w:t xml:space="preserve">e invalid data (like </w:t>
-      </w:r>
-      <w:proofErr w:type="spellStart"/>
-      <w:r>
-        <w:rPr>
-          <w:sz w:val="28"/>
-          <w:szCs w:val="28"/>
-        </w:rPr>
-        <w:t>NaN</w:t>
-      </w:r>
-      <w:proofErr w:type="spellEnd"/>
-      <w:r>
-        <w:rPr>
-          <w:sz w:val="28"/>
-          <w:szCs w:val="28"/>
-        </w:rPr>
-        <w:t xml:space="preserve">). </w:t>
+        <w:t xml:space="preserve">This is a numpy masked array which means it may have invalid data (like NaN). </w:t>
       </w:r>
     </w:p>
     <w:p>
@@ -6344,6 +5670,23 @@
         </w:rPr>
         <w:t>.</w:t>
       </w:r>
+    </w:p>
+    <w:p>
+      <w:pPr>
+        <w:bidi w:val="0"/>
+        <w:jc w:val="center"/>
+        <w:rPr>
+          <w:sz w:val="28"/>
+          <w:szCs w:val="28"/>
+        </w:rPr>
+      </w:pPr>
+      <w:r>
+        <w:rPr>
+          <w:sz w:val="28"/>
+          <w:szCs w:val="28"/>
+        </w:rPr>
+        <w:t>Example day temp (0.02 Kelvin units)</w:t>
+      </w:r>
       <w:r>
         <w:rPr>
           <w:sz w:val="28"/>
@@ -6351,305 +5694,15 @@
         </w:rPr>
         <w:br/>
       </w:r>
-    </w:p>
-    <w:p>
-      <w:pPr>
-        <w:bidi w:val="0"/>
-        <w:rPr>
-          <w:b/>
-          <w:bCs/>
-          <w:sz w:val="28"/>
-          <w:szCs w:val="28"/>
-        </w:rPr>
-      </w:pPr>
-      <w:r>
-        <w:rPr>
-          <w:b/>
-          <w:bCs/>
-          <w:sz w:val="28"/>
-          <w:szCs w:val="28"/>
-        </w:rPr>
-        <w:t>The Topography Data</w:t>
-      </w:r>
-    </w:p>
-    <w:p>
-      <w:pPr>
-        <w:bidi w:val="0"/>
-        <w:rPr>
-          <w:sz w:val="28"/>
-          <w:szCs w:val="28"/>
-        </w:rPr>
-      </w:pPr>
-      <w:r>
-        <w:rPr>
-          <w:sz w:val="28"/>
-          <w:szCs w:val="28"/>
-        </w:rPr>
-        <w:t>Queried and exported</w:t>
-      </w:r>
-      <w:r>
-        <w:rPr>
-          <w:sz w:val="28"/>
-          <w:szCs w:val="28"/>
-        </w:rPr>
-        <w:t xml:space="preserve"> from "google earth engine", in .tiff format that has a </w:t>
-      </w:r>
-      <w:proofErr w:type="spellStart"/>
-      <w:r>
-        <w:rPr>
-          <w:sz w:val="28"/>
-          <w:szCs w:val="28"/>
-        </w:rPr>
-        <w:t>numpy</w:t>
-      </w:r>
-      <w:proofErr w:type="spellEnd"/>
-      <w:r>
-        <w:rPr>
-          <w:sz w:val="28"/>
-          <w:szCs w:val="28"/>
-        </w:rPr>
-        <w:t xml:space="preserve"> array.</w:t>
-      </w:r>
-      <w:r>
-        <w:rPr>
-          <w:sz w:val="28"/>
-          <w:szCs w:val="28"/>
-        </w:rPr>
-        <w:t xml:space="preserve"> </w:t>
-      </w:r>
-      <w:r>
-        <w:rPr>
-          <w:sz w:val="28"/>
-          <w:szCs w:val="28"/>
-        </w:rPr>
-        <w:t>C</w:t>
-      </w:r>
-      <w:r>
-        <w:rPr>
-          <w:sz w:val="28"/>
-          <w:szCs w:val="28"/>
-        </w:rPr>
-        <w:t xml:space="preserve">an be read with python's </w:t>
-      </w:r>
-      <w:proofErr w:type="spellStart"/>
-      <w:r>
-        <w:rPr>
-          <w:sz w:val="28"/>
-          <w:szCs w:val="28"/>
-        </w:rPr>
-        <w:t>tifffile.imread</w:t>
-      </w:r>
-      <w:proofErr w:type="spellEnd"/>
-      <w:r>
-        <w:rPr>
-          <w:sz w:val="28"/>
-          <w:szCs w:val="28"/>
-        </w:rPr>
-        <w:t>.</w:t>
-      </w:r>
-    </w:p>
-    <w:p>
-      <w:pPr>
-        <w:bidi w:val="0"/>
-        <w:rPr>
-          <w:sz w:val="28"/>
-          <w:szCs w:val="28"/>
-        </w:rPr>
-      </w:pPr>
-      <w:r>
-        <w:rPr>
-          <w:sz w:val="28"/>
-          <w:szCs w:val="28"/>
-        </w:rPr>
-        <w:t xml:space="preserve">The dataset I received had the wrong resolution, as its shape was </w:t>
-      </w:r>
-      <w:r>
-        <w:rPr>
-          <w:sz w:val="28"/>
-          <w:szCs w:val="28"/>
-        </w:rPr>
-        <w:t>379x559</w:t>
-      </w:r>
-      <w:r>
-        <w:rPr>
-          <w:sz w:val="28"/>
-          <w:szCs w:val="28"/>
-        </w:rPr>
-        <w:t>, when the LST's shape was 409x603. That would make it impossible to align the correct elevation to a sample.</w:t>
-      </w:r>
-    </w:p>
-    <w:p>
-      <w:pPr>
-        <w:bidi w:val="0"/>
-        <w:rPr>
-          <w:sz w:val="28"/>
-          <w:szCs w:val="28"/>
-        </w:rPr>
-      </w:pPr>
-      <w:r>
-        <w:rPr>
-          <w:sz w:val="28"/>
-          <w:szCs w:val="28"/>
-        </w:rPr>
-        <w:t>In order to generate a correct resolution topography dataset I had to figure exactly how t</w:t>
-      </w:r>
-      <w:r>
-        <w:rPr>
-          <w:sz w:val="28"/>
-          <w:szCs w:val="28"/>
-        </w:rPr>
-        <w:t>he</w:t>
-      </w:r>
-      <w:r>
-        <w:rPr>
-          <w:sz w:val="28"/>
-          <w:szCs w:val="28"/>
-        </w:rPr>
-        <w:t xml:space="preserve"> LST dataset was made to recreate it in the google earth engine query.</w:t>
-      </w:r>
-    </w:p>
-    <w:p>
-      <w:pPr>
-        <w:bidi w:val="0"/>
-        <w:rPr>
-          <w:sz w:val="28"/>
-          <w:szCs w:val="28"/>
-        </w:rPr>
-      </w:pPr>
-      <w:r>
-        <w:rPr>
-          <w:sz w:val="28"/>
-          <w:szCs w:val="28"/>
-          <w:u w:val="single"/>
-        </w:rPr>
-        <w:lastRenderedPageBreak/>
-        <w:t>In the LST data</w:t>
-      </w:r>
-      <w:proofErr w:type="gramStart"/>
-      <w:r>
-        <w:rPr>
-          <w:sz w:val="28"/>
-          <w:szCs w:val="28"/>
-          <w:u w:val="single"/>
-        </w:rPr>
-        <w:t>:</w:t>
-      </w:r>
-      <w:proofErr w:type="gramEnd"/>
-      <w:r>
-        <w:rPr>
-          <w:sz w:val="28"/>
-          <w:szCs w:val="28"/>
-        </w:rPr>
-        <w:br/>
-      </w:r>
-      <w:r>
-        <w:rPr>
-          <w:sz w:val="28"/>
-          <w:szCs w:val="28"/>
-        </w:rPr>
-        <w:t>latitude, 603 points between 28.996716325654262 and 34.00777509644337</w:t>
-      </w:r>
-      <w:r>
-        <w:rPr>
-          <w:sz w:val="28"/>
-          <w:szCs w:val="28"/>
-        </w:rPr>
-        <w:br/>
-      </w:r>
-      <w:r>
-        <w:rPr>
-          <w:sz w:val="28"/>
-          <w:szCs w:val="28"/>
-        </w:rPr>
-        <w:t>longitude, 409 points between 33.20034536095077 and 36.59654466075468</w:t>
-      </w:r>
-    </w:p>
-    <w:p>
-      <w:pPr>
-        <w:bidi w:val="0"/>
-        <w:rPr>
-          <w:sz w:val="28"/>
-          <w:szCs w:val="28"/>
-        </w:rPr>
-      </w:pPr>
-      <w:r>
-        <w:rPr>
-          <w:sz w:val="28"/>
-          <w:szCs w:val="28"/>
-        </w:rPr>
-        <w:t xml:space="preserve">Found the length of the north and south borders to be 313km and 330km respectively, meaning the distance between each </w:t>
-      </w:r>
-      <w:r>
-        <w:rPr>
-          <w:sz w:val="28"/>
-          <w:szCs w:val="28"/>
-        </w:rPr>
-        <w:t>LST</w:t>
-      </w:r>
-      <w:r>
-        <w:rPr>
-          <w:sz w:val="28"/>
-          <w:szCs w:val="28"/>
-        </w:rPr>
-        <w:t xml:space="preserve"> sample is changing.</w:t>
-      </w:r>
-    </w:p>
-    <w:p>
-      <w:pPr>
-        <w:bidi w:val="0"/>
-        <w:rPr>
-          <w:sz w:val="28"/>
-          <w:szCs w:val="28"/>
-        </w:rPr>
-      </w:pPr>
-      <w:r>
-        <w:rPr>
-          <w:sz w:val="28"/>
-          <w:szCs w:val="28"/>
-        </w:rPr>
-        <w:t>After checking the difference between each longitude/latitude</w:t>
-      </w:r>
-      <w:r>
-        <w:rPr>
-          <w:sz w:val="28"/>
-          <w:szCs w:val="28"/>
-        </w:rPr>
-        <w:t xml:space="preserve"> (in degrees)</w:t>
-      </w:r>
-      <w:r>
-        <w:rPr>
-          <w:sz w:val="28"/>
-          <w:szCs w:val="28"/>
-        </w:rPr>
-        <w:t xml:space="preserve">, they were all equal ~1/120 of a </w:t>
-      </w:r>
-      <w:proofErr w:type="gramStart"/>
-      <w:r>
-        <w:rPr>
-          <w:sz w:val="28"/>
-          <w:szCs w:val="28"/>
-        </w:rPr>
-        <w:t>degree :</w:t>
-      </w:r>
-      <w:proofErr w:type="gramEnd"/>
-    </w:p>
-    <w:p>
-      <w:pPr>
-        <w:bidi w:val="0"/>
-        <w:rPr>
-          <w:sz w:val="28"/>
-          <w:szCs w:val="28"/>
-        </w:rPr>
-      </w:pPr>
       <w:r>
         <w:rPr>
           <w:noProof/>
         </w:rPr>
         <w:drawing>
-          <wp:inline distT="0" distB="0" distL="0" distR="0" wp14:anchorId="288DA2FD" wp14:editId="2FE62146">
-            <wp:extent cx="5731510" cy="842010"/>
-            <wp:effectExtent l="0" t="0" r="2540" b="0"/>
-            <wp:docPr id="5" name="Picture 5"/>
+          <wp:inline distT="0" distB="0" distL="0" distR="0" wp14:anchorId="00EF1064" wp14:editId="2B6D5648">
+            <wp:extent cx="3467225" cy="2674189"/>
+            <wp:effectExtent l="0" t="0" r="0" b="0"/>
+            <wp:docPr id="2" name="Picture 2"/>
             <wp:cNvGraphicFramePr>
               <a:graphicFrameLocks xmlns:a="http://schemas.openxmlformats.org/drawingml/2006/main" noChangeAspect="1"/>
             </wp:cNvGraphicFramePr>
@@ -6669,7 +5722,7 @@
                   <pic:spPr>
                     <a:xfrm>
                       <a:off x="0" y="0"/>
-                      <a:ext cx="5731510" cy="842010"/>
+                      <a:ext cx="3491719" cy="2693080"/>
                     </a:xfrm>
                     <a:prstGeom prst="rect">
                       <a:avLst/>
@@ -6686,37 +5739,72 @@
       <w:pPr>
         <w:bidi w:val="0"/>
         <w:rPr>
-          <w:sz w:val="28"/>
-          <w:szCs w:val="28"/>
-        </w:rPr>
-      </w:pPr>
-      <w:r>
-        <w:rPr>
-          <w:sz w:val="28"/>
-          <w:szCs w:val="28"/>
-        </w:rPr>
-        <w:t>From the commonly used NASA topography dataset "</w:t>
-      </w:r>
-      <w:r>
-        <w:rPr>
-          <w:sz w:val="28"/>
-          <w:szCs w:val="28"/>
-        </w:rPr>
-        <w:t>USGS/SRTMGL1_003</w:t>
-      </w:r>
-      <w:r>
-        <w:rPr>
-          <w:sz w:val="28"/>
-          <w:szCs w:val="28"/>
-        </w:rPr>
-        <w:t>" it is documented to have resolution of arc-seconds (1/3600 of a degree), so rescaling 30x30 pixels to each output pixel is about right</w:t>
-      </w:r>
-      <w:r>
-        <w:rPr>
-          <w:sz w:val="28"/>
-          <w:szCs w:val="28"/>
-        </w:rPr>
-        <w:t xml:space="preserve"> and possible</w:t>
+          <w:b/>
+          <w:bCs/>
+          <w:sz w:val="28"/>
+          <w:szCs w:val="28"/>
+        </w:rPr>
+      </w:pPr>
+      <w:r>
+        <w:rPr>
+          <w:b/>
+          <w:bCs/>
+          <w:sz w:val="28"/>
+          <w:szCs w:val="28"/>
+        </w:rPr>
+        <w:t>The Topography Data</w:t>
+      </w:r>
+    </w:p>
+    <w:p>
+      <w:pPr>
+        <w:bidi w:val="0"/>
+        <w:rPr>
+          <w:sz w:val="28"/>
+          <w:szCs w:val="28"/>
+        </w:rPr>
+      </w:pPr>
+      <w:r>
+        <w:rPr>
+          <w:sz w:val="28"/>
+          <w:szCs w:val="28"/>
+        </w:rPr>
+        <w:lastRenderedPageBreak/>
+        <w:t>Queried and exported</w:t>
+      </w:r>
+      <w:r>
+        <w:rPr>
+          <w:sz w:val="28"/>
+          <w:szCs w:val="28"/>
+        </w:rPr>
+        <w:t xml:space="preserve"> from "google earth engine", in .tiff format that has a numpy array.</w:t>
+      </w:r>
+      <w:r>
+        <w:rPr>
+          <w:sz w:val="28"/>
+          <w:szCs w:val="28"/>
+        </w:rPr>
+        <w:t xml:space="preserve"> </w:t>
+      </w:r>
+      <w:r>
+        <w:rPr>
+          <w:sz w:val="28"/>
+          <w:szCs w:val="28"/>
+        </w:rPr>
+        <w:t>C</w:t>
+      </w:r>
+      <w:r>
+        <w:rPr>
+          <w:sz w:val="28"/>
+          <w:szCs w:val="28"/>
+        </w:rPr>
+        <w:t xml:space="preserve">an be read with python's </w:t>
+      </w:r>
+      <w:r>
+        <w:rPr>
+          <w:sz w:val="28"/>
+          <w:szCs w:val="28"/>
+        </w:rPr>
+        <w:t>tifffile.imread</w:t>
       </w:r>
       <w:r>
         <w:rPr>
@@ -6739,155 +5827,175 @@
           <w:sz w:val="28"/>
           <w:szCs w:val="28"/>
         </w:rPr>
-        <w:t>I confirmed it by clipping the dataset to a rectangle within the bounding degrees of the LST data, and received shape (</w:t>
-      </w:r>
-      <w:r>
-        <w:rPr>
-          <w:sz w:val="28"/>
-          <w:szCs w:val="28"/>
-        </w:rPr>
-        <w:t>12228</w:t>
-      </w:r>
-      <w:proofErr w:type="gramStart"/>
-      <w:r>
-        <w:rPr>
-          <w:sz w:val="28"/>
-          <w:szCs w:val="28"/>
-        </w:rPr>
-        <w:t>,18041</w:t>
-      </w:r>
-      <w:proofErr w:type="gramEnd"/>
-      <w:r>
-        <w:rPr>
-          <w:sz w:val="28"/>
-          <w:szCs w:val="28"/>
-        </w:rPr>
-        <w:t xml:space="preserve">), </w:t>
-      </w:r>
-      <w:r>
-        <w:rPr>
-          <w:sz w:val="28"/>
-          <w:szCs w:val="28"/>
-        </w:rPr>
-        <w:t>that matches</w:t>
-      </w:r>
-      <w:r>
-        <w:rPr>
-          <w:sz w:val="28"/>
-          <w:szCs w:val="28"/>
-        </w:rPr>
-        <w:t>: (</w:t>
-      </w:r>
-      <w:proofErr w:type="spellStart"/>
-      <w:r>
-        <w:rPr>
-          <w:sz w:val="28"/>
-          <w:szCs w:val="28"/>
-        </w:rPr>
-        <w:t>max_degree</w:t>
-      </w:r>
-      <w:proofErr w:type="spellEnd"/>
-      <w:r>
-        <w:rPr>
-          <w:sz w:val="28"/>
-          <w:szCs w:val="28"/>
-        </w:rPr>
-        <w:t>-min-</w:t>
-      </w:r>
-      <w:proofErr w:type="spellStart"/>
-      <w:r>
-        <w:rPr>
-          <w:sz w:val="28"/>
-          <w:szCs w:val="28"/>
-        </w:rPr>
-        <w:t>digree</w:t>
-      </w:r>
-      <w:proofErr w:type="spellEnd"/>
-      <w:r>
-        <w:rPr>
-          <w:sz w:val="28"/>
-          <w:szCs w:val="28"/>
-        </w:rPr>
-        <w:t>)/pixels ~= 1/3600.</w:t>
-      </w:r>
+        <w:t xml:space="preserve">The dataset I received had the wrong resolution, as its shape was </w:t>
+      </w:r>
+      <w:r>
+        <w:rPr>
+          <w:sz w:val="28"/>
+          <w:szCs w:val="28"/>
+        </w:rPr>
+        <w:t>379x559</w:t>
+      </w:r>
+      <w:r>
+        <w:rPr>
+          <w:sz w:val="28"/>
+          <w:szCs w:val="28"/>
+        </w:rPr>
+        <w:t>, when the LST's shape was 409x603. That would make it impossible to align the correct elevation to a sample.</w:t>
+      </w:r>
+    </w:p>
+    <w:p>
+      <w:pPr>
+        <w:bidi w:val="0"/>
+        <w:rPr>
+          <w:sz w:val="28"/>
+          <w:szCs w:val="28"/>
+        </w:rPr>
+      </w:pPr>
+      <w:r>
+        <w:rPr>
+          <w:sz w:val="28"/>
+          <w:szCs w:val="28"/>
+        </w:rPr>
+        <w:t>In order to generate a correct resolution topography dataset I had to figure exactly how t</w:t>
+      </w:r>
+      <w:r>
+        <w:rPr>
+          <w:sz w:val="28"/>
+          <w:szCs w:val="28"/>
+        </w:rPr>
+        <w:t>he</w:t>
+      </w:r>
+      <w:r>
+        <w:rPr>
+          <w:sz w:val="28"/>
+          <w:szCs w:val="28"/>
+        </w:rPr>
+        <w:t xml:space="preserve"> LST dataset was made to recreate it in the google earth engine query.</w:t>
+      </w:r>
+    </w:p>
+    <w:p>
+      <w:pPr>
+        <w:bidi w:val="0"/>
+        <w:rPr>
+          <w:sz w:val="28"/>
+          <w:szCs w:val="28"/>
+        </w:rPr>
+      </w:pPr>
+      <w:r>
+        <w:rPr>
+          <w:sz w:val="28"/>
+          <w:szCs w:val="28"/>
+          <w:u w:val="single"/>
+        </w:rPr>
+        <w:t>In the LST data:</w:t>
+      </w:r>
+      <w:r>
+        <w:rPr>
+          <w:sz w:val="28"/>
+          <w:szCs w:val="28"/>
+        </w:rPr>
+        <w:br/>
+      </w:r>
+      <w:r>
+        <w:rPr>
+          <w:sz w:val="28"/>
+          <w:szCs w:val="28"/>
+        </w:rPr>
+        <w:t>latitude, 603 points between 28.996716325654262 and 34.00777509644337</w:t>
+      </w:r>
+      <w:r>
+        <w:rPr>
+          <w:sz w:val="28"/>
+          <w:szCs w:val="28"/>
+        </w:rPr>
+        <w:br/>
+      </w:r>
+      <w:r>
+        <w:rPr>
+          <w:sz w:val="28"/>
+          <w:szCs w:val="28"/>
+        </w:rPr>
+        <w:t>longitude, 409 points between 33.20034536095077 and 36.59654466075468</w:t>
+      </w:r>
+    </w:p>
+    <w:p>
+      <w:pPr>
+        <w:bidi w:val="0"/>
+        <w:rPr>
+          <w:sz w:val="28"/>
+          <w:szCs w:val="28"/>
+        </w:rPr>
+      </w:pPr>
+      <w:r>
+        <w:rPr>
+          <w:sz w:val="28"/>
+          <w:szCs w:val="28"/>
+        </w:rPr>
+        <w:t xml:space="preserve">Found the length of the north and south borders to be 313km and 330km respectively, meaning the distance between each </w:t>
+      </w:r>
+      <w:r>
+        <w:rPr>
+          <w:sz w:val="28"/>
+          <w:szCs w:val="28"/>
+        </w:rPr>
+        <w:t>LST</w:t>
+      </w:r>
+      <w:r>
+        <w:rPr>
+          <w:sz w:val="28"/>
+          <w:szCs w:val="28"/>
+        </w:rPr>
+        <w:t xml:space="preserve"> sample is changing.</w:t>
+      </w:r>
+    </w:p>
+    <w:p>
+      <w:pPr>
+        <w:bidi w:val="0"/>
+        <w:rPr>
+          <w:sz w:val="28"/>
+          <w:szCs w:val="28"/>
+        </w:rPr>
+      </w:pPr>
+      <w:r>
+        <w:rPr>
+          <w:sz w:val="28"/>
+          <w:szCs w:val="28"/>
+        </w:rPr>
+        <w:t>After checking the difference between each longitude/latitude</w:t>
+      </w:r>
+      <w:r>
+        <w:rPr>
+          <w:sz w:val="28"/>
+          <w:szCs w:val="28"/>
+        </w:rPr>
+        <w:t xml:space="preserve"> (in degrees)</w:t>
+      </w:r>
+      <w:r>
+        <w:rPr>
+          <w:sz w:val="28"/>
+          <w:szCs w:val="28"/>
+        </w:rPr>
+        <w:t>, they were all equal ~1/120 of a degree :</w:t>
+      </w:r>
+    </w:p>
+    <w:p>
+      <w:pPr>
+        <w:bidi w:val="0"/>
+        <w:rPr>
+          <w:sz w:val="28"/>
+          <w:szCs w:val="28"/>
+        </w:rPr>
+      </w:pPr>
       <w:r>
         <w:rPr>
           <w:noProof/>
         </w:rPr>
-        <w:t xml:space="preserve"> </w:t>
-      </w:r>
-    </w:p>
-    <w:p>
-      <w:pPr>
-        <w:bidi w:val="0"/>
-        <w:rPr>
-          <w:sz w:val="28"/>
-          <w:szCs w:val="28"/>
-        </w:rPr>
-      </w:pPr>
-      <w:r>
-        <w:rPr>
-          <w:sz w:val="28"/>
-          <w:szCs w:val="28"/>
-        </w:rPr>
-        <w:t>I wrote a script in Earth Engine to scale this rectangle topography to dimensions of 409x603 just like the LST shape and exported a good looking .tiff file.</w:t>
-      </w:r>
-      <w:r>
-        <w:rPr>
-          <w:sz w:val="28"/>
-          <w:szCs w:val="28"/>
-        </w:rPr>
-        <w:t xml:space="preserve"> (Script is saved near the data file)</w:t>
-      </w:r>
-    </w:p>
-    <w:p>
-      <w:pPr>
-        <w:bidi w:val="0"/>
-        <w:rPr>
-          <w:sz w:val="28"/>
-          <w:szCs w:val="28"/>
-        </w:rPr>
-      </w:pPr>
-      <w:r>
-        <w:rPr>
-          <w:sz w:val="28"/>
-          <w:szCs w:val="28"/>
-        </w:rPr>
-        <w:t>Its min height is -415 and max height is 2687, which correctly describe the Dead Sea and the Hermon</w:t>
-      </w:r>
-      <w:r>
-        <w:rPr>
-          <w:sz w:val="28"/>
-          <w:szCs w:val="28"/>
-        </w:rPr>
-        <w:t xml:space="preserve"> heights.</w:t>
-      </w:r>
-    </w:p>
-    <w:p>
-      <w:pPr>
-        <w:bidi w:val="0"/>
-        <w:rPr>
-          <w:sz w:val="28"/>
-          <w:szCs w:val="28"/>
-        </w:rPr>
-      </w:pPr>
-      <w:r>
-        <w:rPr>
-          <w:sz w:val="28"/>
-          <w:szCs w:val="28"/>
-        </w:rPr>
-        <w:lastRenderedPageBreak/>
-        <w:br/>
-      </w:r>
-      <w:r>
-        <w:rPr>
-          <w:noProof/>
-        </w:rPr>
         <w:drawing>
-          <wp:inline distT="0" distB="0" distL="0" distR="0" wp14:anchorId="454325E5" wp14:editId="3C11A493">
-            <wp:extent cx="2137144" cy="2746800"/>
-            <wp:effectExtent l="0" t="0" r="0" b="0"/>
-            <wp:docPr id="6" name="Picture 6"/>
+          <wp:inline distT="0" distB="0" distL="0" distR="0" wp14:anchorId="288DA2FD" wp14:editId="2FE62146">
+            <wp:extent cx="5731510" cy="842010"/>
+            <wp:effectExtent l="0" t="0" r="2540" b="0"/>
+            <wp:docPr id="5" name="Picture 5"/>
             <wp:cNvGraphicFramePr>
               <a:graphicFrameLocks xmlns:a="http://schemas.openxmlformats.org/drawingml/2006/main" noChangeAspect="1"/>
             </wp:cNvGraphicFramePr>
@@ -6907,7 +6015,7 @@
                   <pic:spPr>
                     <a:xfrm>
                       <a:off x="0" y="0"/>
-                      <a:ext cx="2156610" cy="2771819"/>
+                      <a:ext cx="5731510" cy="842010"/>
                     </a:xfrm>
                     <a:prstGeom prst="rect">
                       <a:avLst/>
@@ -6919,15 +6027,172 @@
           </wp:inline>
         </w:drawing>
       </w:r>
+    </w:p>
+    <w:p>
+      <w:pPr>
+        <w:bidi w:val="0"/>
+        <w:rPr>
+          <w:sz w:val="28"/>
+          <w:szCs w:val="28"/>
+        </w:rPr>
+      </w:pPr>
+      <w:r>
+        <w:rPr>
+          <w:sz w:val="28"/>
+          <w:szCs w:val="28"/>
+        </w:rPr>
+        <w:t>From the commonly used NASA topography dataset "</w:t>
+      </w:r>
+      <w:r>
+        <w:rPr>
+          <w:sz w:val="28"/>
+          <w:szCs w:val="28"/>
+        </w:rPr>
+        <w:t>USGS/SRTMGL1_003</w:t>
+      </w:r>
+      <w:r>
+        <w:rPr>
+          <w:sz w:val="28"/>
+          <w:szCs w:val="28"/>
+        </w:rPr>
+        <w:t>" it is documented to have resolution of arc-seconds (1/3600 of a degree), so rescaling 30x30 pixels to each output pixel is about right</w:t>
+      </w:r>
+      <w:r>
+        <w:rPr>
+          <w:sz w:val="28"/>
+          <w:szCs w:val="28"/>
+        </w:rPr>
+        <w:t xml:space="preserve"> and possible</w:t>
+      </w:r>
+      <w:r>
+        <w:rPr>
+          <w:sz w:val="28"/>
+          <w:szCs w:val="28"/>
+        </w:rPr>
+        <w:t>.</w:t>
+      </w:r>
+    </w:p>
+    <w:p>
+      <w:pPr>
+        <w:bidi w:val="0"/>
+        <w:rPr>
+          <w:sz w:val="28"/>
+          <w:szCs w:val="28"/>
+        </w:rPr>
+      </w:pPr>
+      <w:r>
+        <w:rPr>
+          <w:sz w:val="28"/>
+          <w:szCs w:val="28"/>
+        </w:rPr>
+        <w:t>I confirmed it by clipping the dataset to a rectangle within the bounding degrees of the LST data, and received shape (</w:t>
+      </w:r>
+      <w:r>
+        <w:rPr>
+          <w:sz w:val="28"/>
+          <w:szCs w:val="28"/>
+        </w:rPr>
+        <w:t>12228,18041</w:t>
+      </w:r>
+      <w:r>
+        <w:rPr>
+          <w:sz w:val="28"/>
+          <w:szCs w:val="28"/>
+        </w:rPr>
+        <w:t xml:space="preserve">), </w:t>
+      </w:r>
+      <w:r>
+        <w:rPr>
+          <w:sz w:val="28"/>
+          <w:szCs w:val="28"/>
+        </w:rPr>
+        <w:t>that matches</w:t>
+      </w:r>
+      <w:r>
+        <w:rPr>
+          <w:sz w:val="28"/>
+          <w:szCs w:val="28"/>
+        </w:rPr>
+        <w:t>: (max_degree-min-digree)/pixels ~= 1/3600.</w:t>
+      </w:r>
       <w:r>
         <w:rPr>
           <w:noProof/>
         </w:rPr>
+        <w:t xml:space="preserve"> </w:t>
+      </w:r>
+    </w:p>
+    <w:p>
+      <w:pPr>
+        <w:bidi w:val="0"/>
+        <w:rPr>
+          <w:sz w:val="28"/>
+          <w:szCs w:val="28"/>
+        </w:rPr>
+      </w:pPr>
+      <w:r>
+        <w:rPr>
+          <w:sz w:val="28"/>
+          <w:szCs w:val="28"/>
+        </w:rPr>
+        <w:t>I wrote a script in Earth Engine to scale this rectangle topography to dimensions of 409x603 just like the LST shape and exported a good looking .tiff file.</w:t>
+      </w:r>
+      <w:r>
+        <w:rPr>
+          <w:sz w:val="28"/>
+          <w:szCs w:val="28"/>
+        </w:rPr>
+        <w:t xml:space="preserve"> (Script is saved near the data file)</w:t>
+      </w:r>
+    </w:p>
+    <w:p>
+      <w:pPr>
+        <w:bidi w:val="0"/>
+        <w:rPr>
+          <w:sz w:val="28"/>
+          <w:szCs w:val="28"/>
+        </w:rPr>
+      </w:pPr>
+      <w:r>
+        <w:rPr>
+          <w:sz w:val="28"/>
+          <w:szCs w:val="28"/>
+        </w:rPr>
+        <w:t>Its min height is -415 and max height is 2687, which correctly describe the Dead Sea and the Hermon</w:t>
+      </w:r>
+      <w:r>
+        <w:rPr>
+          <w:sz w:val="28"/>
+          <w:szCs w:val="28"/>
+        </w:rPr>
+        <w:t xml:space="preserve"> heights.</w:t>
+      </w:r>
+    </w:p>
+    <w:p>
+      <w:pPr>
+        <w:bidi w:val="0"/>
+        <w:rPr>
+          <w:sz w:val="28"/>
+          <w:szCs w:val="28"/>
+        </w:rPr>
+      </w:pPr>
+      <w:r>
+        <w:rPr>
+          <w:sz w:val="28"/>
+          <w:szCs w:val="28"/>
+        </w:rPr>
+        <w:lastRenderedPageBreak/>
+        <w:br/>
+      </w:r>
+      <w:r>
+        <w:rPr>
+          <w:noProof/>
+        </w:rPr>
         <w:drawing>
-          <wp:inline distT="0" distB="0" distL="0" distR="0" wp14:anchorId="791BD14B" wp14:editId="6F83734B">
-            <wp:extent cx="3496985" cy="2764465"/>
-            <wp:effectExtent l="0" t="0" r="8255" b="0"/>
-            <wp:docPr id="7" name="Picture 7"/>
+          <wp:inline distT="0" distB="0" distL="0" distR="0" wp14:anchorId="454325E5" wp14:editId="3C11A493">
+            <wp:extent cx="2137144" cy="2746800"/>
+            <wp:effectExtent l="0" t="0" r="0" b="0"/>
+            <wp:docPr id="6" name="Picture 6"/>
             <wp:cNvGraphicFramePr>
               <a:graphicFrameLocks xmlns:a="http://schemas.openxmlformats.org/drawingml/2006/main" noChangeAspect="1"/>
             </wp:cNvGraphicFramePr>
@@ -6947,6 +6212,46 @@
                   <pic:spPr>
                     <a:xfrm>
                       <a:off x="0" y="0"/>
+                      <a:ext cx="2156610" cy="2771819"/>
+                    </a:xfrm>
+                    <a:prstGeom prst="rect">
+                      <a:avLst/>
+                    </a:prstGeom>
+                  </pic:spPr>
+                </pic:pic>
+              </a:graphicData>
+            </a:graphic>
+          </wp:inline>
+        </w:drawing>
+      </w:r>
+      <w:r>
+        <w:rPr>
+          <w:noProof/>
+        </w:rPr>
+        <w:drawing>
+          <wp:inline distT="0" distB="0" distL="0" distR="0" wp14:anchorId="791BD14B" wp14:editId="6F83734B">
+            <wp:extent cx="3496985" cy="2764465"/>
+            <wp:effectExtent l="0" t="0" r="8255" b="0"/>
+            <wp:docPr id="7" name="Picture 7"/>
+            <wp:cNvGraphicFramePr>
+              <a:graphicFrameLocks xmlns:a="http://schemas.openxmlformats.org/drawingml/2006/main" noChangeAspect="1"/>
+            </wp:cNvGraphicFramePr>
+            <a:graphic xmlns:a="http://schemas.openxmlformats.org/drawingml/2006/main">
+              <a:graphicData uri="http://schemas.openxmlformats.org/drawingml/2006/picture">
+                <pic:pic xmlns:pic="http://schemas.openxmlformats.org/drawingml/2006/picture">
+                  <pic:nvPicPr>
+                    <pic:cNvPr id="1" name=""/>
+                    <pic:cNvPicPr/>
+                  </pic:nvPicPr>
+                  <pic:blipFill>
+                    <a:blip r:embed="rId16"/>
+                    <a:stretch>
+                      <a:fillRect/>
+                    </a:stretch>
+                  </pic:blipFill>
+                  <pic:spPr>
+                    <a:xfrm>
+                      <a:off x="0" y="0"/>
                       <a:ext cx="3505282" cy="2771024"/>
                     </a:xfrm>
                     <a:prstGeom prst="rect">
@@ -6959,62 +6264,12 @@
           </wp:inline>
         </w:drawing>
       </w:r>
-      <w:proofErr w:type="spellStart"/>
-      <w:proofErr w:type="gramStart"/>
-      <w:r>
-        <w:rPr>
-          <w:sz w:val="28"/>
-          <w:szCs w:val="28"/>
-        </w:rPr>
-        <w:t>ax.imshow</w:t>
-      </w:r>
-      <w:proofErr w:type="spellEnd"/>
-      <w:r>
-        <w:rPr>
-          <w:sz w:val="28"/>
-          <w:szCs w:val="28"/>
-        </w:rPr>
-        <w:t>(</w:t>
-      </w:r>
-      <w:proofErr w:type="gramEnd"/>
-      <w:r>
-        <w:rPr>
-          <w:sz w:val="28"/>
-          <w:szCs w:val="28"/>
-        </w:rPr>
-        <w:t xml:space="preserve">image==0, </w:t>
-      </w:r>
-      <w:proofErr w:type="spellStart"/>
-      <w:r>
-        <w:rPr>
-          <w:sz w:val="28"/>
-          <w:szCs w:val="28"/>
-        </w:rPr>
-        <w:t>cmap</w:t>
-      </w:r>
-      <w:proofErr w:type="spellEnd"/>
-      <w:r>
-        <w:rPr>
-          <w:sz w:val="28"/>
-          <w:szCs w:val="28"/>
-        </w:rPr>
-        <w:t>=</w:t>
-      </w:r>
-      <w:proofErr w:type="spellStart"/>
-      <w:r>
-        <w:rPr>
-          <w:sz w:val="28"/>
-          <w:szCs w:val="28"/>
-        </w:rPr>
-        <w:t>plt.cm.binary</w:t>
-      </w:r>
-      <w:proofErr w:type="spellEnd"/>
-      <w:r>
-        <w:rPr>
-          <w:sz w:val="28"/>
-          <w:szCs w:val="28"/>
-        </w:rPr>
-        <w:t>, interpolation='nearest')</w:t>
+      <w:r>
+        <w:rPr>
+          <w:sz w:val="28"/>
+          <w:szCs w:val="28"/>
+        </w:rPr>
+        <w:t>ax.imshow(image==0, cmap=plt.cm.binary, interpolation='nearest')</w:t>
       </w:r>
       <w:r>
         <w:rPr>
@@ -7023,37 +6278,12 @@
         </w:rPr>
         <w:br/>
       </w:r>
-      <w:proofErr w:type="spellStart"/>
-      <w:r>
-        <w:rPr>
-          <w:sz w:val="28"/>
-          <w:szCs w:val="28"/>
-        </w:rPr>
-        <w:t>sns.heatmap</w:t>
-      </w:r>
-      <w:proofErr w:type="spellEnd"/>
-      <w:r>
-        <w:rPr>
-          <w:sz w:val="28"/>
-          <w:szCs w:val="28"/>
-        </w:rPr>
-        <w:t>(</w:t>
-      </w:r>
-      <w:proofErr w:type="spellStart"/>
-      <w:r>
-        <w:rPr>
-          <w:sz w:val="28"/>
-          <w:szCs w:val="28"/>
-        </w:rPr>
-        <w:t>image_f</w:t>
-      </w:r>
-      <w:proofErr w:type="spellEnd"/>
-      <w:r>
-        <w:rPr>
-          <w:sz w:val="28"/>
-          <w:szCs w:val="28"/>
-        </w:rPr>
-        <w:t>)</w:t>
+      <w:r>
+        <w:rPr>
+          <w:sz w:val="28"/>
+          <w:szCs w:val="28"/>
+        </w:rPr>
+        <w:t>sns.heatmap(image_f)</w:t>
       </w:r>
       <w:r>
         <w:rPr>
@@ -7246,23 +6476,7 @@
           <w:sz w:val="28"/>
           <w:szCs w:val="28"/>
         </w:rPr>
-        <w:t xml:space="preserve"> has a problem with not being cyclic – day 0 and day 364 should be close. We could use a cyclic function like </w:t>
-      </w:r>
-      <w:proofErr w:type="gramStart"/>
-      <w:r>
-        <w:rPr>
-          <w:sz w:val="28"/>
-          <w:szCs w:val="28"/>
-        </w:rPr>
-        <w:t>sin(</w:t>
-      </w:r>
-      <w:proofErr w:type="gramEnd"/>
-      <w:r>
-        <w:rPr>
-          <w:sz w:val="28"/>
-          <w:szCs w:val="28"/>
-        </w:rPr>
-        <w:t>) but it would create repeats (</w:t>
+        <w:t xml:space="preserve"> has a problem with not being cyclic – day 0 and day 364 should be close. We could use a cyclic function like sin() but it would create repeats (</w:t>
       </w:r>
       <w:r>
         <w:rPr>
@@ -7284,23 +6498,7 @@
           <w:szCs w:val="28"/>
         </w:rPr>
         <w:br/>
-        <w:t xml:space="preserve">Therefor we must split the day to 2 cyclic columns, such as </w:t>
-      </w:r>
-      <w:proofErr w:type="gramStart"/>
-      <w:r>
-        <w:rPr>
-          <w:sz w:val="28"/>
-          <w:szCs w:val="28"/>
-        </w:rPr>
-        <w:t>sin(</w:t>
-      </w:r>
-      <w:proofErr w:type="gramEnd"/>
-      <w:r>
-        <w:rPr>
-          <w:sz w:val="28"/>
-          <w:szCs w:val="28"/>
-        </w:rPr>
-        <w:t xml:space="preserve">day), cos(day), </w:t>
+        <w:t xml:space="preserve">Therefor we must split the day to 2 cyclic columns, such as sin(day), cos(day), </w:t>
       </w:r>
       <w:r>
         <w:rPr>
@@ -7352,7 +6550,6 @@
           <w:bCs/>
           <w:sz w:val="28"/>
           <w:szCs w:val="28"/>
-          <w:u w:val="single"/>
         </w:rPr>
       </w:pPr>
       <w:r>
@@ -7361,9 +6558,8 @@
           <w:bCs/>
           <w:sz w:val="28"/>
           <w:szCs w:val="28"/>
-          <w:u w:val="single"/>
-        </w:rPr>
-        <w:t>APPENDIX</w:t>
+        </w:rPr>
+        <w:t>Chapter 7: Config file</w:t>
       </w:r>
     </w:p>
     <w:p>
@@ -7376,15 +6572,17 @@
           <w:szCs w:val="28"/>
         </w:rPr>
       </w:pPr>
-      <w:r>
+    </w:p>
+    <w:p>
+      <w:pPr>
+        <w:bidi w:val="0"/>
         <w:rPr>
           <w:b/>
           <w:bCs/>
           <w:sz w:val="28"/>
           <w:szCs w:val="28"/>
         </w:rPr>
-        <w:t>DEBUG</w:t>
-      </w:r>
+      </w:pPr>
       <w:r>
         <w:rPr>
           <w:b/>
@@ -7392,99 +6590,8 @@
           <w:sz w:val="28"/>
           <w:szCs w:val="28"/>
         </w:rPr>
-        <w:t xml:space="preserve"> SECTION</w:t>
-      </w:r>
-    </w:p>
-    <w:p>
-      <w:pPr>
-        <w:bidi w:val="0"/>
-        <w:rPr>
-          <w:sz w:val="28"/>
-          <w:szCs w:val="28"/>
-        </w:rPr>
-      </w:pPr>
-      <w:proofErr w:type="gramStart"/>
-      <w:r>
-        <w:rPr>
-          <w:sz w:val="28"/>
-          <w:szCs w:val="28"/>
-        </w:rPr>
-        <w:t>in</w:t>
-      </w:r>
-      <w:proofErr w:type="gramEnd"/>
-      <w:r>
-        <w:rPr>
-          <w:sz w:val="28"/>
-          <w:szCs w:val="28"/>
-        </w:rPr>
-        <w:t xml:space="preserve"> </w:t>
-      </w:r>
-      <w:proofErr w:type="spellStart"/>
-      <w:r>
-        <w:rPr>
-          <w:sz w:val="28"/>
-          <w:szCs w:val="28"/>
-        </w:rPr>
-        <w:t>ipython</w:t>
-      </w:r>
-      <w:proofErr w:type="spellEnd"/>
-      <w:r>
-        <w:rPr>
-          <w:sz w:val="28"/>
-          <w:szCs w:val="28"/>
-        </w:rPr>
-        <w:t xml:space="preserve"> run and then play with the outputs</w:t>
-      </w:r>
-    </w:p>
-    <w:p>
-      <w:pPr>
-        <w:bidi w:val="0"/>
-        <w:rPr>
-          <w:sz w:val="28"/>
-          <w:szCs w:val="28"/>
-        </w:rPr>
-      </w:pPr>
-      <w:r>
-        <w:rPr>
-          <w:sz w:val="28"/>
-          <w:szCs w:val="28"/>
-        </w:rPr>
-        <w:t>%run ./main.py</w:t>
-      </w:r>
-    </w:p>
-    <w:p>
-      <w:pPr>
-        <w:bidi w:val="0"/>
-        <w:rPr>
-          <w:sz w:val="28"/>
-          <w:szCs w:val="28"/>
-        </w:rPr>
-      </w:pPr>
-      <w:r>
-        <w:rPr>
-          <w:sz w:val="28"/>
-          <w:szCs w:val="28"/>
-        </w:rPr>
-        <w:t xml:space="preserve">Can also use debugging with breakpoints in </w:t>
-      </w:r>
-      <w:proofErr w:type="spellStart"/>
-      <w:r>
-        <w:rPr>
-          <w:sz w:val="28"/>
-          <w:szCs w:val="28"/>
-        </w:rPr>
-        <w:t>vscode</w:t>
-      </w:r>
-      <w:proofErr w:type="spellEnd"/>
-    </w:p>
-    <w:p>
-      <w:pPr>
-        <w:bidi w:val="0"/>
-        <w:rPr>
-          <w:sz w:val="28"/>
-          <w:szCs w:val="28"/>
-        </w:rPr>
-      </w:pPr>
+        <w:t>Chapter 8: Feature scaling</w:t>
+      </w:r>
     </w:p>
     <w:p>
       <w:pPr>
@@ -7496,54 +6603,60 @@
           <w:szCs w:val="28"/>
         </w:rPr>
       </w:pPr>
-      <w:r>
+    </w:p>
+    <w:p>
+      <w:pPr>
+        <w:bidi w:val="0"/>
         <w:rPr>
           <w:b/>
           <w:bCs/>
           <w:sz w:val="28"/>
           <w:szCs w:val="28"/>
         </w:rPr>
-        <w:t>TODO SECTION</w:t>
-      </w:r>
-    </w:p>
-    <w:p>
-      <w:pPr>
-        <w:bidi w:val="0"/>
+      </w:pPr>
+      <w:r>
         <w:rPr>
           <w:b/>
           <w:bCs/>
           <w:sz w:val="28"/>
           <w:szCs w:val="28"/>
         </w:rPr>
-      </w:pPr>
-      <w:proofErr w:type="gramStart"/>
-      <w:r>
+        <w:t>Chapter 9: Models</w:t>
+      </w:r>
+      <w:bookmarkStart w:id="0" w:name="_GoBack"/>
+      <w:bookmarkEnd w:id="0"/>
+    </w:p>
+    <w:p>
+      <w:pPr>
+        <w:bidi w:val="0"/>
         <w:rPr>
           <w:b/>
           <w:bCs/>
           <w:sz w:val="28"/>
           <w:szCs w:val="28"/>
         </w:rPr>
-        <w:t>add</w:t>
-      </w:r>
-      <w:proofErr w:type="gramEnd"/>
-      <w:r>
+      </w:pPr>
+    </w:p>
+    <w:p>
+      <w:pPr>
+        <w:bidi w:val="0"/>
         <w:rPr>
           <w:b/>
           <w:bCs/>
           <w:sz w:val="28"/>
           <w:szCs w:val="28"/>
-        </w:rPr>
-        <w:t xml:space="preserve"> height reads</w:t>
-      </w:r>
+          <w:u w:val="single"/>
+        </w:rPr>
+      </w:pPr>
       <w:r>
         <w:rPr>
           <w:b/>
           <w:bCs/>
           <w:sz w:val="28"/>
           <w:szCs w:val="28"/>
-        </w:rPr>
-        <w:t xml:space="preserve"> </w:t>
+          <w:u w:val="single"/>
+        </w:rPr>
+        <w:t>APPENDIX</w:t>
       </w:r>
     </w:p>
     <w:p>
@@ -7556,7 +6669,6 @@
           <w:szCs w:val="28"/>
         </w:rPr>
       </w:pPr>
-      <w:proofErr w:type="gramStart"/>
       <w:r>
         <w:rPr>
           <w:b/>
@@ -7564,9 +6676,8 @@
           <w:sz w:val="28"/>
           <w:szCs w:val="28"/>
         </w:rPr>
-        <w:t>add</w:t>
-      </w:r>
-      <w:proofErr w:type="gramEnd"/>
+        <w:t>DEBUG</w:t>
+      </w:r>
       <w:r>
         <w:rPr>
           <w:b/>
@@ -7574,674 +6685,76 @@
           <w:sz w:val="28"/>
           <w:szCs w:val="28"/>
         </w:rPr>
-        <w:t xml:space="preserve"> height to dataset</w:t>
-      </w:r>
-      <w:r>
+        <w:t xml:space="preserve"> SECTION</w:t>
+      </w:r>
+    </w:p>
+    <w:p>
+      <w:pPr>
+        <w:bidi w:val="0"/>
+        <w:rPr>
+          <w:sz w:val="28"/>
+          <w:szCs w:val="28"/>
+        </w:rPr>
+      </w:pPr>
+      <w:r>
+        <w:rPr>
+          <w:sz w:val="28"/>
+          <w:szCs w:val="28"/>
+        </w:rPr>
+        <w:t>in ipython run and then play with the outputs</w:t>
+      </w:r>
+    </w:p>
+    <w:p>
+      <w:pPr>
+        <w:bidi w:val="0"/>
+        <w:rPr>
+          <w:sz w:val="28"/>
+          <w:szCs w:val="28"/>
+        </w:rPr>
+      </w:pPr>
+      <w:r>
+        <w:rPr>
+          <w:sz w:val="28"/>
+          <w:szCs w:val="28"/>
+        </w:rPr>
+        <w:t>%run ./main.py</w:t>
+      </w:r>
+    </w:p>
+    <w:p>
+      <w:pPr>
+        <w:bidi w:val="0"/>
+        <w:rPr>
+          <w:sz w:val="28"/>
+          <w:szCs w:val="28"/>
+        </w:rPr>
+      </w:pPr>
+      <w:r>
+        <w:rPr>
+          <w:sz w:val="28"/>
+          <w:szCs w:val="28"/>
+        </w:rPr>
+        <w:t>Can also use debugging with breakpoints in vscode</w:t>
+      </w:r>
+    </w:p>
+    <w:p>
+      <w:pPr>
+        <w:bidi w:val="0"/>
+        <w:rPr>
+          <w:sz w:val="28"/>
+          <w:szCs w:val="28"/>
+        </w:rPr>
+      </w:pPr>
+    </w:p>
+    <w:p>
+      <w:pPr>
+        <w:bidi w:val="0"/>
         <w:rPr>
           <w:b/>
           <w:bCs/>
           <w:sz w:val="28"/>
           <w:szCs w:val="28"/>
         </w:rPr>
-        <w:t xml:space="preserve"> (how? 9x9</w:t>
-      </w:r>
-      <w:r>
-        <w:rPr>
-          <w:b/>
-          <w:bCs/>
-          <w:sz w:val="28"/>
-          <w:szCs w:val="28"/>
-        </w:rPr>
-        <w:t>, maybe only center-mean is enough</w:t>
-      </w:r>
-      <w:r>
-        <w:rPr>
-          <w:b/>
-          <w:bCs/>
-          <w:sz w:val="28"/>
-          <w:szCs w:val="28"/>
-        </w:rPr>
-        <w:t>)</w:t>
-      </w:r>
-    </w:p>
-    <w:p>
-      <w:pPr>
-        <w:bidi w:val="0"/>
-        <w:rPr>
-          <w:b/>
-          <w:bCs/>
-          <w:sz w:val="28"/>
-          <w:szCs w:val="28"/>
-        </w:rPr>
-      </w:pPr>
-      <w:proofErr w:type="gramStart"/>
-      <w:r>
-        <w:rPr>
-          <w:b/>
-          <w:bCs/>
-          <w:sz w:val="28"/>
-          <w:szCs w:val="28"/>
-        </w:rPr>
-        <w:t>make</w:t>
-      </w:r>
-      <w:proofErr w:type="gramEnd"/>
-      <w:r>
-        <w:rPr>
-          <w:b/>
-          <w:bCs/>
-          <w:sz w:val="28"/>
-          <w:szCs w:val="28"/>
-        </w:rPr>
-        <w:t xml:space="preserve"> the 3 wanted predictors. </w:t>
-      </w:r>
-    </w:p>
-    <w:p>
-      <w:pPr>
-        <w:bidi w:val="0"/>
-        <w:rPr>
-          <w:b/>
-          <w:bCs/>
-          <w:sz w:val="28"/>
-          <w:szCs w:val="28"/>
-        </w:rPr>
-      </w:pPr>
-      <w:proofErr w:type="spellStart"/>
-      <w:proofErr w:type="gramStart"/>
-      <w:r>
-        <w:rPr>
-          <w:b/>
-          <w:bCs/>
-          <w:sz w:val="28"/>
-          <w:szCs w:val="28"/>
-        </w:rPr>
-        <w:t>calc</w:t>
-      </w:r>
-      <w:proofErr w:type="spellEnd"/>
-      <w:proofErr w:type="gramEnd"/>
-      <w:r>
-        <w:rPr>
-          <w:b/>
-          <w:bCs/>
-          <w:sz w:val="28"/>
-          <w:szCs w:val="28"/>
-        </w:rPr>
-        <w:t xml:space="preserve"> RMSE of mean returner</w:t>
-      </w:r>
-    </w:p>
-    <w:p>
-      <w:pPr>
-        <w:bidi w:val="0"/>
-        <w:rPr>
-          <w:b/>
-          <w:bCs/>
-          <w:sz w:val="28"/>
-          <w:szCs w:val="28"/>
-        </w:rPr>
-      </w:pPr>
-    </w:p>
-    <w:p>
-      <w:pPr>
-        <w:bidi w:val="0"/>
-        <w:rPr>
-          <w:b/>
-          <w:bCs/>
-          <w:sz w:val="28"/>
-          <w:szCs w:val="28"/>
-        </w:rPr>
-      </w:pPr>
-      <w:proofErr w:type="gramStart"/>
-      <w:r>
-        <w:rPr>
-          <w:b/>
-          <w:bCs/>
-          <w:sz w:val="28"/>
-          <w:szCs w:val="28"/>
-        </w:rPr>
-        <w:t>plan</w:t>
-      </w:r>
-      <w:proofErr w:type="gramEnd"/>
-      <w:r>
-        <w:rPr>
-          <w:b/>
-          <w:bCs/>
-          <w:sz w:val="28"/>
-          <w:szCs w:val="28"/>
-        </w:rPr>
-        <w:t xml:space="preserve"> normalizing for data</w:t>
-      </w:r>
-    </w:p>
-    <w:p>
-      <w:pPr>
-        <w:bidi w:val="0"/>
-        <w:rPr>
-          <w:b/>
-          <w:bCs/>
-          <w:sz w:val="28"/>
-          <w:szCs w:val="28"/>
-        </w:rPr>
-      </w:pPr>
-      <w:r>
-        <w:rPr>
-          <w:b/>
-          <w:bCs/>
-          <w:sz w:val="28"/>
-          <w:szCs w:val="28"/>
-        </w:rPr>
-        <w:t xml:space="preserve">- </w:t>
-      </w:r>
-      <w:proofErr w:type="gramStart"/>
-      <w:r>
-        <w:rPr>
-          <w:b/>
-          <w:bCs/>
-          <w:sz w:val="28"/>
-          <w:szCs w:val="28"/>
-        </w:rPr>
-        <w:t>if</w:t>
-      </w:r>
-      <w:proofErr w:type="gramEnd"/>
-      <w:r>
-        <w:rPr>
-          <w:b/>
-          <w:bCs/>
-          <w:sz w:val="28"/>
-          <w:szCs w:val="28"/>
-        </w:rPr>
-        <w:t xml:space="preserve"> dynamic by current data range might make different RMSE between </w:t>
-      </w:r>
-      <w:proofErr w:type="spellStart"/>
-      <w:r>
-        <w:rPr>
-          <w:b/>
-          <w:bCs/>
-          <w:sz w:val="28"/>
-          <w:szCs w:val="28"/>
-        </w:rPr>
-        <w:t>datas</w:t>
-      </w:r>
-      <w:proofErr w:type="spellEnd"/>
-    </w:p>
-    <w:p>
-      <w:pPr>
-        <w:bidi w:val="0"/>
-        <w:rPr>
-          <w:b/>
-          <w:bCs/>
-          <w:sz w:val="28"/>
-          <w:szCs w:val="28"/>
-        </w:rPr>
-      </w:pPr>
-      <w:r>
-        <w:rPr>
-          <w:b/>
-          <w:bCs/>
-          <w:sz w:val="28"/>
-          <w:szCs w:val="28"/>
-        </w:rPr>
-        <w:t xml:space="preserve">- might be ok different RMSE and </w:t>
-      </w:r>
-      <w:proofErr w:type="spellStart"/>
-      <w:r>
-        <w:rPr>
-          <w:b/>
-          <w:bCs/>
-          <w:sz w:val="28"/>
-          <w:szCs w:val="28"/>
-        </w:rPr>
-        <w:t>calc</w:t>
-      </w:r>
-      <w:proofErr w:type="spellEnd"/>
-      <w:r>
-        <w:rPr>
-          <w:b/>
-          <w:bCs/>
-          <w:sz w:val="28"/>
-          <w:szCs w:val="28"/>
-        </w:rPr>
-        <w:t xml:space="preserve"> 3 returners for each data change</w:t>
-      </w:r>
-    </w:p>
-    <w:p>
-      <w:pPr>
-        <w:bidi w:val="0"/>
-        <w:rPr>
-          <w:b/>
-          <w:bCs/>
-          <w:sz w:val="28"/>
-          <w:szCs w:val="28"/>
-        </w:rPr>
-      </w:pPr>
-      <w:r>
-        <w:rPr>
-          <w:b/>
-          <w:bCs/>
-          <w:sz w:val="28"/>
-          <w:szCs w:val="28"/>
-        </w:rPr>
-        <w:t xml:space="preserve">- </w:t>
-      </w:r>
-      <w:proofErr w:type="gramStart"/>
-      <w:r>
-        <w:rPr>
-          <w:b/>
-          <w:bCs/>
-          <w:sz w:val="28"/>
-          <w:szCs w:val="28"/>
-        </w:rPr>
-        <w:t>same</w:t>
-      </w:r>
-      <w:proofErr w:type="gramEnd"/>
-      <w:r>
-        <w:rPr>
-          <w:b/>
-          <w:bCs/>
-          <w:sz w:val="28"/>
-          <w:szCs w:val="28"/>
-        </w:rPr>
-        <w:t xml:space="preserve"> normal for mean and center (keep relations), do by centers? </w:t>
-      </w:r>
-      <w:proofErr w:type="gramStart"/>
-      <w:r>
-        <w:rPr>
-          <w:b/>
-          <w:bCs/>
-          <w:sz w:val="28"/>
-          <w:szCs w:val="28"/>
-        </w:rPr>
-        <w:t>standardize</w:t>
-      </w:r>
-      <w:proofErr w:type="gramEnd"/>
-    </w:p>
-    <w:p>
-      <w:pPr>
-        <w:bidi w:val="0"/>
-        <w:rPr>
-          <w:b/>
-          <w:bCs/>
-          <w:sz w:val="28"/>
-          <w:szCs w:val="28"/>
-        </w:rPr>
-      </w:pPr>
-      <w:r>
-        <w:rPr>
-          <w:b/>
-          <w:bCs/>
-          <w:sz w:val="28"/>
-          <w:szCs w:val="28"/>
-        </w:rPr>
-        <w:t xml:space="preserve">- </w:t>
-      </w:r>
-      <w:proofErr w:type="gramStart"/>
-      <w:r>
-        <w:rPr>
-          <w:b/>
-          <w:bCs/>
-          <w:sz w:val="28"/>
-          <w:szCs w:val="28"/>
-        </w:rPr>
-        <w:t>day</w:t>
-      </w:r>
-      <w:proofErr w:type="gramEnd"/>
-      <w:r>
-        <w:rPr>
-          <w:b/>
-          <w:bCs/>
-          <w:sz w:val="28"/>
-          <w:szCs w:val="28"/>
-        </w:rPr>
-        <w:t xml:space="preserve"> - </w:t>
-      </w:r>
-      <w:r>
-        <w:rPr>
-          <w:b/>
-          <w:bCs/>
-          <w:sz w:val="28"/>
-          <w:szCs w:val="28"/>
-        </w:rPr>
-        <w:t>https://ianlondon.github.io/blog/encodin</w:t>
-      </w:r>
-      <w:r>
-        <w:rPr>
-          <w:b/>
-          <w:bCs/>
-          <w:sz w:val="28"/>
-          <w:szCs w:val="28"/>
-        </w:rPr>
-        <w:t>g-cyclical-features-24hour-time</w:t>
-      </w:r>
-    </w:p>
-    <w:p>
-      <w:pPr>
-        <w:bidi w:val="0"/>
-        <w:rPr>
-          <w:b/>
-          <w:bCs/>
-          <w:sz w:val="28"/>
-          <w:szCs w:val="28"/>
-        </w:rPr>
-      </w:pPr>
-      <w:proofErr w:type="gramStart"/>
-      <w:r>
-        <w:rPr>
-          <w:b/>
-          <w:bCs/>
-          <w:sz w:val="28"/>
-          <w:szCs w:val="28"/>
-        </w:rPr>
-        <w:t>try</w:t>
-      </w:r>
-      <w:proofErr w:type="gramEnd"/>
-      <w:r>
-        <w:rPr>
-          <w:b/>
-          <w:bCs/>
-          <w:sz w:val="28"/>
-          <w:szCs w:val="28"/>
-        </w:rPr>
-        <w:t xml:space="preserve"> simple model for completed 5 day dataset</w:t>
-      </w:r>
-    </w:p>
-    <w:p>
-      <w:pPr>
-        <w:bidi w:val="0"/>
-        <w:rPr>
-          <w:b/>
-          <w:bCs/>
-          <w:sz w:val="28"/>
-          <w:szCs w:val="28"/>
-        </w:rPr>
-      </w:pPr>
-    </w:p>
-    <w:p>
-      <w:pPr>
-        <w:bidi w:val="0"/>
-        <w:rPr>
-          <w:b/>
-          <w:bCs/>
-          <w:sz w:val="28"/>
-          <w:szCs w:val="28"/>
-          <w:rtl/>
-        </w:rPr>
-      </w:pPr>
-      <w:proofErr w:type="gramStart"/>
-      <w:r>
-        <w:rPr>
-          <w:b/>
-          <w:bCs/>
-          <w:sz w:val="28"/>
-          <w:szCs w:val="28"/>
-        </w:rPr>
-        <w:t>graph</w:t>
-      </w:r>
-      <w:proofErr w:type="gramEnd"/>
-      <w:r>
-        <w:rPr>
-          <w:b/>
-          <w:bCs/>
-          <w:sz w:val="28"/>
-          <w:szCs w:val="28"/>
-        </w:rPr>
-        <w:t xml:space="preserve"> 3 returners loss per epoch (mean should be horizontal line)</w:t>
-      </w:r>
-    </w:p>
-    <w:p>
-      <w:pPr>
-        <w:bidi w:val="0"/>
-        <w:rPr>
-          <w:b/>
-          <w:bCs/>
-          <w:sz w:val="28"/>
-          <w:szCs w:val="28"/>
-          <w:rtl/>
-        </w:rPr>
-      </w:pPr>
-    </w:p>
-    <w:p>
-      <w:pPr>
-        <w:bidi w:val="0"/>
-        <w:rPr>
-          <w:b/>
-          <w:bCs/>
-          <w:sz w:val="28"/>
-          <w:szCs w:val="28"/>
-        </w:rPr>
-      </w:pPr>
-      <w:proofErr w:type="gramStart"/>
-      <w:r>
-        <w:rPr>
-          <w:b/>
-          <w:bCs/>
-          <w:sz w:val="28"/>
-          <w:szCs w:val="28"/>
-        </w:rPr>
-        <w:t>efficiency</w:t>
-      </w:r>
-      <w:proofErr w:type="gramEnd"/>
-      <w:r>
-        <w:rPr>
-          <w:b/>
-          <w:bCs/>
-          <w:sz w:val="28"/>
-          <w:szCs w:val="28"/>
-        </w:rPr>
-        <w:t>:</w:t>
-      </w:r>
-    </w:p>
-    <w:p>
-      <w:pPr>
-        <w:bidi w:val="0"/>
-        <w:rPr>
-          <w:b/>
-          <w:bCs/>
-          <w:sz w:val="28"/>
-          <w:szCs w:val="28"/>
-        </w:rPr>
-      </w:pPr>
-      <w:proofErr w:type="gramStart"/>
-      <w:r>
-        <w:rPr>
-          <w:b/>
-          <w:bCs/>
-          <w:sz w:val="28"/>
-          <w:szCs w:val="28"/>
-        </w:rPr>
-        <w:lastRenderedPageBreak/>
-        <w:t>in</w:t>
-      </w:r>
-      <w:proofErr w:type="gramEnd"/>
-      <w:r>
-        <w:rPr>
-          <w:b/>
-          <w:bCs/>
-          <w:sz w:val="28"/>
-          <w:szCs w:val="28"/>
-        </w:rPr>
-        <w:t xml:space="preserve"> topo preprocessing, make a </w:t>
-      </w:r>
-      <w:proofErr w:type="spellStart"/>
-      <w:r>
-        <w:rPr>
-          <w:b/>
-          <w:bCs/>
-          <w:sz w:val="28"/>
-          <w:szCs w:val="28"/>
-        </w:rPr>
-        <w:t>dict</w:t>
-      </w:r>
-      <w:proofErr w:type="spellEnd"/>
-      <w:r>
-        <w:rPr>
-          <w:b/>
-          <w:bCs/>
-          <w:sz w:val="28"/>
-          <w:szCs w:val="28"/>
-        </w:rPr>
-        <w:t xml:space="preserve"> of </w:t>
-      </w:r>
-      <w:proofErr w:type="spellStart"/>
-      <w:r>
-        <w:rPr>
-          <w:b/>
-          <w:bCs/>
-          <w:sz w:val="28"/>
-          <w:szCs w:val="28"/>
-        </w:rPr>
-        <w:t>grid_count_long</w:t>
-      </w:r>
-      <w:proofErr w:type="spellEnd"/>
-      <w:r>
-        <w:rPr>
-          <w:b/>
-          <w:bCs/>
-          <w:sz w:val="28"/>
-          <w:szCs w:val="28"/>
-        </w:rPr>
-        <w:t xml:space="preserve"> x </w:t>
-      </w:r>
-      <w:proofErr w:type="spellStart"/>
-      <w:r>
-        <w:rPr>
-          <w:b/>
-          <w:bCs/>
-          <w:sz w:val="28"/>
-          <w:szCs w:val="28"/>
-        </w:rPr>
-        <w:t>grid_count_lat</w:t>
-      </w:r>
-      <w:proofErr w:type="spellEnd"/>
-      <w:r>
-        <w:rPr>
-          <w:b/>
-          <w:bCs/>
-          <w:sz w:val="28"/>
-          <w:szCs w:val="28"/>
-        </w:rPr>
-        <w:t xml:space="preserve"> x 82</w:t>
-      </w:r>
-    </w:p>
-    <w:p>
-      <w:pPr>
-        <w:bidi w:val="0"/>
-        <w:rPr>
-          <w:b/>
-          <w:bCs/>
-          <w:sz w:val="28"/>
-          <w:szCs w:val="28"/>
-        </w:rPr>
-      </w:pPr>
-      <w:proofErr w:type="spellStart"/>
-      <w:proofErr w:type="gramStart"/>
-      <w:r>
-        <w:rPr>
-          <w:b/>
-          <w:bCs/>
-          <w:sz w:val="28"/>
-          <w:szCs w:val="28"/>
-        </w:rPr>
-        <w:t>calc</w:t>
-      </w:r>
-      <w:proofErr w:type="spellEnd"/>
-      <w:proofErr w:type="gramEnd"/>
-      <w:r>
-        <w:rPr>
-          <w:b/>
-          <w:bCs/>
-          <w:sz w:val="28"/>
-          <w:szCs w:val="28"/>
-        </w:rPr>
-        <w:t xml:space="preserve"> for each </w:t>
-      </w:r>
-      <w:proofErr w:type="spellStart"/>
-      <w:r>
-        <w:rPr>
-          <w:b/>
-          <w:bCs/>
-          <w:sz w:val="28"/>
-          <w:szCs w:val="28"/>
-        </w:rPr>
-        <w:t>avg</w:t>
-      </w:r>
-      <w:proofErr w:type="spellEnd"/>
-      <w:r>
-        <w:rPr>
-          <w:b/>
-          <w:bCs/>
-          <w:sz w:val="28"/>
-          <w:szCs w:val="28"/>
-        </w:rPr>
-        <w:t xml:space="preserve"> + 81 </w:t>
-      </w:r>
-      <w:proofErr w:type="spellStart"/>
-      <w:r>
-        <w:rPr>
-          <w:b/>
-          <w:bCs/>
-          <w:sz w:val="28"/>
-          <w:szCs w:val="28"/>
-        </w:rPr>
-        <w:t>h_diffs</w:t>
-      </w:r>
-      <w:proofErr w:type="spellEnd"/>
-      <w:r>
-        <w:rPr>
-          <w:b/>
-          <w:bCs/>
-          <w:sz w:val="28"/>
-          <w:szCs w:val="28"/>
-        </w:rPr>
-        <w:t>.</w:t>
-      </w:r>
-    </w:p>
-    <w:p>
-      <w:pPr>
-        <w:bidi w:val="0"/>
-        <w:rPr>
-          <w:b/>
-          <w:bCs/>
-          <w:sz w:val="28"/>
-          <w:szCs w:val="28"/>
-        </w:rPr>
-      </w:pPr>
-      <w:proofErr w:type="gramStart"/>
-      <w:r>
-        <w:rPr>
-          <w:b/>
-          <w:bCs/>
-          <w:sz w:val="28"/>
-          <w:szCs w:val="28"/>
-        </w:rPr>
-        <w:t>then</w:t>
-      </w:r>
-      <w:proofErr w:type="gramEnd"/>
-      <w:r>
-        <w:rPr>
-          <w:b/>
-          <w:bCs/>
-          <w:sz w:val="28"/>
-          <w:szCs w:val="28"/>
-        </w:rPr>
-        <w:t xml:space="preserve"> for day for long for </w:t>
-      </w:r>
-      <w:proofErr w:type="spellStart"/>
-      <w:r>
-        <w:rPr>
-          <w:b/>
-          <w:bCs/>
-          <w:sz w:val="28"/>
-          <w:szCs w:val="28"/>
-        </w:rPr>
-        <w:t>lat</w:t>
-      </w:r>
-      <w:proofErr w:type="spellEnd"/>
-      <w:r>
-        <w:rPr>
-          <w:b/>
-          <w:bCs/>
-          <w:sz w:val="28"/>
-          <w:szCs w:val="28"/>
-        </w:rPr>
-        <w:t>, pull the correct array to add to sample</w:t>
-      </w:r>
+      </w:pPr>
     </w:p>
     <w:sectPr>
       <w:pgSz w:w="11906" w:h="16838"/>

</xml_diff>